<commit_message>
renamed chlorideData to NTL_data
</commit_message>
<xml_diff>
--- a/Metadata.docx
+++ b/Metadata.docx
@@ -1659,6 +1659,7 @@
               </w:rPr>
               <w:t xml:space="preserve"> </w:t>
             </w:r>
+            <w:proofErr w:type="spellStart"/>
             <w:r>
               <w:rPr>
                 <w:rFonts w:asciiTheme="minorHAnsi" w:hAnsiTheme="minorHAnsi" w:cstheme="minorHAnsi"/>
@@ -1667,6 +1668,7 @@
               </w:rPr>
               <w:t>monomictic</w:t>
             </w:r>
+            <w:proofErr w:type="spellEnd"/>
             <w:r>
               <w:rPr>
                 <w:rFonts w:asciiTheme="minorHAnsi" w:hAnsiTheme="minorHAnsi" w:cstheme="minorHAnsi"/>
@@ -2033,6 +2035,7 @@
               </w:rPr>
               <w:t xml:space="preserve"> </w:t>
             </w:r>
+            <w:proofErr w:type="gramStart"/>
             <w:r>
               <w:rPr>
                 <w:rFonts w:asciiTheme="minorHAnsi" w:hAnsiTheme="minorHAnsi" w:cstheme="minorHAnsi"/>
@@ -2055,7 +2058,16 @@
                 <w:color w:val="000000" w:themeColor="text1"/>
                 <w:w w:val="105"/>
               </w:rPr>
-              <w:t xml:space="preserve"> USA,</w:t>
+              <w:t xml:space="preserve"> USA</w:t>
+            </w:r>
+            <w:proofErr w:type="gramEnd"/>
+            <w:r>
+              <w:rPr>
+                <w:rFonts w:asciiTheme="minorHAnsi" w:hAnsiTheme="minorHAnsi" w:cstheme="minorHAnsi"/>
+                <w:color w:val="000000" w:themeColor="text1"/>
+                <w:w w:val="105"/>
+              </w:rPr>
+              <w:t>,</w:t>
             </w:r>
             <w:r>
               <w:rPr>
@@ -2643,13 +2655,23 @@
               </w:rPr>
               <w:t xml:space="preserve"> </w:t>
             </w:r>
-            <w:r>
-              <w:rPr>
-                <w:rFonts w:asciiTheme="minorHAnsi" w:hAnsiTheme="minorHAnsi" w:cstheme="minorHAnsi"/>
-                <w:color w:val="000000" w:themeColor="text1"/>
-                <w:w w:val="105"/>
-              </w:rPr>
-              <w:t xml:space="preserve">Simstrat) </w:t>
+            <w:proofErr w:type="spellStart"/>
+            <w:r>
+              <w:rPr>
+                <w:rFonts w:asciiTheme="minorHAnsi" w:hAnsiTheme="minorHAnsi" w:cstheme="minorHAnsi"/>
+                <w:color w:val="000000" w:themeColor="text1"/>
+                <w:w w:val="105"/>
+              </w:rPr>
+              <w:t>Simstrat</w:t>
+            </w:r>
+            <w:proofErr w:type="spellEnd"/>
+            <w:r>
+              <w:rPr>
+                <w:rFonts w:asciiTheme="minorHAnsi" w:hAnsiTheme="minorHAnsi" w:cstheme="minorHAnsi"/>
+                <w:color w:val="000000" w:themeColor="text1"/>
+                <w:w w:val="105"/>
+              </w:rPr>
+              <w:t xml:space="preserve">) </w:t>
             </w:r>
             <w:r>
               <w:rPr>
@@ -3916,8 +3938,39 @@
                 <w:sz w:val="20"/>
                 <w:szCs w:val="20"/>
               </w:rPr>
-              <w:t>Lake Mendota; Lake Monona; Salinization; Freshwater lake; Lake modeling; GLM; GOTM; Simstrat</w:t>
-            </w:r>
+              <w:t xml:space="preserve">Lake Mendota; Lake Monona; Salinization; </w:t>
+            </w:r>
+            <w:proofErr w:type="gramStart"/>
+            <w:r>
+              <w:rPr>
+                <w:rFonts w:asciiTheme="minorHAnsi" w:hAnsiTheme="minorHAnsi" w:cstheme="minorHAnsi"/>
+                <w:color w:val="000000" w:themeColor="text1"/>
+                <w:sz w:val="20"/>
+                <w:szCs w:val="20"/>
+              </w:rPr>
+              <w:t>Freshwater lake</w:t>
+            </w:r>
+            <w:proofErr w:type="gramEnd"/>
+            <w:r>
+              <w:rPr>
+                <w:rFonts w:asciiTheme="minorHAnsi" w:hAnsiTheme="minorHAnsi" w:cstheme="minorHAnsi"/>
+                <w:color w:val="000000" w:themeColor="text1"/>
+                <w:sz w:val="20"/>
+                <w:szCs w:val="20"/>
+              </w:rPr>
+              <w:t xml:space="preserve">; Lake modeling; GLM; GOTM; </w:t>
+            </w:r>
+            <w:proofErr w:type="spellStart"/>
+            <w:r>
+              <w:rPr>
+                <w:rFonts w:asciiTheme="minorHAnsi" w:hAnsiTheme="minorHAnsi" w:cstheme="minorHAnsi"/>
+                <w:color w:val="000000" w:themeColor="text1"/>
+                <w:sz w:val="20"/>
+                <w:szCs w:val="20"/>
+              </w:rPr>
+              <w:t>Simstrat</w:t>
+            </w:r>
+            <w:proofErr w:type="spellEnd"/>
           </w:p>
         </w:tc>
       </w:tr>
@@ -3992,8 +4045,19 @@
                 <w:sz w:val="20"/>
                 <w:szCs w:val="20"/>
               </w:rPr>
-              <w:t>Robert Ladwig</w:t>
-            </w:r>
+              <w:t xml:space="preserve">Robert </w:t>
+            </w:r>
+            <w:proofErr w:type="spellStart"/>
+            <w:r>
+              <w:rPr>
+                <w:rFonts w:asciiTheme="minorHAnsi" w:hAnsiTheme="minorHAnsi" w:cstheme="minorHAnsi"/>
+                <w:color w:val="000000" w:themeColor="text1"/>
+                <w:sz w:val="20"/>
+                <w:szCs w:val="20"/>
+              </w:rPr>
+              <w:t>Ladwig</w:t>
+            </w:r>
+            <w:proofErr w:type="spellEnd"/>
           </w:p>
         </w:tc>
       </w:tr>
@@ -4931,7 +4995,27 @@
                 <w:sz w:val="20"/>
                 <w:szCs w:val="20"/>
               </w:rPr>
-              <w:t>Three-fold approach to investigate the impact of salinization on mixing in Lake Mendota and Monona, Wisconsin, USA, by deploying under-ice buoys to record salinity gradients, using an analytical approach to quantify the critical salt threshold that prevents spring mixing, and running an ensemble of vertical one-dimensional hydrodynamic lake models (GLM, GOTM and Simstrat) to investigate the long-term impact of salt loading on mixing and stratification.</w:t>
+              <w:t xml:space="preserve">Three-fold approach to investigate the impact of salinization on mixing in Lake Mendota and Monona, Wisconsin, USA, by deploying under-ice buoys to record salinity gradients, using an analytical approach to quantify the critical salt threshold that prevents spring mixing, and running an ensemble of vertical one-dimensional hydrodynamic lake models (GLM, GOTM and </w:t>
+            </w:r>
+            <w:proofErr w:type="spellStart"/>
+            <w:r>
+              <w:rPr>
+                <w:rFonts w:asciiTheme="minorHAnsi" w:hAnsiTheme="minorHAnsi" w:cstheme="minorHAnsi"/>
+                <w:color w:val="000000" w:themeColor="text1"/>
+                <w:sz w:val="20"/>
+                <w:szCs w:val="20"/>
+              </w:rPr>
+              <w:t>Simstrat</w:t>
+            </w:r>
+            <w:proofErr w:type="spellEnd"/>
+            <w:r>
+              <w:rPr>
+                <w:rFonts w:asciiTheme="minorHAnsi" w:hAnsiTheme="minorHAnsi" w:cstheme="minorHAnsi"/>
+                <w:color w:val="000000" w:themeColor="text1"/>
+                <w:sz w:val="20"/>
+                <w:szCs w:val="20"/>
+              </w:rPr>
+              <w:t>) to investigate the long-term impact of salt loading on mixing and stratification.</w:t>
             </w:r>
           </w:p>
         </w:tc>
@@ -4996,7 +5080,47 @@
                 <w:szCs w:val="20"/>
               </w:rPr>
               <w:lastRenderedPageBreak/>
-              <w:t>monitoring. Numerical solution by running the LakeEnsemblR-package in R using GLM, GOTM and Simstrat an 1D vertical hydrodynamic ensemble members.</w:t>
+              <w:t xml:space="preserve">monitoring. Numerical solution by running the </w:t>
+            </w:r>
+            <w:proofErr w:type="spellStart"/>
+            <w:r>
+              <w:rPr>
+                <w:rFonts w:asciiTheme="minorHAnsi" w:hAnsiTheme="minorHAnsi" w:cstheme="minorHAnsi"/>
+                <w:color w:val="000000" w:themeColor="text1"/>
+                <w:sz w:val="20"/>
+                <w:szCs w:val="20"/>
+              </w:rPr>
+              <w:t>LakeEnsemblR</w:t>
+            </w:r>
+            <w:proofErr w:type="spellEnd"/>
+            <w:r>
+              <w:rPr>
+                <w:rFonts w:asciiTheme="minorHAnsi" w:hAnsiTheme="minorHAnsi" w:cstheme="minorHAnsi"/>
+                <w:color w:val="000000" w:themeColor="text1"/>
+                <w:sz w:val="20"/>
+                <w:szCs w:val="20"/>
+              </w:rPr>
+              <w:t xml:space="preserve">-package in R using GLM, GOTM and </w:t>
+            </w:r>
+            <w:proofErr w:type="spellStart"/>
+            <w:r>
+              <w:rPr>
+                <w:rFonts w:asciiTheme="minorHAnsi" w:hAnsiTheme="minorHAnsi" w:cstheme="minorHAnsi"/>
+                <w:color w:val="000000" w:themeColor="text1"/>
+                <w:sz w:val="20"/>
+                <w:szCs w:val="20"/>
+              </w:rPr>
+              <w:t>Simstrat</w:t>
+            </w:r>
+            <w:proofErr w:type="spellEnd"/>
+            <w:r>
+              <w:rPr>
+                <w:rFonts w:asciiTheme="minorHAnsi" w:hAnsiTheme="minorHAnsi" w:cstheme="minorHAnsi"/>
+                <w:color w:val="000000" w:themeColor="text1"/>
+                <w:sz w:val="20"/>
+                <w:szCs w:val="20"/>
+              </w:rPr>
+              <w:t xml:space="preserve"> an 1D vertical hydrodynamic ensemble members.</w:t>
             </w:r>
           </w:p>
         </w:tc>
@@ -5053,7 +5177,27 @@
                 <w:sz w:val="20"/>
                 <w:szCs w:val="20"/>
               </w:rPr>
-              <w:t>HOBO electrical conductivity loggers on under-ice buoys for conductivity monitoring. Deployment happened prior to ice-on and retrieval occurred soon after ice-off. First surface logger at approx. 1 m below surface, and second logger at 1 m from the lake bottom.</w:t>
+              <w:t>HOBO electrical conductivity loggers on under-ice buoys for conductivity monitoring. Deployment happened prior to ice-</w:t>
+            </w:r>
+            <w:proofErr w:type="gramStart"/>
+            <w:r>
+              <w:rPr>
+                <w:rFonts w:asciiTheme="minorHAnsi" w:hAnsiTheme="minorHAnsi" w:cstheme="minorHAnsi"/>
+                <w:color w:val="000000" w:themeColor="text1"/>
+                <w:sz w:val="20"/>
+                <w:szCs w:val="20"/>
+              </w:rPr>
+              <w:t>on</w:t>
+            </w:r>
+            <w:proofErr w:type="gramEnd"/>
+            <w:r>
+              <w:rPr>
+                <w:rFonts w:asciiTheme="minorHAnsi" w:hAnsiTheme="minorHAnsi" w:cstheme="minorHAnsi"/>
+                <w:color w:val="000000" w:themeColor="text1"/>
+                <w:sz w:val="20"/>
+                <w:szCs w:val="20"/>
+              </w:rPr>
+              <w:t xml:space="preserve"> and retrieval occurred soon after ice-off. First surface logger at approx. 1 m below surface, and second logger at 1 m from the lake bottom.</w:t>
             </w:r>
           </w:p>
         </w:tc>
@@ -5430,8 +5574,19 @@
           <w:sz w:val="20"/>
           <w:szCs w:val="20"/>
         </w:rPr>
-        <w:t>/analytical/[lake_id]_bathymetry.csv</w:t>
+        <w:t>/analytical/[lake_</w:t>
       </w:r>
+      <w:proofErr w:type="gramStart"/>
+      <w:r>
+        <w:rPr>
+          <w:rFonts w:asciiTheme="minorHAnsi" w:hAnsiTheme="minorHAnsi" w:cstheme="minorHAnsi"/>
+          <w:color w:val="000000" w:themeColor="text1"/>
+          <w:sz w:val="20"/>
+          <w:szCs w:val="20"/>
+        </w:rPr>
+        <w:t>id]_bathymetry.csv</w:t>
+      </w:r>
+      <w:proofErr w:type="gramEnd"/>
     </w:p>
     <w:p>
       <w:pPr>
@@ -5670,6 +5825,7 @@
                 <w:szCs w:val="20"/>
               </w:rPr>
             </w:pPr>
+            <w:proofErr w:type="spellStart"/>
             <w:r>
               <w:rPr>
                 <w:rFonts w:asciiTheme="minorHAnsi" w:hAnsiTheme="minorHAnsi" w:cstheme="minorHAnsi"/>
@@ -5679,6 +5835,7 @@
               </w:rPr>
               <w:t>Depth_meter</w:t>
             </w:r>
+            <w:proofErr w:type="spellEnd"/>
           </w:p>
         </w:tc>
         <w:tc>
@@ -5821,6 +5978,7 @@
                 <w:szCs w:val="20"/>
               </w:rPr>
             </w:pPr>
+            <w:proofErr w:type="spellStart"/>
             <w:r>
               <w:rPr>
                 <w:rFonts w:asciiTheme="minorHAnsi" w:hAnsiTheme="minorHAnsi" w:cstheme="minorHAnsi"/>
@@ -5830,6 +5988,7 @@
               </w:rPr>
               <w:t>Area_meterSquared</w:t>
             </w:r>
+            <w:proofErr w:type="spellEnd"/>
           </w:p>
         </w:tc>
         <w:tc>
@@ -5982,8 +6141,39 @@
           <w:sz w:val="20"/>
           <w:szCs w:val="20"/>
         </w:rPr>
-        <w:t>Dataset filename: /chlorideData/Lake[lake_id]_Dane_WI_VIII.csv</w:t>
+        <w:t>Dataset filename: /</w:t>
       </w:r>
+      <w:proofErr w:type="spellStart"/>
+      <w:r>
+        <w:rPr>
+          <w:rFonts w:asciiTheme="minorHAnsi" w:hAnsiTheme="minorHAnsi" w:cstheme="minorHAnsi"/>
+          <w:color w:val="000000" w:themeColor="text1"/>
+          <w:sz w:val="20"/>
+          <w:szCs w:val="20"/>
+        </w:rPr>
+        <w:t>NTL_data</w:t>
+      </w:r>
+      <w:proofErr w:type="spellEnd"/>
+      <w:r>
+        <w:rPr>
+          <w:rFonts w:asciiTheme="minorHAnsi" w:hAnsiTheme="minorHAnsi" w:cstheme="minorHAnsi"/>
+          <w:color w:val="000000" w:themeColor="text1"/>
+          <w:sz w:val="20"/>
+          <w:szCs w:val="20"/>
+        </w:rPr>
+        <w:t>/Lake[lake_</w:t>
+      </w:r>
+      <w:proofErr w:type="gramStart"/>
+      <w:r>
+        <w:rPr>
+          <w:rFonts w:asciiTheme="minorHAnsi" w:hAnsiTheme="minorHAnsi" w:cstheme="minorHAnsi"/>
+          <w:color w:val="000000" w:themeColor="text1"/>
+          <w:sz w:val="20"/>
+          <w:szCs w:val="20"/>
+        </w:rPr>
+        <w:t>id]_Dane_WI_VIII.csv</w:t>
+      </w:r>
+      <w:proofErr w:type="gramEnd"/>
     </w:p>
     <w:p>
       <w:pPr>
@@ -6286,6 +6476,7 @@
                 <w:szCs w:val="20"/>
               </w:rPr>
             </w:pPr>
+            <w:proofErr w:type="spellStart"/>
             <w:r>
               <w:rPr>
                 <w:rFonts w:asciiTheme="minorHAnsi" w:hAnsiTheme="minorHAnsi" w:cstheme="minorHAnsi"/>
@@ -6294,7 +6485,18 @@
                 <w:sz w:val="20"/>
                 <w:szCs w:val="20"/>
               </w:rPr>
-              <w:t>CiteofMadison refers to sampling by Madison city officials; Richard C. Lathrop refers to sampling done by Richard C. Lathrop (DNR); Wisconsin Department of Natural Resources refers to sampling done by the WI DNR; LTER refers to sampling done by UW-Madison</w:t>
+              <w:t>CiteofMadison</w:t>
+            </w:r>
+            <w:proofErr w:type="spellEnd"/>
+            <w:r>
+              <w:rPr>
+                <w:rFonts w:asciiTheme="minorHAnsi" w:hAnsiTheme="minorHAnsi" w:cstheme="minorHAnsi"/>
+                <w:bCs/>
+                <w:color w:val="000000" w:themeColor="text1"/>
+                <w:sz w:val="20"/>
+                <w:szCs w:val="20"/>
+              </w:rPr>
+              <w:t xml:space="preserve"> refers to sampling by Madison city officials; Richard C. Lathrop refers to sampling done by Richard C. Lathrop (DNR); Wisconsin Department of Natural Resources refers to sampling done by the WI DNR; LTER refers to sampling done by UW-Madison</w:t>
             </w:r>
           </w:p>
         </w:tc>
@@ -6437,14 +6639,45 @@
                 <w:szCs w:val="20"/>
               </w:rPr>
             </w:pPr>
-            <w:r>
-              <w:rPr>
-                <w:rFonts w:asciiTheme="minorHAnsi" w:hAnsiTheme="minorHAnsi" w:cstheme="minorHAnsi"/>
-                <w:color w:val="000000" w:themeColor="text1"/>
-                <w:sz w:val="20"/>
-                <w:szCs w:val="20"/>
-              </w:rPr>
-              <w:t>CityofMadison refers to sampling site by City of Madison, WI_DNR and WIDNR-WQX  refer to DNR sampling site; LTER refers to UW-Madison sampling site</w:t>
+            <w:proofErr w:type="spellStart"/>
+            <w:r>
+              <w:rPr>
+                <w:rFonts w:asciiTheme="minorHAnsi" w:hAnsiTheme="minorHAnsi" w:cstheme="minorHAnsi"/>
+                <w:color w:val="000000" w:themeColor="text1"/>
+                <w:sz w:val="20"/>
+                <w:szCs w:val="20"/>
+              </w:rPr>
+              <w:t>CityofMadison</w:t>
+            </w:r>
+            <w:proofErr w:type="spellEnd"/>
+            <w:r>
+              <w:rPr>
+                <w:rFonts w:asciiTheme="minorHAnsi" w:hAnsiTheme="minorHAnsi" w:cstheme="minorHAnsi"/>
+                <w:color w:val="000000" w:themeColor="text1"/>
+                <w:sz w:val="20"/>
+                <w:szCs w:val="20"/>
+              </w:rPr>
+              <w:t xml:space="preserve"> refers to sampling site by City of Madison, WI_DNR and WIDNR-</w:t>
+            </w:r>
+            <w:proofErr w:type="gramStart"/>
+            <w:r>
+              <w:rPr>
+                <w:rFonts w:asciiTheme="minorHAnsi" w:hAnsiTheme="minorHAnsi" w:cstheme="minorHAnsi"/>
+                <w:color w:val="000000" w:themeColor="text1"/>
+                <w:sz w:val="20"/>
+                <w:szCs w:val="20"/>
+              </w:rPr>
+              <w:t>WQX  refer</w:t>
+            </w:r>
+            <w:proofErr w:type="gramEnd"/>
+            <w:r>
+              <w:rPr>
+                <w:rFonts w:asciiTheme="minorHAnsi" w:hAnsiTheme="minorHAnsi" w:cstheme="minorHAnsi"/>
+                <w:color w:val="000000" w:themeColor="text1"/>
+                <w:sz w:val="20"/>
+                <w:szCs w:val="20"/>
+              </w:rPr>
+              <w:t xml:space="preserve"> to DNR sampling site; LTER refers to UW-Madison sampling site</w:t>
             </w:r>
           </w:p>
         </w:tc>
@@ -6515,6 +6748,7 @@
                 <w:szCs w:val="20"/>
               </w:rPr>
             </w:pPr>
+            <w:proofErr w:type="spellStart"/>
             <w:r>
               <w:rPr>
                 <w:rFonts w:asciiTheme="minorHAnsi" w:hAnsiTheme="minorHAnsi" w:cstheme="minorHAnsi"/>
@@ -6524,6 +6758,7 @@
               </w:rPr>
               <w:t>Sample.Date</w:t>
             </w:r>
+            <w:proofErr w:type="spellEnd"/>
           </w:p>
         </w:tc>
         <w:tc>
@@ -6665,6 +6900,7 @@
                 <w:szCs w:val="20"/>
               </w:rPr>
             </w:pPr>
+            <w:proofErr w:type="spellStart"/>
             <w:r>
               <w:rPr>
                 <w:rFonts w:asciiTheme="minorHAnsi" w:hAnsiTheme="minorHAnsi" w:cstheme="minorHAnsi"/>
@@ -6697,7 +6933,17 @@
                 <w:sz w:val="20"/>
                 <w:szCs w:val="20"/>
               </w:rPr>
-              <w:t>Sampling depth from the surface</w:t>
+              <w:t>Sampling</w:t>
+            </w:r>
+            <w:proofErr w:type="spellEnd"/>
+            <w:r>
+              <w:rPr>
+                <w:rFonts w:asciiTheme="minorHAnsi" w:hAnsiTheme="minorHAnsi" w:cstheme="minorHAnsi"/>
+                <w:color w:val="000000" w:themeColor="text1"/>
+                <w:sz w:val="20"/>
+                <w:szCs w:val="20"/>
+              </w:rPr>
+              <w:t xml:space="preserve"> depth from the surface</w:t>
             </w:r>
           </w:p>
         </w:tc>
@@ -7671,6 +7917,7 @@
                 <w:szCs w:val="20"/>
               </w:rPr>
             </w:pPr>
+            <w:proofErr w:type="spellStart"/>
             <w:r>
               <w:rPr>
                 <w:rFonts w:asciiTheme="minorHAnsi" w:hAnsiTheme="minorHAnsi" w:cstheme="minorHAnsi"/>
@@ -7680,6 +7927,7 @@
               </w:rPr>
               <w:t>lakeid</w:t>
             </w:r>
+            <w:proofErr w:type="spellEnd"/>
           </w:p>
         </w:tc>
         <w:tc>
@@ -7830,6 +8078,7 @@
                 <w:szCs w:val="20"/>
               </w:rPr>
             </w:pPr>
+            <w:proofErr w:type="spellStart"/>
             <w:r>
               <w:rPr>
                 <w:rFonts w:asciiTheme="minorHAnsi" w:hAnsiTheme="minorHAnsi" w:cstheme="minorHAnsi"/>
@@ -7839,6 +8088,7 @@
               </w:rPr>
               <w:t>ice_duration</w:t>
             </w:r>
+            <w:proofErr w:type="spellEnd"/>
           </w:p>
         </w:tc>
         <w:tc>
@@ -7980,6 +8230,7 @@
                 <w:szCs w:val="20"/>
               </w:rPr>
             </w:pPr>
+            <w:proofErr w:type="spellStart"/>
             <w:r>
               <w:rPr>
                 <w:rFonts w:asciiTheme="minorHAnsi" w:hAnsiTheme="minorHAnsi" w:cstheme="minorHAnsi"/>
@@ -7989,6 +8240,7 @@
               </w:rPr>
               <w:t>firstice</w:t>
             </w:r>
+            <w:proofErr w:type="spellEnd"/>
           </w:p>
         </w:tc>
         <w:tc>
@@ -8130,6 +8382,7 @@
                 <w:szCs w:val="20"/>
               </w:rPr>
             </w:pPr>
+            <w:proofErr w:type="spellStart"/>
             <w:r>
               <w:rPr>
                 <w:rFonts w:asciiTheme="minorHAnsi" w:hAnsiTheme="minorHAnsi" w:cstheme="minorHAnsi"/>
@@ -8139,6 +8392,7 @@
               </w:rPr>
               <w:t>lastice</w:t>
             </w:r>
+            <w:proofErr w:type="spellEnd"/>
           </w:p>
         </w:tc>
         <w:tc>
@@ -8280,6 +8534,7 @@
                 <w:szCs w:val="20"/>
               </w:rPr>
             </w:pPr>
+            <w:proofErr w:type="spellStart"/>
             <w:r>
               <w:rPr>
                 <w:rFonts w:asciiTheme="minorHAnsi" w:hAnsiTheme="minorHAnsi" w:cstheme="minorHAnsi"/>
@@ -8289,6 +8544,7 @@
               </w:rPr>
               <w:t>firsticeYDAY</w:t>
             </w:r>
+            <w:proofErr w:type="spellEnd"/>
           </w:p>
         </w:tc>
         <w:tc>
@@ -8430,6 +8686,7 @@
                 <w:szCs w:val="20"/>
               </w:rPr>
             </w:pPr>
+            <w:proofErr w:type="spellStart"/>
             <w:r>
               <w:rPr>
                 <w:rFonts w:asciiTheme="minorHAnsi" w:hAnsiTheme="minorHAnsi" w:cstheme="minorHAnsi"/>
@@ -8439,6 +8696,7 @@
               </w:rPr>
               <w:t>lasticeYDAY</w:t>
             </w:r>
+            <w:proofErr w:type="spellEnd"/>
           </w:p>
         </w:tc>
         <w:tc>
@@ -10646,16 +10904,7 @@
                 <w:sz w:val="20"/>
                 <w:szCs w:val="20"/>
               </w:rPr>
-              <w:t>Maximum</w:t>
-            </w:r>
-            <w:r>
-              <w:rPr>
-                <w:rFonts w:asciiTheme="minorHAnsi" w:hAnsiTheme="minorHAnsi" w:cstheme="minorHAnsi"/>
-                <w:color w:val="000000" w:themeColor="text1"/>
-                <w:sz w:val="20"/>
-                <w:szCs w:val="20"/>
-              </w:rPr>
-              <w:t xml:space="preserve"> air temperature</w:t>
+              <w:t>Maximum air temperature</w:t>
             </w:r>
           </w:p>
         </w:tc>
@@ -10805,16 +11054,7 @@
                 <w:sz w:val="20"/>
                 <w:szCs w:val="20"/>
               </w:rPr>
-              <w:t>Minimum</w:t>
-            </w:r>
-            <w:r>
-              <w:rPr>
-                <w:rFonts w:asciiTheme="minorHAnsi" w:hAnsiTheme="minorHAnsi" w:cstheme="minorHAnsi"/>
-                <w:color w:val="000000" w:themeColor="text1"/>
-                <w:sz w:val="20"/>
-                <w:szCs w:val="20"/>
-              </w:rPr>
-              <w:t xml:space="preserve"> air temperature</w:t>
+              <w:t>Minimum air temperature</w:t>
             </w:r>
           </w:p>
         </w:tc>
@@ -11114,25 +11354,7 @@
                 <w:sz w:val="20"/>
                 <w:szCs w:val="20"/>
               </w:rPr>
-              <w:t xml:space="preserve">Direction of fastest </w:t>
-            </w:r>
-            <w:r>
-              <w:rPr>
-                <w:rFonts w:asciiTheme="minorHAnsi" w:hAnsiTheme="minorHAnsi" w:cstheme="minorHAnsi"/>
-                <w:color w:val="000000" w:themeColor="text1"/>
-                <w:sz w:val="20"/>
-                <w:szCs w:val="20"/>
-              </w:rPr>
-              <w:t>5</w:t>
-            </w:r>
-            <w:r>
-              <w:rPr>
-                <w:rFonts w:asciiTheme="minorHAnsi" w:hAnsiTheme="minorHAnsi" w:cstheme="minorHAnsi"/>
-                <w:color w:val="000000" w:themeColor="text1"/>
-                <w:sz w:val="20"/>
-                <w:szCs w:val="20"/>
-              </w:rPr>
-              <w:t>-minute wind</w:t>
+              <w:t>Direction of fastest 5-minute wind</w:t>
             </w:r>
           </w:p>
         </w:tc>
@@ -11432,25 +11654,7 @@
                 <w:sz w:val="20"/>
                 <w:szCs w:val="20"/>
               </w:rPr>
-              <w:t xml:space="preserve">Fastest </w:t>
-            </w:r>
-            <w:r>
-              <w:rPr>
-                <w:rFonts w:asciiTheme="minorHAnsi" w:hAnsiTheme="minorHAnsi" w:cstheme="minorHAnsi"/>
-                <w:color w:val="000000" w:themeColor="text1"/>
-                <w:sz w:val="20"/>
-                <w:szCs w:val="20"/>
-              </w:rPr>
-              <w:t>5</w:t>
-            </w:r>
-            <w:r>
-              <w:rPr>
-                <w:rFonts w:asciiTheme="minorHAnsi" w:hAnsiTheme="minorHAnsi" w:cstheme="minorHAnsi"/>
-                <w:color w:val="000000" w:themeColor="text1"/>
-                <w:sz w:val="20"/>
-                <w:szCs w:val="20"/>
-              </w:rPr>
-              <w:t>-minute wind speed</w:t>
+              <w:t>Fastest 5-minute wind speed</w:t>
             </w:r>
           </w:p>
         </w:tc>
@@ -11580,7 +11784,47 @@
           <w:sz w:val="20"/>
           <w:szCs w:val="20"/>
         </w:rPr>
-        <w:t>Dataset filename: /fieldmonitoring/[lake_id]_[layer]_[time].csv</w:t>
+        <w:t>Dataset filename: /</w:t>
+      </w:r>
+      <w:proofErr w:type="spellStart"/>
+      <w:r>
+        <w:rPr>
+          <w:rFonts w:asciiTheme="minorHAnsi" w:hAnsiTheme="minorHAnsi" w:cstheme="minorHAnsi"/>
+          <w:color w:val="000000" w:themeColor="text1"/>
+          <w:sz w:val="20"/>
+          <w:szCs w:val="20"/>
+        </w:rPr>
+        <w:t>fieldmonitoring</w:t>
+      </w:r>
+      <w:proofErr w:type="spellEnd"/>
+      <w:r>
+        <w:rPr>
+          <w:rFonts w:asciiTheme="minorHAnsi" w:hAnsiTheme="minorHAnsi" w:cstheme="minorHAnsi"/>
+          <w:color w:val="000000" w:themeColor="text1"/>
+          <w:sz w:val="20"/>
+          <w:szCs w:val="20"/>
+        </w:rPr>
+        <w:t>/[lake_</w:t>
+      </w:r>
+      <w:proofErr w:type="gramStart"/>
+      <w:r>
+        <w:rPr>
+          <w:rFonts w:asciiTheme="minorHAnsi" w:hAnsiTheme="minorHAnsi" w:cstheme="minorHAnsi"/>
+          <w:color w:val="000000" w:themeColor="text1"/>
+          <w:sz w:val="20"/>
+          <w:szCs w:val="20"/>
+        </w:rPr>
+        <w:t>id]_</w:t>
+      </w:r>
+      <w:proofErr w:type="gramEnd"/>
+      <w:r>
+        <w:rPr>
+          <w:rFonts w:asciiTheme="minorHAnsi" w:hAnsiTheme="minorHAnsi" w:cstheme="minorHAnsi"/>
+          <w:color w:val="000000" w:themeColor="text1"/>
+          <w:sz w:val="20"/>
+          <w:szCs w:val="20"/>
+        </w:rPr>
+        <w:t>[layer]_[time].csv</w:t>
       </w:r>
     </w:p>
     <w:p>
@@ -11851,8 +12095,19 @@
                 <w:sz w:val="20"/>
                 <w:szCs w:val="20"/>
               </w:rPr>
-              <w:t>Number of sequence</w:t>
-            </w:r>
+              <w:t xml:space="preserve">Number of </w:t>
+            </w:r>
+            <w:proofErr w:type="gramStart"/>
+            <w:r>
+              <w:rPr>
+                <w:rFonts w:asciiTheme="minorHAnsi" w:hAnsiTheme="minorHAnsi" w:cstheme="minorHAnsi"/>
+                <w:color w:val="000000" w:themeColor="text1"/>
+                <w:sz w:val="20"/>
+                <w:szCs w:val="20"/>
+              </w:rPr>
+              <w:t>sequence</w:t>
+            </w:r>
+            <w:proofErr w:type="gramEnd"/>
           </w:p>
         </w:tc>
         <w:tc>
@@ -12035,8 +12290,30 @@
                 <w:sz w:val="20"/>
                 <w:szCs w:val="20"/>
               </w:rPr>
-              <w:t>MM-DD-YYYY hh:mm:ss</w:t>
-            </w:r>
+              <w:t xml:space="preserve">MM-DD-YYYY </w:t>
+            </w:r>
+            <w:proofErr w:type="spellStart"/>
+            <w:r>
+              <w:rPr>
+                <w:rFonts w:asciiTheme="minorHAnsi" w:hAnsiTheme="minorHAnsi" w:cstheme="minorHAnsi"/>
+                <w:color w:val="000000" w:themeColor="text1"/>
+                <w:sz w:val="20"/>
+                <w:szCs w:val="20"/>
+              </w:rPr>
+              <w:t>hh:</w:t>
+            </w:r>
+            <w:proofErr w:type="gramStart"/>
+            <w:r>
+              <w:rPr>
+                <w:rFonts w:asciiTheme="minorHAnsi" w:hAnsiTheme="minorHAnsi" w:cstheme="minorHAnsi"/>
+                <w:color w:val="000000" w:themeColor="text1"/>
+                <w:sz w:val="20"/>
+                <w:szCs w:val="20"/>
+              </w:rPr>
+              <w:t>mm:ss</w:t>
+            </w:r>
+            <w:proofErr w:type="spellEnd"/>
+            <w:proofErr w:type="gramEnd"/>
           </w:p>
         </w:tc>
         <w:tc>
@@ -12178,15 +12455,37 @@
                 <w:szCs w:val="20"/>
               </w:rPr>
             </w:pPr>
-            <w:r>
-              <w:rPr>
-                <w:rFonts w:asciiTheme="minorHAnsi" w:hAnsiTheme="minorHAnsi" w:cstheme="minorHAnsi"/>
-                <w:color w:val="000000" w:themeColor="text1"/>
-                <w:sz w:val="20"/>
-                <w:szCs w:val="20"/>
-              </w:rPr>
-              <w:t>microSiemens per centimer</w:t>
-            </w:r>
+            <w:proofErr w:type="spellStart"/>
+            <w:r>
+              <w:rPr>
+                <w:rFonts w:asciiTheme="minorHAnsi" w:hAnsiTheme="minorHAnsi" w:cstheme="minorHAnsi"/>
+                <w:color w:val="000000" w:themeColor="text1"/>
+                <w:sz w:val="20"/>
+                <w:szCs w:val="20"/>
+              </w:rPr>
+              <w:t>microSiemens</w:t>
+            </w:r>
+            <w:proofErr w:type="spellEnd"/>
+            <w:r>
+              <w:rPr>
+                <w:rFonts w:asciiTheme="minorHAnsi" w:hAnsiTheme="minorHAnsi" w:cstheme="minorHAnsi"/>
+                <w:color w:val="000000" w:themeColor="text1"/>
+                <w:sz w:val="20"/>
+                <w:szCs w:val="20"/>
+              </w:rPr>
+              <w:t xml:space="preserve"> per </w:t>
+            </w:r>
+            <w:proofErr w:type="spellStart"/>
+            <w:r>
+              <w:rPr>
+                <w:rFonts w:asciiTheme="minorHAnsi" w:hAnsiTheme="minorHAnsi" w:cstheme="minorHAnsi"/>
+                <w:color w:val="000000" w:themeColor="text1"/>
+                <w:sz w:val="20"/>
+                <w:szCs w:val="20"/>
+              </w:rPr>
+              <w:t>centimer</w:t>
+            </w:r>
+            <w:proofErr w:type="spellEnd"/>
           </w:p>
         </w:tc>
         <w:tc>
@@ -12328,15 +12627,37 @@
                 <w:szCs w:val="20"/>
               </w:rPr>
             </w:pPr>
-            <w:r>
-              <w:rPr>
-                <w:rFonts w:asciiTheme="minorHAnsi" w:hAnsiTheme="minorHAnsi" w:cstheme="minorHAnsi"/>
-                <w:color w:val="000000" w:themeColor="text1"/>
-                <w:sz w:val="20"/>
-                <w:szCs w:val="20"/>
-              </w:rPr>
-              <w:t>microSiemens per centimer</w:t>
-            </w:r>
+            <w:proofErr w:type="spellStart"/>
+            <w:r>
+              <w:rPr>
+                <w:rFonts w:asciiTheme="minorHAnsi" w:hAnsiTheme="minorHAnsi" w:cstheme="minorHAnsi"/>
+                <w:color w:val="000000" w:themeColor="text1"/>
+                <w:sz w:val="20"/>
+                <w:szCs w:val="20"/>
+              </w:rPr>
+              <w:t>microSiemens</w:t>
+            </w:r>
+            <w:proofErr w:type="spellEnd"/>
+            <w:r>
+              <w:rPr>
+                <w:rFonts w:asciiTheme="minorHAnsi" w:hAnsiTheme="minorHAnsi" w:cstheme="minorHAnsi"/>
+                <w:color w:val="000000" w:themeColor="text1"/>
+                <w:sz w:val="20"/>
+                <w:szCs w:val="20"/>
+              </w:rPr>
+              <w:t xml:space="preserve"> per </w:t>
+            </w:r>
+            <w:proofErr w:type="spellStart"/>
+            <w:r>
+              <w:rPr>
+                <w:rFonts w:asciiTheme="minorHAnsi" w:hAnsiTheme="minorHAnsi" w:cstheme="minorHAnsi"/>
+                <w:color w:val="000000" w:themeColor="text1"/>
+                <w:sz w:val="20"/>
+                <w:szCs w:val="20"/>
+              </w:rPr>
+              <w:t>centimer</w:t>
+            </w:r>
+            <w:proofErr w:type="spellEnd"/>
           </w:p>
         </w:tc>
         <w:tc>
@@ -12591,43 +12912,7 @@
           <w:sz w:val="20"/>
           <w:szCs w:val="20"/>
         </w:rPr>
-        <w:t>Dataset filename: /</w:t>
-      </w:r>
-      <w:r>
-        <w:rPr>
-          <w:rFonts w:asciiTheme="minorHAnsi" w:hAnsiTheme="minorHAnsi" w:cstheme="minorHAnsi"/>
-          <w:color w:val="000000" w:themeColor="text1"/>
-          <w:sz w:val="20"/>
-          <w:szCs w:val="20"/>
-        </w:rPr>
-        <w:t>output</w:t>
-      </w:r>
-      <w:r>
-        <w:rPr>
-          <w:rFonts w:asciiTheme="minorHAnsi" w:hAnsiTheme="minorHAnsi" w:cstheme="minorHAnsi"/>
-          <w:color w:val="000000" w:themeColor="text1"/>
-          <w:sz w:val="20"/>
-          <w:szCs w:val="20"/>
-        </w:rPr>
-        <w:t>/</w:t>
-      </w:r>
-      <w:r>
-        <w:rPr>
-          <w:rFonts w:asciiTheme="minorHAnsi" w:hAnsiTheme="minorHAnsi" w:cstheme="minorHAnsi"/>
-          <w:color w:val="000000" w:themeColor="text1"/>
-          <w:sz w:val="20"/>
-          <w:szCs w:val="20"/>
-        </w:rPr>
-        <w:t>[variable]_[model].</w:t>
-      </w:r>
-      <w:r>
-        <w:rPr>
-          <w:rFonts w:asciiTheme="minorHAnsi" w:hAnsiTheme="minorHAnsi" w:cstheme="minorHAnsi"/>
-          <w:color w:val="000000" w:themeColor="text1"/>
-          <w:sz w:val="20"/>
-          <w:szCs w:val="20"/>
-        </w:rPr>
-        <w:t>csv</w:t>
+        <w:t>Dataset filename: /output/[variable]_[model].csv</w:t>
       </w:r>
     </w:p>
     <w:p>
@@ -12646,8 +12931,9 @@
           <w:sz w:val="20"/>
           <w:szCs w:val="20"/>
         </w:rPr>
-        <w:t xml:space="preserve">Dataset description: </w:t>
+        <w:t xml:space="preserve">Dataset description: Modeled output; variable can be density for water density, ice for ice thickness, </w:t>
       </w:r>
+      <w:proofErr w:type="spellStart"/>
       <w:r>
         <w:rPr>
           <w:rFonts w:asciiTheme="minorHAnsi" w:hAnsiTheme="minorHAnsi" w:cstheme="minorHAnsi"/>
@@ -12655,7 +12941,77 @@
           <w:sz w:val="20"/>
           <w:szCs w:val="20"/>
         </w:rPr>
-        <w:t>Modeled output; variable can be density for water density, ice for ice thickness, lakenumber for Lake Number, salt for salinity, ssi for Schmidt Stability Index, wtemp for water temperature; model refers either to GLM, GOTM, Simstrat, or – if not existent – to the average ensemble output</w:t>
+        <w:t>lakenumber</w:t>
+      </w:r>
+      <w:proofErr w:type="spellEnd"/>
+      <w:r>
+        <w:rPr>
+          <w:rFonts w:asciiTheme="minorHAnsi" w:hAnsiTheme="minorHAnsi" w:cstheme="minorHAnsi"/>
+          <w:color w:val="000000" w:themeColor="text1"/>
+          <w:sz w:val="20"/>
+          <w:szCs w:val="20"/>
+        </w:rPr>
+        <w:t xml:space="preserve"> for Lake Number, salt for salinity, </w:t>
+      </w:r>
+      <w:proofErr w:type="spellStart"/>
+      <w:r>
+        <w:rPr>
+          <w:rFonts w:asciiTheme="minorHAnsi" w:hAnsiTheme="minorHAnsi" w:cstheme="minorHAnsi"/>
+          <w:color w:val="000000" w:themeColor="text1"/>
+          <w:sz w:val="20"/>
+          <w:szCs w:val="20"/>
+        </w:rPr>
+        <w:t>ssi</w:t>
+      </w:r>
+      <w:proofErr w:type="spellEnd"/>
+      <w:r>
+        <w:rPr>
+          <w:rFonts w:asciiTheme="minorHAnsi" w:hAnsiTheme="minorHAnsi" w:cstheme="minorHAnsi"/>
+          <w:color w:val="000000" w:themeColor="text1"/>
+          <w:sz w:val="20"/>
+          <w:szCs w:val="20"/>
+        </w:rPr>
+        <w:t xml:space="preserve"> for Schmidt Stability Index, </w:t>
+      </w:r>
+      <w:proofErr w:type="spellStart"/>
+      <w:r>
+        <w:rPr>
+          <w:rFonts w:asciiTheme="minorHAnsi" w:hAnsiTheme="minorHAnsi" w:cstheme="minorHAnsi"/>
+          <w:color w:val="000000" w:themeColor="text1"/>
+          <w:sz w:val="20"/>
+          <w:szCs w:val="20"/>
+        </w:rPr>
+        <w:t>wtemp</w:t>
+      </w:r>
+      <w:proofErr w:type="spellEnd"/>
+      <w:r>
+        <w:rPr>
+          <w:rFonts w:asciiTheme="minorHAnsi" w:hAnsiTheme="minorHAnsi" w:cstheme="minorHAnsi"/>
+          <w:color w:val="000000" w:themeColor="text1"/>
+          <w:sz w:val="20"/>
+          <w:szCs w:val="20"/>
+        </w:rPr>
+        <w:t xml:space="preserve"> for water temperature; model refers either to GLM, GOTM, </w:t>
+      </w:r>
+      <w:proofErr w:type="spellStart"/>
+      <w:r>
+        <w:rPr>
+          <w:rFonts w:asciiTheme="minorHAnsi" w:hAnsiTheme="minorHAnsi" w:cstheme="minorHAnsi"/>
+          <w:color w:val="000000" w:themeColor="text1"/>
+          <w:sz w:val="20"/>
+          <w:szCs w:val="20"/>
+        </w:rPr>
+        <w:t>Simstrat</w:t>
+      </w:r>
+      <w:proofErr w:type="spellEnd"/>
+      <w:r>
+        <w:rPr>
+          <w:rFonts w:asciiTheme="minorHAnsi" w:hAnsiTheme="minorHAnsi" w:cstheme="minorHAnsi"/>
+          <w:color w:val="000000" w:themeColor="text1"/>
+          <w:sz w:val="20"/>
+          <w:szCs w:val="20"/>
+        </w:rPr>
+        <w:t>, or – if not existent – to the average ensemble output</w:t>
       </w:r>
     </w:p>
     <w:tbl>
@@ -12898,8 +13254,19 @@
                 <w:sz w:val="20"/>
                 <w:szCs w:val="20"/>
               </w:rPr>
-              <w:t>Number of sequence</w:t>
-            </w:r>
+              <w:t xml:space="preserve">Number of </w:t>
+            </w:r>
+            <w:proofErr w:type="gramStart"/>
+            <w:r>
+              <w:rPr>
+                <w:rFonts w:asciiTheme="minorHAnsi" w:hAnsiTheme="minorHAnsi" w:cstheme="minorHAnsi"/>
+                <w:color w:val="000000" w:themeColor="text1"/>
+                <w:sz w:val="20"/>
+                <w:szCs w:val="20"/>
+              </w:rPr>
+              <w:t>sequence</w:t>
+            </w:r>
+            <w:proofErr w:type="gramEnd"/>
           </w:p>
         </w:tc>
         <w:tc>
@@ -13049,25 +13416,7 @@
                 <w:sz w:val="20"/>
                 <w:szCs w:val="20"/>
               </w:rPr>
-              <w:t xml:space="preserve">Modeled output for </w:t>
-            </w:r>
-            <w:r>
-              <w:rPr>
-                <w:rFonts w:asciiTheme="minorHAnsi" w:hAnsiTheme="minorHAnsi" w:cstheme="minorHAnsi"/>
-                <w:color w:val="000000" w:themeColor="text1"/>
-                <w:sz w:val="20"/>
-                <w:szCs w:val="20"/>
-              </w:rPr>
-              <w:t>null</w:t>
-            </w:r>
-            <w:r>
-              <w:rPr>
-                <w:rFonts w:asciiTheme="minorHAnsi" w:hAnsiTheme="minorHAnsi" w:cstheme="minorHAnsi"/>
-                <w:color w:val="000000" w:themeColor="text1"/>
-                <w:sz w:val="20"/>
-                <w:szCs w:val="20"/>
-              </w:rPr>
-              <w:t xml:space="preserve"> salt load scenario</w:t>
+              <w:t>Modeled output for null salt load scenario</w:t>
             </w:r>
           </w:p>
         </w:tc>
@@ -13101,7 +13450,27 @@
                 <w:szCs w:val="20"/>
               </w:rPr>
               <w:lastRenderedPageBreak/>
-              <w:t>dimensionless, salt in gram per kilogram, ssi in Joule per meter squared, temp in degree Celsius</w:t>
+              <w:t xml:space="preserve">dimensionless, salt in gram per kilogram, </w:t>
+            </w:r>
+            <w:proofErr w:type="spellStart"/>
+            <w:r>
+              <w:rPr>
+                <w:rFonts w:asciiTheme="minorHAnsi" w:hAnsiTheme="minorHAnsi" w:cstheme="minorHAnsi"/>
+                <w:color w:val="000000" w:themeColor="text1"/>
+                <w:sz w:val="20"/>
+                <w:szCs w:val="20"/>
+              </w:rPr>
+              <w:t>ssi</w:t>
+            </w:r>
+            <w:proofErr w:type="spellEnd"/>
+            <w:r>
+              <w:rPr>
+                <w:rFonts w:asciiTheme="minorHAnsi" w:hAnsiTheme="minorHAnsi" w:cstheme="minorHAnsi"/>
+                <w:color w:val="000000" w:themeColor="text1"/>
+                <w:sz w:val="20"/>
+                <w:szCs w:val="20"/>
+              </w:rPr>
+              <w:t xml:space="preserve"> in Joule per meter squared, temp in degree Celsius</w:t>
             </w:r>
           </w:p>
         </w:tc>
@@ -13126,7 +13495,27 @@
                 <w:szCs w:val="20"/>
               </w:rPr>
               <w:lastRenderedPageBreak/>
-              <w:t xml:space="preserve">Dens for density, ice for ice thickness, ln for Lake Number, salt for salinity, ssi for Schmidt Stability </w:t>
+              <w:t xml:space="preserve">Dens for density, ice for ice thickness, ln for Lake Number, salt for salinity, </w:t>
+            </w:r>
+            <w:proofErr w:type="spellStart"/>
+            <w:r>
+              <w:rPr>
+                <w:rFonts w:asciiTheme="minorHAnsi" w:hAnsiTheme="minorHAnsi" w:cstheme="minorHAnsi"/>
+                <w:color w:val="000000" w:themeColor="text1"/>
+                <w:sz w:val="20"/>
+                <w:szCs w:val="20"/>
+              </w:rPr>
+              <w:t>ssi</w:t>
+            </w:r>
+            <w:proofErr w:type="spellEnd"/>
+            <w:r>
+              <w:rPr>
+                <w:rFonts w:asciiTheme="minorHAnsi" w:hAnsiTheme="minorHAnsi" w:cstheme="minorHAnsi"/>
+                <w:color w:val="000000" w:themeColor="text1"/>
+                <w:sz w:val="20"/>
+                <w:szCs w:val="20"/>
+              </w:rPr>
+              <w:t xml:space="preserve"> for Schmidt Stability </w:t>
             </w:r>
             <w:r>
               <w:rPr>
@@ -13263,7 +13652,27 @@
                 <w:sz w:val="20"/>
                 <w:szCs w:val="20"/>
               </w:rPr>
-              <w:t>dens in kilogram per cubic meter, ice in meter, ln is dimensionless, salt in gram per kilogram, ssi in Joule per meter squared, temp in degree Celsius</w:t>
+              <w:t xml:space="preserve">dens in kilogram per cubic meter, ice in meter, ln is dimensionless, salt in gram per kilogram, </w:t>
+            </w:r>
+            <w:proofErr w:type="spellStart"/>
+            <w:r>
+              <w:rPr>
+                <w:rFonts w:asciiTheme="minorHAnsi" w:hAnsiTheme="minorHAnsi" w:cstheme="minorHAnsi"/>
+                <w:color w:val="000000" w:themeColor="text1"/>
+                <w:sz w:val="20"/>
+                <w:szCs w:val="20"/>
+              </w:rPr>
+              <w:t>ssi</w:t>
+            </w:r>
+            <w:proofErr w:type="spellEnd"/>
+            <w:r>
+              <w:rPr>
+                <w:rFonts w:asciiTheme="minorHAnsi" w:hAnsiTheme="minorHAnsi" w:cstheme="minorHAnsi"/>
+                <w:color w:val="000000" w:themeColor="text1"/>
+                <w:sz w:val="20"/>
+                <w:szCs w:val="20"/>
+              </w:rPr>
+              <w:t xml:space="preserve"> in Joule per meter squared, temp in degree Celsius</w:t>
             </w:r>
           </w:p>
         </w:tc>
@@ -13287,7 +13696,27 @@
                 <w:sz w:val="20"/>
                 <w:szCs w:val="20"/>
               </w:rPr>
-              <w:t>Dens for density, ice for ice thickness, ln for Lake Number, salt for salinity, ssi for Schmidt Stability Index, temp for water temperature</w:t>
+              <w:t xml:space="preserve">Dens for density, ice for ice thickness, ln for Lake Number, salt for salinity, </w:t>
+            </w:r>
+            <w:proofErr w:type="spellStart"/>
+            <w:r>
+              <w:rPr>
+                <w:rFonts w:asciiTheme="minorHAnsi" w:hAnsiTheme="minorHAnsi" w:cstheme="minorHAnsi"/>
+                <w:color w:val="000000" w:themeColor="text1"/>
+                <w:sz w:val="20"/>
+                <w:szCs w:val="20"/>
+              </w:rPr>
+              <w:t>ssi</w:t>
+            </w:r>
+            <w:proofErr w:type="spellEnd"/>
+            <w:r>
+              <w:rPr>
+                <w:rFonts w:asciiTheme="minorHAnsi" w:hAnsiTheme="minorHAnsi" w:cstheme="minorHAnsi"/>
+                <w:color w:val="000000" w:themeColor="text1"/>
+                <w:sz w:val="20"/>
+                <w:szCs w:val="20"/>
+              </w:rPr>
+              <w:t xml:space="preserve"> for Schmidt Stability Index, temp for water temperature</w:t>
             </w:r>
           </w:p>
         </w:tc>
@@ -13389,25 +13818,7 @@
                 <w:sz w:val="20"/>
                 <w:szCs w:val="20"/>
               </w:rPr>
-              <w:t>Modeled output for 0.</w:t>
-            </w:r>
-            <w:r>
-              <w:rPr>
-                <w:rFonts w:asciiTheme="minorHAnsi" w:hAnsiTheme="minorHAnsi" w:cstheme="minorHAnsi"/>
-                <w:color w:val="000000" w:themeColor="text1"/>
-                <w:sz w:val="20"/>
-                <w:szCs w:val="20"/>
-              </w:rPr>
-              <w:t xml:space="preserve">5 </w:t>
-            </w:r>
-            <w:r>
-              <w:rPr>
-                <w:rFonts w:asciiTheme="minorHAnsi" w:hAnsiTheme="minorHAnsi" w:cstheme="minorHAnsi"/>
-                <w:color w:val="000000" w:themeColor="text1"/>
-                <w:sz w:val="20"/>
-                <w:szCs w:val="20"/>
-              </w:rPr>
-              <w:t>salt load scenario</w:t>
+              <w:t>Modeled output for 0.5 salt load scenario</w:t>
             </w:r>
           </w:p>
         </w:tc>
@@ -13431,7 +13842,27 @@
                 <w:sz w:val="20"/>
                 <w:szCs w:val="20"/>
               </w:rPr>
-              <w:t>dens in kilogram per cubic meter, ice in meter, ln is dimensionless, salt in gram per kilogram, ssi in Joule per meter squared, temp in degree Celsius</w:t>
+              <w:t xml:space="preserve">dens in kilogram per cubic meter, ice in meter, ln is dimensionless, salt in gram per kilogram, </w:t>
+            </w:r>
+            <w:proofErr w:type="spellStart"/>
+            <w:r>
+              <w:rPr>
+                <w:rFonts w:asciiTheme="minorHAnsi" w:hAnsiTheme="minorHAnsi" w:cstheme="minorHAnsi"/>
+                <w:color w:val="000000" w:themeColor="text1"/>
+                <w:sz w:val="20"/>
+                <w:szCs w:val="20"/>
+              </w:rPr>
+              <w:t>ssi</w:t>
+            </w:r>
+            <w:proofErr w:type="spellEnd"/>
+            <w:r>
+              <w:rPr>
+                <w:rFonts w:asciiTheme="minorHAnsi" w:hAnsiTheme="minorHAnsi" w:cstheme="minorHAnsi"/>
+                <w:color w:val="000000" w:themeColor="text1"/>
+                <w:sz w:val="20"/>
+                <w:szCs w:val="20"/>
+              </w:rPr>
+              <w:t xml:space="preserve"> in Joule per meter squared, temp in degree Celsius</w:t>
             </w:r>
           </w:p>
         </w:tc>
@@ -13455,7 +13886,27 @@
                 <w:sz w:val="20"/>
                 <w:szCs w:val="20"/>
               </w:rPr>
-              <w:t>Dens for density, ice for ice thickness, ln for Lake Number, salt for salinity, ssi for Schmidt Stability Index, temp for water temperature</w:t>
+              <w:t xml:space="preserve">Dens for density, ice for ice thickness, ln for Lake Number, salt for salinity, </w:t>
+            </w:r>
+            <w:proofErr w:type="spellStart"/>
+            <w:r>
+              <w:rPr>
+                <w:rFonts w:asciiTheme="minorHAnsi" w:hAnsiTheme="minorHAnsi" w:cstheme="minorHAnsi"/>
+                <w:color w:val="000000" w:themeColor="text1"/>
+                <w:sz w:val="20"/>
+                <w:szCs w:val="20"/>
+              </w:rPr>
+              <w:t>ssi</w:t>
+            </w:r>
+            <w:proofErr w:type="spellEnd"/>
+            <w:r>
+              <w:rPr>
+                <w:rFonts w:asciiTheme="minorHAnsi" w:hAnsiTheme="minorHAnsi" w:cstheme="minorHAnsi"/>
+                <w:color w:val="000000" w:themeColor="text1"/>
+                <w:sz w:val="20"/>
+                <w:szCs w:val="20"/>
+              </w:rPr>
+              <w:t xml:space="preserve"> for Schmidt Stability Index, temp for water temperature</w:t>
             </w:r>
           </w:p>
         </w:tc>
@@ -13557,25 +14008,7 @@
                 <w:sz w:val="20"/>
                 <w:szCs w:val="20"/>
               </w:rPr>
-              <w:t xml:space="preserve">Modeled output for </w:t>
-            </w:r>
-            <w:r>
-              <w:rPr>
-                <w:rFonts w:asciiTheme="minorHAnsi" w:hAnsiTheme="minorHAnsi" w:cstheme="minorHAnsi"/>
-                <w:color w:val="000000" w:themeColor="text1"/>
-                <w:sz w:val="20"/>
-                <w:szCs w:val="20"/>
-              </w:rPr>
-              <w:t>1.0</w:t>
-            </w:r>
-            <w:r>
-              <w:rPr>
-                <w:rFonts w:asciiTheme="minorHAnsi" w:hAnsiTheme="minorHAnsi" w:cstheme="minorHAnsi"/>
-                <w:color w:val="000000" w:themeColor="text1"/>
-                <w:sz w:val="20"/>
-                <w:szCs w:val="20"/>
-              </w:rPr>
-              <w:t xml:space="preserve"> salt load scenario</w:t>
+              <w:t>Modeled output for 1.0 salt load scenario</w:t>
             </w:r>
           </w:p>
         </w:tc>
@@ -13599,7 +14032,27 @@
                 <w:sz w:val="20"/>
                 <w:szCs w:val="20"/>
               </w:rPr>
-              <w:t>dens in kilogram per cubic meter, ice in meter, ln is dimensionless, salt in gram per kilogram, ssi in Joule per meter squared, temp in degree Celsius</w:t>
+              <w:t xml:space="preserve">dens in kilogram per cubic meter, ice in meter, ln is dimensionless, salt in gram per kilogram, </w:t>
+            </w:r>
+            <w:proofErr w:type="spellStart"/>
+            <w:r>
+              <w:rPr>
+                <w:rFonts w:asciiTheme="minorHAnsi" w:hAnsiTheme="minorHAnsi" w:cstheme="minorHAnsi"/>
+                <w:color w:val="000000" w:themeColor="text1"/>
+                <w:sz w:val="20"/>
+                <w:szCs w:val="20"/>
+              </w:rPr>
+              <w:t>ssi</w:t>
+            </w:r>
+            <w:proofErr w:type="spellEnd"/>
+            <w:r>
+              <w:rPr>
+                <w:rFonts w:asciiTheme="minorHAnsi" w:hAnsiTheme="minorHAnsi" w:cstheme="minorHAnsi"/>
+                <w:color w:val="000000" w:themeColor="text1"/>
+                <w:sz w:val="20"/>
+                <w:szCs w:val="20"/>
+              </w:rPr>
+              <w:t xml:space="preserve"> in Joule per meter squared, temp in degree Celsius</w:t>
             </w:r>
           </w:p>
         </w:tc>
@@ -13623,7 +14076,27 @@
                 <w:sz w:val="20"/>
                 <w:szCs w:val="20"/>
               </w:rPr>
-              <w:t>Dens for density, ice for ice thickness, ln for Lake Number, salt for salinity, ssi for Schmidt Stability Index, temp for water temperature</w:t>
+              <w:t xml:space="preserve">Dens for density, ice for ice thickness, ln for Lake Number, salt for salinity, </w:t>
+            </w:r>
+            <w:proofErr w:type="spellStart"/>
+            <w:r>
+              <w:rPr>
+                <w:rFonts w:asciiTheme="minorHAnsi" w:hAnsiTheme="minorHAnsi" w:cstheme="minorHAnsi"/>
+                <w:color w:val="000000" w:themeColor="text1"/>
+                <w:sz w:val="20"/>
+                <w:szCs w:val="20"/>
+              </w:rPr>
+              <w:t>ssi</w:t>
+            </w:r>
+            <w:proofErr w:type="spellEnd"/>
+            <w:r>
+              <w:rPr>
+                <w:rFonts w:asciiTheme="minorHAnsi" w:hAnsiTheme="minorHAnsi" w:cstheme="minorHAnsi"/>
+                <w:color w:val="000000" w:themeColor="text1"/>
+                <w:sz w:val="20"/>
+                <w:szCs w:val="20"/>
+              </w:rPr>
+              <w:t xml:space="preserve"> for Schmidt Stability Index, temp for water temperature</w:t>
             </w:r>
           </w:p>
         </w:tc>
@@ -13725,25 +14198,7 @@
                 <w:sz w:val="20"/>
                 <w:szCs w:val="20"/>
               </w:rPr>
-              <w:t xml:space="preserve">Modeled output for </w:t>
-            </w:r>
-            <w:r>
-              <w:rPr>
-                <w:rFonts w:asciiTheme="minorHAnsi" w:hAnsiTheme="minorHAnsi" w:cstheme="minorHAnsi"/>
-                <w:color w:val="000000" w:themeColor="text1"/>
-                <w:sz w:val="20"/>
-                <w:szCs w:val="20"/>
-              </w:rPr>
-              <w:t xml:space="preserve">1.5 </w:t>
-            </w:r>
-            <w:r>
-              <w:rPr>
-                <w:rFonts w:asciiTheme="minorHAnsi" w:hAnsiTheme="minorHAnsi" w:cstheme="minorHAnsi"/>
-                <w:color w:val="000000" w:themeColor="text1"/>
-                <w:sz w:val="20"/>
-                <w:szCs w:val="20"/>
-              </w:rPr>
-              <w:t>salt load scenario</w:t>
+              <w:t>Modeled output for 1.5 salt load scenario</w:t>
             </w:r>
           </w:p>
         </w:tc>
@@ -13769,6 +14224,7 @@
               </w:rPr>
               <w:t xml:space="preserve">dens in kilogram per cubic meter, ice in meter, ln is dimensionless, salt in gram per kilogram, </w:t>
             </w:r>
+            <w:proofErr w:type="spellStart"/>
             <w:r>
               <w:rPr>
                 <w:rFonts w:asciiTheme="minorHAnsi" w:hAnsiTheme="minorHAnsi" w:cstheme="minorHAnsi"/>
@@ -13777,7 +14233,17 @@
                 <w:szCs w:val="20"/>
               </w:rPr>
               <w:lastRenderedPageBreak/>
-              <w:t>ssi in Joule per meter squared, temp in degree Celsius</w:t>
+              <w:t>ssi</w:t>
+            </w:r>
+            <w:proofErr w:type="spellEnd"/>
+            <w:r>
+              <w:rPr>
+                <w:rFonts w:asciiTheme="minorHAnsi" w:hAnsiTheme="minorHAnsi" w:cstheme="minorHAnsi"/>
+                <w:color w:val="000000" w:themeColor="text1"/>
+                <w:sz w:val="20"/>
+                <w:szCs w:val="20"/>
+              </w:rPr>
+              <w:t xml:space="preserve"> in Joule per meter squared, temp in degree Celsius</w:t>
             </w:r>
           </w:p>
         </w:tc>
@@ -13802,7 +14268,27 @@
                 <w:szCs w:val="20"/>
               </w:rPr>
               <w:lastRenderedPageBreak/>
-              <w:t>Dens for density, ice for ice thickness, ln for Lake Number, salt for salinity, ssi for Schmidt Stability Index, temp for water temperature</w:t>
+              <w:t xml:space="preserve">Dens for density, ice for ice thickness, ln for Lake Number, salt for salinity, </w:t>
+            </w:r>
+            <w:proofErr w:type="spellStart"/>
+            <w:r>
+              <w:rPr>
+                <w:rFonts w:asciiTheme="minorHAnsi" w:hAnsiTheme="minorHAnsi" w:cstheme="minorHAnsi"/>
+                <w:color w:val="000000" w:themeColor="text1"/>
+                <w:sz w:val="20"/>
+                <w:szCs w:val="20"/>
+              </w:rPr>
+              <w:t>ssi</w:t>
+            </w:r>
+            <w:proofErr w:type="spellEnd"/>
+            <w:r>
+              <w:rPr>
+                <w:rFonts w:asciiTheme="minorHAnsi" w:hAnsiTheme="minorHAnsi" w:cstheme="minorHAnsi"/>
+                <w:color w:val="000000" w:themeColor="text1"/>
+                <w:sz w:val="20"/>
+                <w:szCs w:val="20"/>
+              </w:rPr>
+              <w:t xml:space="preserve"> for Schmidt Stability Index, temp for water temperature</w:t>
             </w:r>
           </w:p>
         </w:tc>
@@ -13904,25 +14390,7 @@
                 <w:sz w:val="20"/>
                 <w:szCs w:val="20"/>
               </w:rPr>
-              <w:t xml:space="preserve">Modeled output for </w:t>
-            </w:r>
-            <w:r>
-              <w:rPr>
-                <w:rFonts w:asciiTheme="minorHAnsi" w:hAnsiTheme="minorHAnsi" w:cstheme="minorHAnsi"/>
-                <w:color w:val="000000" w:themeColor="text1"/>
-                <w:sz w:val="20"/>
-                <w:szCs w:val="20"/>
-              </w:rPr>
-              <w:t>2.0</w:t>
-            </w:r>
-            <w:r>
-              <w:rPr>
-                <w:rFonts w:asciiTheme="minorHAnsi" w:hAnsiTheme="minorHAnsi" w:cstheme="minorHAnsi"/>
-                <w:color w:val="000000" w:themeColor="text1"/>
-                <w:sz w:val="20"/>
-                <w:szCs w:val="20"/>
-              </w:rPr>
-              <w:t xml:space="preserve"> salt load scenario</w:t>
+              <w:t>Modeled output for 2.0 salt load scenario</w:t>
             </w:r>
           </w:p>
         </w:tc>
@@ -13946,7 +14414,27 @@
                 <w:sz w:val="20"/>
                 <w:szCs w:val="20"/>
               </w:rPr>
-              <w:t>dens in kilogram per cubic meter, ice in meter, ln is dimensionless, salt in gram per kilogram, ssi in Joule per meter squared, temp in degree Celsius</w:t>
+              <w:t xml:space="preserve">dens in kilogram per cubic meter, ice in meter, ln is dimensionless, salt in gram per kilogram, </w:t>
+            </w:r>
+            <w:proofErr w:type="spellStart"/>
+            <w:r>
+              <w:rPr>
+                <w:rFonts w:asciiTheme="minorHAnsi" w:hAnsiTheme="minorHAnsi" w:cstheme="minorHAnsi"/>
+                <w:color w:val="000000" w:themeColor="text1"/>
+                <w:sz w:val="20"/>
+                <w:szCs w:val="20"/>
+              </w:rPr>
+              <w:t>ssi</w:t>
+            </w:r>
+            <w:proofErr w:type="spellEnd"/>
+            <w:r>
+              <w:rPr>
+                <w:rFonts w:asciiTheme="minorHAnsi" w:hAnsiTheme="minorHAnsi" w:cstheme="minorHAnsi"/>
+                <w:color w:val="000000" w:themeColor="text1"/>
+                <w:sz w:val="20"/>
+                <w:szCs w:val="20"/>
+              </w:rPr>
+              <w:t xml:space="preserve"> in Joule per meter squared, temp in degree Celsius</w:t>
             </w:r>
           </w:p>
         </w:tc>
@@ -13970,7 +14458,27 @@
                 <w:sz w:val="20"/>
                 <w:szCs w:val="20"/>
               </w:rPr>
-              <w:t>Dens for density, ice for ice thickness, ln for Lake Number, salt for salinity, ssi for Schmidt Stability Index, temp for water temperature</w:t>
+              <w:t xml:space="preserve">Dens for density, ice for ice thickness, ln for Lake Number, salt for salinity, </w:t>
+            </w:r>
+            <w:proofErr w:type="spellStart"/>
+            <w:r>
+              <w:rPr>
+                <w:rFonts w:asciiTheme="minorHAnsi" w:hAnsiTheme="minorHAnsi" w:cstheme="minorHAnsi"/>
+                <w:color w:val="000000" w:themeColor="text1"/>
+                <w:sz w:val="20"/>
+                <w:szCs w:val="20"/>
+              </w:rPr>
+              <w:t>ssi</w:t>
+            </w:r>
+            <w:proofErr w:type="spellEnd"/>
+            <w:r>
+              <w:rPr>
+                <w:rFonts w:asciiTheme="minorHAnsi" w:hAnsiTheme="minorHAnsi" w:cstheme="minorHAnsi"/>
+                <w:color w:val="000000" w:themeColor="text1"/>
+                <w:sz w:val="20"/>
+                <w:szCs w:val="20"/>
+              </w:rPr>
+              <w:t xml:space="preserve"> for Schmidt Stability Index, temp for water temperature</w:t>
             </w:r>
           </w:p>
         </w:tc>
@@ -14072,25 +14580,7 @@
                 <w:sz w:val="20"/>
                 <w:szCs w:val="20"/>
               </w:rPr>
-              <w:t xml:space="preserve">Modeled output for </w:t>
-            </w:r>
-            <w:r>
-              <w:rPr>
-                <w:rFonts w:asciiTheme="minorHAnsi" w:hAnsiTheme="minorHAnsi" w:cstheme="minorHAnsi"/>
-                <w:color w:val="000000" w:themeColor="text1"/>
-                <w:sz w:val="20"/>
-                <w:szCs w:val="20"/>
-              </w:rPr>
-              <w:t>2.5</w:t>
-            </w:r>
-            <w:r>
-              <w:rPr>
-                <w:rFonts w:asciiTheme="minorHAnsi" w:hAnsiTheme="minorHAnsi" w:cstheme="minorHAnsi"/>
-                <w:color w:val="000000" w:themeColor="text1"/>
-                <w:sz w:val="20"/>
-                <w:szCs w:val="20"/>
-              </w:rPr>
-              <w:t xml:space="preserve"> salt load scenario</w:t>
+              <w:t>Modeled output for 2.5 salt load scenario</w:t>
             </w:r>
           </w:p>
         </w:tc>
@@ -14114,7 +14604,27 @@
                 <w:sz w:val="20"/>
                 <w:szCs w:val="20"/>
               </w:rPr>
-              <w:t>dens in kilogram per cubic meter, ice in meter, ln is dimensionless, salt in gram per kilogram, ssi in Joule per meter squared, temp in degree Celsius</w:t>
+              <w:t xml:space="preserve">dens in kilogram per cubic meter, ice in meter, ln is dimensionless, salt in gram per kilogram, </w:t>
+            </w:r>
+            <w:proofErr w:type="spellStart"/>
+            <w:r>
+              <w:rPr>
+                <w:rFonts w:asciiTheme="minorHAnsi" w:hAnsiTheme="minorHAnsi" w:cstheme="minorHAnsi"/>
+                <w:color w:val="000000" w:themeColor="text1"/>
+                <w:sz w:val="20"/>
+                <w:szCs w:val="20"/>
+              </w:rPr>
+              <w:t>ssi</w:t>
+            </w:r>
+            <w:proofErr w:type="spellEnd"/>
+            <w:r>
+              <w:rPr>
+                <w:rFonts w:asciiTheme="minorHAnsi" w:hAnsiTheme="minorHAnsi" w:cstheme="minorHAnsi"/>
+                <w:color w:val="000000" w:themeColor="text1"/>
+                <w:sz w:val="20"/>
+                <w:szCs w:val="20"/>
+              </w:rPr>
+              <w:t xml:space="preserve"> in Joule per meter squared, temp in degree Celsius</w:t>
             </w:r>
           </w:p>
         </w:tc>
@@ -14138,7 +14648,27 @@
                 <w:sz w:val="20"/>
                 <w:szCs w:val="20"/>
               </w:rPr>
-              <w:t>Dens for density, ice for ice thickness, ln for Lake Number, salt for salinity, ssi for Schmidt Stability Index, temp for water temperature</w:t>
+              <w:t xml:space="preserve">Dens for density, ice for ice thickness, ln for Lake Number, salt for salinity, </w:t>
+            </w:r>
+            <w:proofErr w:type="spellStart"/>
+            <w:r>
+              <w:rPr>
+                <w:rFonts w:asciiTheme="minorHAnsi" w:hAnsiTheme="minorHAnsi" w:cstheme="minorHAnsi"/>
+                <w:color w:val="000000" w:themeColor="text1"/>
+                <w:sz w:val="20"/>
+                <w:szCs w:val="20"/>
+              </w:rPr>
+              <w:t>ssi</w:t>
+            </w:r>
+            <w:proofErr w:type="spellEnd"/>
+            <w:r>
+              <w:rPr>
+                <w:rFonts w:asciiTheme="minorHAnsi" w:hAnsiTheme="minorHAnsi" w:cstheme="minorHAnsi"/>
+                <w:color w:val="000000" w:themeColor="text1"/>
+                <w:sz w:val="20"/>
+                <w:szCs w:val="20"/>
+              </w:rPr>
+              <w:t xml:space="preserve"> for Schmidt Stability Index, temp for water temperature</w:t>
             </w:r>
           </w:p>
         </w:tc>
@@ -14240,25 +14770,7 @@
                 <w:sz w:val="20"/>
                 <w:szCs w:val="20"/>
               </w:rPr>
-              <w:t xml:space="preserve">Modeled output for </w:t>
-            </w:r>
-            <w:r>
-              <w:rPr>
-                <w:rFonts w:asciiTheme="minorHAnsi" w:hAnsiTheme="minorHAnsi" w:cstheme="minorHAnsi"/>
-                <w:color w:val="000000" w:themeColor="text1"/>
-                <w:sz w:val="20"/>
-                <w:szCs w:val="20"/>
-              </w:rPr>
-              <w:t xml:space="preserve">3.0 </w:t>
-            </w:r>
-            <w:r>
-              <w:rPr>
-                <w:rFonts w:asciiTheme="minorHAnsi" w:hAnsiTheme="minorHAnsi" w:cstheme="minorHAnsi"/>
-                <w:color w:val="000000" w:themeColor="text1"/>
-                <w:sz w:val="20"/>
-                <w:szCs w:val="20"/>
-              </w:rPr>
-              <w:t>salt load scenario</w:t>
+              <w:t>Modeled output for 3.0 salt load scenario</w:t>
             </w:r>
           </w:p>
         </w:tc>
@@ -14282,7 +14794,27 @@
                 <w:sz w:val="20"/>
                 <w:szCs w:val="20"/>
               </w:rPr>
-              <w:t>dens in kilogram per cubic meter, ice in meter, ln is dimensionless, salt in gram per kilogram, ssi in Joule per meter squared, temp in degree Celsius</w:t>
+              <w:t xml:space="preserve">dens in kilogram per cubic meter, ice in meter, ln is dimensionless, salt in gram per kilogram, </w:t>
+            </w:r>
+            <w:proofErr w:type="spellStart"/>
+            <w:r>
+              <w:rPr>
+                <w:rFonts w:asciiTheme="minorHAnsi" w:hAnsiTheme="minorHAnsi" w:cstheme="minorHAnsi"/>
+                <w:color w:val="000000" w:themeColor="text1"/>
+                <w:sz w:val="20"/>
+                <w:szCs w:val="20"/>
+              </w:rPr>
+              <w:t>ssi</w:t>
+            </w:r>
+            <w:proofErr w:type="spellEnd"/>
+            <w:r>
+              <w:rPr>
+                <w:rFonts w:asciiTheme="minorHAnsi" w:hAnsiTheme="minorHAnsi" w:cstheme="minorHAnsi"/>
+                <w:color w:val="000000" w:themeColor="text1"/>
+                <w:sz w:val="20"/>
+                <w:szCs w:val="20"/>
+              </w:rPr>
+              <w:t xml:space="preserve"> in Joule per meter squared, temp in degree Celsius</w:t>
             </w:r>
           </w:p>
         </w:tc>
@@ -14306,7 +14838,27 @@
                 <w:sz w:val="20"/>
                 <w:szCs w:val="20"/>
               </w:rPr>
-              <w:t>Dens for density, ice for ice thickness, ln for Lake Number, salt for salinity, ssi for Schmidt Stability Index, temp for water temperature</w:t>
+              <w:t xml:space="preserve">Dens for density, ice for ice thickness, ln for Lake Number, salt for salinity, </w:t>
+            </w:r>
+            <w:proofErr w:type="spellStart"/>
+            <w:r>
+              <w:rPr>
+                <w:rFonts w:asciiTheme="minorHAnsi" w:hAnsiTheme="minorHAnsi" w:cstheme="minorHAnsi"/>
+                <w:color w:val="000000" w:themeColor="text1"/>
+                <w:sz w:val="20"/>
+                <w:szCs w:val="20"/>
+              </w:rPr>
+              <w:t>ssi</w:t>
+            </w:r>
+            <w:proofErr w:type="spellEnd"/>
+            <w:r>
+              <w:rPr>
+                <w:rFonts w:asciiTheme="minorHAnsi" w:hAnsiTheme="minorHAnsi" w:cstheme="minorHAnsi"/>
+                <w:color w:val="000000" w:themeColor="text1"/>
+                <w:sz w:val="20"/>
+                <w:szCs w:val="20"/>
+              </w:rPr>
+              <w:t xml:space="preserve"> for Schmidt Stability Index, temp for water temperature</w:t>
             </w:r>
           </w:p>
         </w:tc>
@@ -14410,23 +14962,25 @@
               </w:rPr>
               <w:t xml:space="preserve">Modeled output for </w:t>
             </w:r>
-            <w:r>
-              <w:rPr>
-                <w:rFonts w:asciiTheme="minorHAnsi" w:hAnsiTheme="minorHAnsi" w:cstheme="minorHAnsi"/>
-                <w:color w:val="000000" w:themeColor="text1"/>
-                <w:sz w:val="20"/>
-                <w:szCs w:val="20"/>
-              </w:rPr>
-              <w:t xml:space="preserve">3.5 </w:t>
-            </w:r>
-            <w:r>
-              <w:rPr>
-                <w:rFonts w:asciiTheme="minorHAnsi" w:hAnsiTheme="minorHAnsi" w:cstheme="minorHAnsi"/>
-                <w:color w:val="000000" w:themeColor="text1"/>
-                <w:sz w:val="20"/>
-                <w:szCs w:val="20"/>
-              </w:rPr>
-              <w:t xml:space="preserve"> salt load scenario</w:t>
+            <w:proofErr w:type="gramStart"/>
+            <w:r>
+              <w:rPr>
+                <w:rFonts w:asciiTheme="minorHAnsi" w:hAnsiTheme="minorHAnsi" w:cstheme="minorHAnsi"/>
+                <w:color w:val="000000" w:themeColor="text1"/>
+                <w:sz w:val="20"/>
+                <w:szCs w:val="20"/>
+              </w:rPr>
+              <w:t>3.5  salt</w:t>
+            </w:r>
+            <w:proofErr w:type="gramEnd"/>
+            <w:r>
+              <w:rPr>
+                <w:rFonts w:asciiTheme="minorHAnsi" w:hAnsiTheme="minorHAnsi" w:cstheme="minorHAnsi"/>
+                <w:color w:val="000000" w:themeColor="text1"/>
+                <w:sz w:val="20"/>
+                <w:szCs w:val="20"/>
+              </w:rPr>
+              <w:t xml:space="preserve"> load scenario</w:t>
             </w:r>
           </w:p>
         </w:tc>
@@ -14452,6 +15006,26 @@
               </w:rPr>
               <w:t xml:space="preserve">dens in kilogram per cubic meter, ice in meter, ln is dimensionless, salt in gram per kilogram, </w:t>
             </w:r>
+            <w:proofErr w:type="spellStart"/>
+            <w:r>
+              <w:rPr>
+                <w:rFonts w:asciiTheme="minorHAnsi" w:hAnsiTheme="minorHAnsi" w:cstheme="minorHAnsi"/>
+                <w:color w:val="000000" w:themeColor="text1"/>
+                <w:sz w:val="20"/>
+                <w:szCs w:val="20"/>
+              </w:rPr>
+              <w:t>ssi</w:t>
+            </w:r>
+            <w:proofErr w:type="spellEnd"/>
+            <w:r>
+              <w:rPr>
+                <w:rFonts w:asciiTheme="minorHAnsi" w:hAnsiTheme="minorHAnsi" w:cstheme="minorHAnsi"/>
+                <w:color w:val="000000" w:themeColor="text1"/>
+                <w:sz w:val="20"/>
+                <w:szCs w:val="20"/>
+              </w:rPr>
+              <w:t xml:space="preserve"> in Joule per meter squared, temp </w:t>
+            </w:r>
             <w:r>
               <w:rPr>
                 <w:rFonts w:asciiTheme="minorHAnsi" w:hAnsiTheme="minorHAnsi" w:cstheme="minorHAnsi"/>
@@ -14460,7 +15034,7 @@
                 <w:szCs w:val="20"/>
               </w:rPr>
               <w:lastRenderedPageBreak/>
-              <w:t>ssi in Joule per meter squared, temp in degree Celsius</w:t>
+              <w:t>in degree Celsius</w:t>
             </w:r>
           </w:p>
         </w:tc>
@@ -14485,7 +15059,27 @@
                 <w:szCs w:val="20"/>
               </w:rPr>
               <w:lastRenderedPageBreak/>
-              <w:t>Dens for density, ice for ice thickness, ln for Lake Number, salt for salinity, ssi for Schmidt Stability Index, temp for water temperature</w:t>
+              <w:t xml:space="preserve">Dens for density, ice for ice thickness, ln for Lake Number, salt for salinity, </w:t>
+            </w:r>
+            <w:proofErr w:type="spellStart"/>
+            <w:r>
+              <w:rPr>
+                <w:rFonts w:asciiTheme="minorHAnsi" w:hAnsiTheme="minorHAnsi" w:cstheme="minorHAnsi"/>
+                <w:color w:val="000000" w:themeColor="text1"/>
+                <w:sz w:val="20"/>
+                <w:szCs w:val="20"/>
+              </w:rPr>
+              <w:t>ssi</w:t>
+            </w:r>
+            <w:proofErr w:type="spellEnd"/>
+            <w:r>
+              <w:rPr>
+                <w:rFonts w:asciiTheme="minorHAnsi" w:hAnsiTheme="minorHAnsi" w:cstheme="minorHAnsi"/>
+                <w:color w:val="000000" w:themeColor="text1"/>
+                <w:sz w:val="20"/>
+                <w:szCs w:val="20"/>
+              </w:rPr>
+              <w:t xml:space="preserve"> for Schmidt Stability Index, temp for water temperature</w:t>
             </w:r>
           </w:p>
         </w:tc>
@@ -14587,25 +15181,7 @@
                 <w:sz w:val="20"/>
                 <w:szCs w:val="20"/>
               </w:rPr>
-              <w:t xml:space="preserve">Modeled output for </w:t>
-            </w:r>
-            <w:r>
-              <w:rPr>
-                <w:rFonts w:asciiTheme="minorHAnsi" w:hAnsiTheme="minorHAnsi" w:cstheme="minorHAnsi"/>
-                <w:color w:val="000000" w:themeColor="text1"/>
-                <w:sz w:val="20"/>
-                <w:szCs w:val="20"/>
-              </w:rPr>
-              <w:t xml:space="preserve">4.0 </w:t>
-            </w:r>
-            <w:r>
-              <w:rPr>
-                <w:rFonts w:asciiTheme="minorHAnsi" w:hAnsiTheme="minorHAnsi" w:cstheme="minorHAnsi"/>
-                <w:color w:val="000000" w:themeColor="text1"/>
-                <w:sz w:val="20"/>
-                <w:szCs w:val="20"/>
-              </w:rPr>
-              <w:t>salt load scenario</w:t>
+              <w:t>Modeled output for 4.0 salt load scenario</w:t>
             </w:r>
           </w:p>
         </w:tc>
@@ -14629,7 +15205,27 @@
                 <w:sz w:val="20"/>
                 <w:szCs w:val="20"/>
               </w:rPr>
-              <w:t>dens in kilogram per cubic meter, ice in meter, ln is dimensionless, salt in gram per kilogram, ssi in Joule per meter squared, temp in degree Celsius</w:t>
+              <w:t xml:space="preserve">dens in kilogram per cubic meter, ice in meter, ln is dimensionless, salt in gram per kilogram, </w:t>
+            </w:r>
+            <w:proofErr w:type="spellStart"/>
+            <w:r>
+              <w:rPr>
+                <w:rFonts w:asciiTheme="minorHAnsi" w:hAnsiTheme="minorHAnsi" w:cstheme="minorHAnsi"/>
+                <w:color w:val="000000" w:themeColor="text1"/>
+                <w:sz w:val="20"/>
+                <w:szCs w:val="20"/>
+              </w:rPr>
+              <w:t>ssi</w:t>
+            </w:r>
+            <w:proofErr w:type="spellEnd"/>
+            <w:r>
+              <w:rPr>
+                <w:rFonts w:asciiTheme="minorHAnsi" w:hAnsiTheme="minorHAnsi" w:cstheme="minorHAnsi"/>
+                <w:color w:val="000000" w:themeColor="text1"/>
+                <w:sz w:val="20"/>
+                <w:szCs w:val="20"/>
+              </w:rPr>
+              <w:t xml:space="preserve"> in Joule per meter squared, temp in degree Celsius</w:t>
             </w:r>
           </w:p>
         </w:tc>
@@ -14653,7 +15249,27 @@
                 <w:sz w:val="20"/>
                 <w:szCs w:val="20"/>
               </w:rPr>
-              <w:t>Dens for density, ice for ice thickness, ln for Lake Number, salt for salinity, ssi for Schmidt Stability Index, temp for water temperature</w:t>
+              <w:t xml:space="preserve">Dens for density, ice for ice thickness, ln for Lake Number, salt for salinity, </w:t>
+            </w:r>
+            <w:proofErr w:type="spellStart"/>
+            <w:r>
+              <w:rPr>
+                <w:rFonts w:asciiTheme="minorHAnsi" w:hAnsiTheme="minorHAnsi" w:cstheme="minorHAnsi"/>
+                <w:color w:val="000000" w:themeColor="text1"/>
+                <w:sz w:val="20"/>
+                <w:szCs w:val="20"/>
+              </w:rPr>
+              <w:t>ssi</w:t>
+            </w:r>
+            <w:proofErr w:type="spellEnd"/>
+            <w:r>
+              <w:rPr>
+                <w:rFonts w:asciiTheme="minorHAnsi" w:hAnsiTheme="minorHAnsi" w:cstheme="minorHAnsi"/>
+                <w:color w:val="000000" w:themeColor="text1"/>
+                <w:sz w:val="20"/>
+                <w:szCs w:val="20"/>
+              </w:rPr>
+              <w:t xml:space="preserve"> for Schmidt Stability Index, temp for water temperature</w:t>
             </w:r>
           </w:p>
         </w:tc>
@@ -14755,25 +15371,7 @@
                 <w:sz w:val="20"/>
                 <w:szCs w:val="20"/>
               </w:rPr>
-              <w:t xml:space="preserve">Modeled output for </w:t>
-            </w:r>
-            <w:r>
-              <w:rPr>
-                <w:rFonts w:asciiTheme="minorHAnsi" w:hAnsiTheme="minorHAnsi" w:cstheme="minorHAnsi"/>
-                <w:color w:val="000000" w:themeColor="text1"/>
-                <w:sz w:val="20"/>
-                <w:szCs w:val="20"/>
-              </w:rPr>
-              <w:t>4.5</w:t>
-            </w:r>
-            <w:r>
-              <w:rPr>
-                <w:rFonts w:asciiTheme="minorHAnsi" w:hAnsiTheme="minorHAnsi" w:cstheme="minorHAnsi"/>
-                <w:color w:val="000000" w:themeColor="text1"/>
-                <w:sz w:val="20"/>
-                <w:szCs w:val="20"/>
-              </w:rPr>
-              <w:t xml:space="preserve"> salt load scenario</w:t>
+              <w:t>Modeled output for 4.5 salt load scenario</w:t>
             </w:r>
           </w:p>
         </w:tc>
@@ -14797,7 +15395,27 @@
                 <w:sz w:val="20"/>
                 <w:szCs w:val="20"/>
               </w:rPr>
-              <w:t>dens in kilogram per cubic meter, ice in meter, ln is dimensionless, salt in gram per kilogram, ssi in Joule per meter squared, temp in degree Celsius</w:t>
+              <w:t xml:space="preserve">dens in kilogram per cubic meter, ice in meter, ln is dimensionless, salt in gram per kilogram, </w:t>
+            </w:r>
+            <w:proofErr w:type="spellStart"/>
+            <w:r>
+              <w:rPr>
+                <w:rFonts w:asciiTheme="minorHAnsi" w:hAnsiTheme="minorHAnsi" w:cstheme="minorHAnsi"/>
+                <w:color w:val="000000" w:themeColor="text1"/>
+                <w:sz w:val="20"/>
+                <w:szCs w:val="20"/>
+              </w:rPr>
+              <w:t>ssi</w:t>
+            </w:r>
+            <w:proofErr w:type="spellEnd"/>
+            <w:r>
+              <w:rPr>
+                <w:rFonts w:asciiTheme="minorHAnsi" w:hAnsiTheme="minorHAnsi" w:cstheme="minorHAnsi"/>
+                <w:color w:val="000000" w:themeColor="text1"/>
+                <w:sz w:val="20"/>
+                <w:szCs w:val="20"/>
+              </w:rPr>
+              <w:t xml:space="preserve"> in Joule per meter squared, temp in degree Celsius</w:t>
             </w:r>
           </w:p>
         </w:tc>
@@ -14821,7 +15439,27 @@
                 <w:sz w:val="20"/>
                 <w:szCs w:val="20"/>
               </w:rPr>
-              <w:t>Dens for density, ice for ice thickness, ln for Lake Number, salt for salinity, ssi for Schmidt Stability Index, temp for water temperature</w:t>
+              <w:t xml:space="preserve">Dens for density, ice for ice thickness, ln for Lake Number, salt for salinity, </w:t>
+            </w:r>
+            <w:proofErr w:type="spellStart"/>
+            <w:r>
+              <w:rPr>
+                <w:rFonts w:asciiTheme="minorHAnsi" w:hAnsiTheme="minorHAnsi" w:cstheme="minorHAnsi"/>
+                <w:color w:val="000000" w:themeColor="text1"/>
+                <w:sz w:val="20"/>
+                <w:szCs w:val="20"/>
+              </w:rPr>
+              <w:t>ssi</w:t>
+            </w:r>
+            <w:proofErr w:type="spellEnd"/>
+            <w:r>
+              <w:rPr>
+                <w:rFonts w:asciiTheme="minorHAnsi" w:hAnsiTheme="minorHAnsi" w:cstheme="minorHAnsi"/>
+                <w:color w:val="000000" w:themeColor="text1"/>
+                <w:sz w:val="20"/>
+                <w:szCs w:val="20"/>
+              </w:rPr>
+              <w:t xml:space="preserve"> for Schmidt Stability Index, temp for water temperature</w:t>
             </w:r>
           </w:p>
         </w:tc>
@@ -14923,25 +15561,7 @@
                 <w:sz w:val="20"/>
                 <w:szCs w:val="20"/>
               </w:rPr>
-              <w:t xml:space="preserve">Modeled output for </w:t>
-            </w:r>
-            <w:r>
-              <w:rPr>
-                <w:rFonts w:asciiTheme="minorHAnsi" w:hAnsiTheme="minorHAnsi" w:cstheme="minorHAnsi"/>
-                <w:color w:val="000000" w:themeColor="text1"/>
-                <w:sz w:val="20"/>
-                <w:szCs w:val="20"/>
-              </w:rPr>
-              <w:t>5.0</w:t>
-            </w:r>
-            <w:r>
-              <w:rPr>
-                <w:rFonts w:asciiTheme="minorHAnsi" w:hAnsiTheme="minorHAnsi" w:cstheme="minorHAnsi"/>
-                <w:color w:val="000000" w:themeColor="text1"/>
-                <w:sz w:val="20"/>
-                <w:szCs w:val="20"/>
-              </w:rPr>
-              <w:t xml:space="preserve"> salt load scenario</w:t>
+              <w:t>Modeled output for 5.0 salt load scenario</w:t>
             </w:r>
           </w:p>
         </w:tc>
@@ -14965,7 +15585,27 @@
                 <w:sz w:val="20"/>
                 <w:szCs w:val="20"/>
               </w:rPr>
-              <w:t>dens in kilogram per cubic meter, ice in meter, ln is dimensionless, salt in gram per kilogram, ssi in Joule per meter squared, temp in degree Celsius</w:t>
+              <w:t xml:space="preserve">dens in kilogram per cubic meter, ice in meter, ln is dimensionless, salt in gram per kilogram, </w:t>
+            </w:r>
+            <w:proofErr w:type="spellStart"/>
+            <w:r>
+              <w:rPr>
+                <w:rFonts w:asciiTheme="minorHAnsi" w:hAnsiTheme="minorHAnsi" w:cstheme="minorHAnsi"/>
+                <w:color w:val="000000" w:themeColor="text1"/>
+                <w:sz w:val="20"/>
+                <w:szCs w:val="20"/>
+              </w:rPr>
+              <w:t>ssi</w:t>
+            </w:r>
+            <w:proofErr w:type="spellEnd"/>
+            <w:r>
+              <w:rPr>
+                <w:rFonts w:asciiTheme="minorHAnsi" w:hAnsiTheme="minorHAnsi" w:cstheme="minorHAnsi"/>
+                <w:color w:val="000000" w:themeColor="text1"/>
+                <w:sz w:val="20"/>
+                <w:szCs w:val="20"/>
+              </w:rPr>
+              <w:t xml:space="preserve"> in Joule per meter squared, temp in degree Celsius</w:t>
             </w:r>
           </w:p>
         </w:tc>
@@ -14989,7 +15629,27 @@
                 <w:sz w:val="20"/>
                 <w:szCs w:val="20"/>
               </w:rPr>
-              <w:t>Dens for density, ice for ice thickness, ln for Lake Number, salt for salinity, ssi for Schmidt Stability Index, temp for water temperature</w:t>
+              <w:t xml:space="preserve">Dens for density, ice for ice thickness, ln for Lake Number, salt for salinity, </w:t>
+            </w:r>
+            <w:proofErr w:type="spellStart"/>
+            <w:r>
+              <w:rPr>
+                <w:rFonts w:asciiTheme="minorHAnsi" w:hAnsiTheme="minorHAnsi" w:cstheme="minorHAnsi"/>
+                <w:color w:val="000000" w:themeColor="text1"/>
+                <w:sz w:val="20"/>
+                <w:szCs w:val="20"/>
+              </w:rPr>
+              <w:t>ssi</w:t>
+            </w:r>
+            <w:proofErr w:type="spellEnd"/>
+            <w:r>
+              <w:rPr>
+                <w:rFonts w:asciiTheme="minorHAnsi" w:hAnsiTheme="minorHAnsi" w:cstheme="minorHAnsi"/>
+                <w:color w:val="000000" w:themeColor="text1"/>
+                <w:sz w:val="20"/>
+                <w:szCs w:val="20"/>
+              </w:rPr>
+              <w:t xml:space="preserve"> for Schmidt Stability Index, temp for water temperature</w:t>
             </w:r>
           </w:p>
         </w:tc>
@@ -15091,26 +15751,19 @@
                 <w:sz w:val="20"/>
                 <w:szCs w:val="20"/>
               </w:rPr>
-              <w:t xml:space="preserve">Modeled output for </w:t>
-            </w:r>
-            <w:r>
-              <w:rPr>
-                <w:rFonts w:asciiTheme="minorHAnsi" w:hAnsiTheme="minorHAnsi" w:cstheme="minorHAnsi"/>
-                <w:color w:val="000000" w:themeColor="text1"/>
-                <w:sz w:val="20"/>
-                <w:szCs w:val="20"/>
-              </w:rPr>
-              <w:t>10</w:t>
-            </w:r>
-            <w:r>
-              <w:rPr>
-                <w:rFonts w:asciiTheme="minorHAnsi" w:hAnsiTheme="minorHAnsi" w:cstheme="minorHAnsi"/>
-                <w:color w:val="000000" w:themeColor="text1"/>
-                <w:sz w:val="20"/>
-                <w:szCs w:val="20"/>
-              </w:rPr>
-              <w:t xml:space="preserve"> salt load scenario</w:t>
-            </w:r>
+              <w:t xml:space="preserve">Modeled output for 10 salt load </w:t>
+            </w:r>
+            <w:proofErr w:type="gramStart"/>
+            <w:r>
+              <w:rPr>
+                <w:rFonts w:asciiTheme="minorHAnsi" w:hAnsiTheme="minorHAnsi" w:cstheme="minorHAnsi"/>
+                <w:color w:val="000000" w:themeColor="text1"/>
+                <w:sz w:val="20"/>
+                <w:szCs w:val="20"/>
+              </w:rPr>
+              <w:t>scenario</w:t>
+            </w:r>
+            <w:proofErr w:type="gramEnd"/>
           </w:p>
         </w:tc>
         <w:tc>
@@ -15133,17 +15786,27 @@
                 <w:sz w:val="20"/>
                 <w:szCs w:val="20"/>
               </w:rPr>
-              <w:t xml:space="preserve">dens in kilogram per cubic meter, ice in meter, ln is dimensionless, salt in gram per kilogram, ssi in Joule per meter squared, temp </w:t>
-            </w:r>
-            <w:r>
-              <w:rPr>
-                <w:rFonts w:asciiTheme="minorHAnsi" w:hAnsiTheme="minorHAnsi" w:cstheme="minorHAnsi"/>
-                <w:color w:val="000000" w:themeColor="text1"/>
-                <w:sz w:val="20"/>
-                <w:szCs w:val="20"/>
-              </w:rPr>
-              <w:lastRenderedPageBreak/>
-              <w:t>in degree Celsius</w:t>
+              <w:t xml:space="preserve">dens in kilogram per cubic meter, ice in meter, ln is dimensionless, salt in gram per kilogram, </w:t>
+            </w:r>
+            <w:proofErr w:type="spellStart"/>
+            <w:r>
+              <w:rPr>
+                <w:rFonts w:asciiTheme="minorHAnsi" w:hAnsiTheme="minorHAnsi" w:cstheme="minorHAnsi"/>
+                <w:color w:val="000000" w:themeColor="text1"/>
+                <w:sz w:val="20"/>
+                <w:szCs w:val="20"/>
+              </w:rPr>
+              <w:t>ssi</w:t>
+            </w:r>
+            <w:proofErr w:type="spellEnd"/>
+            <w:r>
+              <w:rPr>
+                <w:rFonts w:asciiTheme="minorHAnsi" w:hAnsiTheme="minorHAnsi" w:cstheme="minorHAnsi"/>
+                <w:color w:val="000000" w:themeColor="text1"/>
+                <w:sz w:val="20"/>
+                <w:szCs w:val="20"/>
+              </w:rPr>
+              <w:t xml:space="preserve"> in Joule per meter squared, temp in degree Celsius</w:t>
             </w:r>
           </w:p>
         </w:tc>
@@ -15167,8 +15830,27 @@
                 <w:sz w:val="20"/>
                 <w:szCs w:val="20"/>
               </w:rPr>
-              <w:lastRenderedPageBreak/>
-              <w:t>Dens for density, ice for ice thickness, ln for Lake Number, salt for salinity, ssi for Schmidt Stability Index, temp for water temperature</w:t>
+              <w:t xml:space="preserve">Dens for density, ice for ice thickness, ln for Lake Number, salt for salinity, </w:t>
+            </w:r>
+            <w:proofErr w:type="spellStart"/>
+            <w:r>
+              <w:rPr>
+                <w:rFonts w:asciiTheme="minorHAnsi" w:hAnsiTheme="minorHAnsi" w:cstheme="minorHAnsi"/>
+                <w:color w:val="000000" w:themeColor="text1"/>
+                <w:sz w:val="20"/>
+                <w:szCs w:val="20"/>
+              </w:rPr>
+              <w:t>ssi</w:t>
+            </w:r>
+            <w:proofErr w:type="spellEnd"/>
+            <w:r>
+              <w:rPr>
+                <w:rFonts w:asciiTheme="minorHAnsi" w:hAnsiTheme="minorHAnsi" w:cstheme="minorHAnsi"/>
+                <w:color w:val="000000" w:themeColor="text1"/>
+                <w:sz w:val="20"/>
+                <w:szCs w:val="20"/>
+              </w:rPr>
+              <w:t xml:space="preserve"> for Schmidt Stability Index, temp for water temperature</w:t>
             </w:r>
           </w:p>
         </w:tc>
@@ -15270,7 +15952,17 @@
                 <w:sz w:val="20"/>
                 <w:szCs w:val="20"/>
               </w:rPr>
-              <w:t>Lake identification</w:t>
+              <w:t xml:space="preserve">Lake </w:t>
+            </w:r>
+            <w:r>
+              <w:rPr>
+                <w:rFonts w:asciiTheme="minorHAnsi" w:hAnsiTheme="minorHAnsi" w:cstheme="minorHAnsi"/>
+                <w:color w:val="000000" w:themeColor="text1"/>
+                <w:sz w:val="20"/>
+                <w:szCs w:val="20"/>
+              </w:rPr>
+              <w:lastRenderedPageBreak/>
+              <w:t>identification</w:t>
             </w:r>
           </w:p>
         </w:tc>
@@ -15294,7 +15986,38 @@
                 <w:sz w:val="20"/>
                 <w:szCs w:val="20"/>
               </w:rPr>
-              <w:t>dens in kilogram per cubic meter, ice in meter, ln is dimensionless, salt in gram per kilogram, ssi in Joule per meter squared, temp in degree Celsius</w:t>
+              <w:lastRenderedPageBreak/>
+              <w:t xml:space="preserve">dens in </w:t>
+            </w:r>
+            <w:r>
+              <w:rPr>
+                <w:rFonts w:asciiTheme="minorHAnsi" w:hAnsiTheme="minorHAnsi" w:cstheme="minorHAnsi"/>
+                <w:color w:val="000000" w:themeColor="text1"/>
+                <w:sz w:val="20"/>
+                <w:szCs w:val="20"/>
+              </w:rPr>
+              <w:lastRenderedPageBreak/>
+              <w:t xml:space="preserve">kilogram per cubic meter, ice in meter, ln is dimensionless, salt in gram per kilogram, </w:t>
+            </w:r>
+            <w:proofErr w:type="spellStart"/>
+            <w:r>
+              <w:rPr>
+                <w:rFonts w:asciiTheme="minorHAnsi" w:hAnsiTheme="minorHAnsi" w:cstheme="minorHAnsi"/>
+                <w:color w:val="000000" w:themeColor="text1"/>
+                <w:sz w:val="20"/>
+                <w:szCs w:val="20"/>
+              </w:rPr>
+              <w:t>ssi</w:t>
+            </w:r>
+            <w:proofErr w:type="spellEnd"/>
+            <w:r>
+              <w:rPr>
+                <w:rFonts w:asciiTheme="minorHAnsi" w:hAnsiTheme="minorHAnsi" w:cstheme="minorHAnsi"/>
+                <w:color w:val="000000" w:themeColor="text1"/>
+                <w:sz w:val="20"/>
+                <w:szCs w:val="20"/>
+              </w:rPr>
+              <w:t xml:space="preserve"> in Joule per meter squared, temp in degree Celsius</w:t>
             </w:r>
           </w:p>
         </w:tc>
@@ -15318,7 +16041,38 @@
                 <w:sz w:val="20"/>
                 <w:szCs w:val="20"/>
               </w:rPr>
-              <w:t>Dens for density, ice for ice thickness, ln for Lake Number, salt for salinity, ssi for Schmidt Stability Index, temp for water temperature</w:t>
+              <w:lastRenderedPageBreak/>
+              <w:t xml:space="preserve">Dens for density, ice </w:t>
+            </w:r>
+            <w:r>
+              <w:rPr>
+                <w:rFonts w:asciiTheme="minorHAnsi" w:hAnsiTheme="minorHAnsi" w:cstheme="minorHAnsi"/>
+                <w:color w:val="000000" w:themeColor="text1"/>
+                <w:sz w:val="20"/>
+                <w:szCs w:val="20"/>
+              </w:rPr>
+              <w:lastRenderedPageBreak/>
+              <w:t xml:space="preserve">for ice thickness, ln for Lake Number, salt for salinity, </w:t>
+            </w:r>
+            <w:proofErr w:type="spellStart"/>
+            <w:r>
+              <w:rPr>
+                <w:rFonts w:asciiTheme="minorHAnsi" w:hAnsiTheme="minorHAnsi" w:cstheme="minorHAnsi"/>
+                <w:color w:val="000000" w:themeColor="text1"/>
+                <w:sz w:val="20"/>
+                <w:szCs w:val="20"/>
+              </w:rPr>
+              <w:t>ssi</w:t>
+            </w:r>
+            <w:proofErr w:type="spellEnd"/>
+            <w:r>
+              <w:rPr>
+                <w:rFonts w:asciiTheme="minorHAnsi" w:hAnsiTheme="minorHAnsi" w:cstheme="minorHAnsi"/>
+                <w:color w:val="000000" w:themeColor="text1"/>
+                <w:sz w:val="20"/>
+                <w:szCs w:val="20"/>
+              </w:rPr>
+              <w:t xml:space="preserve"> for Schmidt Stability Index, temp for water temperature</w:t>
             </w:r>
           </w:p>
         </w:tc>
@@ -15342,6 +16096,7 @@
                 <w:sz w:val="20"/>
                 <w:szCs w:val="20"/>
               </w:rPr>
+              <w:lastRenderedPageBreak/>
               <w:t>Double</w:t>
             </w:r>
           </w:p>
@@ -15823,7 +16578,47 @@
                 <w:sz w:val="20"/>
                 <w:szCs w:val="20"/>
               </w:rPr>
-              <w:t>/fieldmonitoring/[lake_id]_[layer]_[time].csv</w:t>
+              <w:t>/</w:t>
+            </w:r>
+            <w:proofErr w:type="spellStart"/>
+            <w:r>
+              <w:rPr>
+                <w:rFonts w:asciiTheme="minorHAnsi" w:hAnsiTheme="minorHAnsi" w:cstheme="minorHAnsi"/>
+                <w:color w:val="000000" w:themeColor="text1"/>
+                <w:sz w:val="20"/>
+                <w:szCs w:val="20"/>
+              </w:rPr>
+              <w:t>fieldmonitoring</w:t>
+            </w:r>
+            <w:proofErr w:type="spellEnd"/>
+            <w:r>
+              <w:rPr>
+                <w:rFonts w:asciiTheme="minorHAnsi" w:hAnsiTheme="minorHAnsi" w:cstheme="minorHAnsi"/>
+                <w:color w:val="000000" w:themeColor="text1"/>
+                <w:sz w:val="20"/>
+                <w:szCs w:val="20"/>
+              </w:rPr>
+              <w:t>/[lake_</w:t>
+            </w:r>
+            <w:proofErr w:type="gramStart"/>
+            <w:r>
+              <w:rPr>
+                <w:rFonts w:asciiTheme="minorHAnsi" w:hAnsiTheme="minorHAnsi" w:cstheme="minorHAnsi"/>
+                <w:color w:val="000000" w:themeColor="text1"/>
+                <w:sz w:val="20"/>
+                <w:szCs w:val="20"/>
+              </w:rPr>
+              <w:t>id]_</w:t>
+            </w:r>
+            <w:proofErr w:type="gramEnd"/>
+            <w:r>
+              <w:rPr>
+                <w:rFonts w:asciiTheme="minorHAnsi" w:hAnsiTheme="minorHAnsi" w:cstheme="minorHAnsi"/>
+                <w:color w:val="000000" w:themeColor="text1"/>
+                <w:sz w:val="20"/>
+                <w:szCs w:val="20"/>
+              </w:rPr>
+              <w:t>[layer]_[time].csv</w:t>
             </w:r>
           </w:p>
         </w:tc>
@@ -15916,8 +16711,39 @@
                 <w:sz w:val="20"/>
                 <w:szCs w:val="20"/>
               </w:rPr>
-              <w:t>/chlorideData/Lake[lake_id]_Dane_WI_VIII.csv</w:t>
-            </w:r>
+              <w:t>/</w:t>
+            </w:r>
+            <w:proofErr w:type="spellStart"/>
+            <w:r>
+              <w:rPr>
+                <w:rFonts w:asciiTheme="minorHAnsi" w:hAnsiTheme="minorHAnsi" w:cstheme="minorHAnsi"/>
+                <w:color w:val="000000" w:themeColor="text1"/>
+                <w:sz w:val="20"/>
+                <w:szCs w:val="20"/>
+              </w:rPr>
+              <w:t>NTL_data</w:t>
+            </w:r>
+            <w:proofErr w:type="spellEnd"/>
+            <w:r>
+              <w:rPr>
+                <w:rFonts w:asciiTheme="minorHAnsi" w:hAnsiTheme="minorHAnsi" w:cstheme="minorHAnsi"/>
+                <w:color w:val="000000" w:themeColor="text1"/>
+                <w:sz w:val="20"/>
+                <w:szCs w:val="20"/>
+              </w:rPr>
+              <w:t>/Lake[lake_</w:t>
+            </w:r>
+            <w:proofErr w:type="gramStart"/>
+            <w:r>
+              <w:rPr>
+                <w:rFonts w:asciiTheme="minorHAnsi" w:hAnsiTheme="minorHAnsi" w:cstheme="minorHAnsi"/>
+                <w:color w:val="000000" w:themeColor="text1"/>
+                <w:sz w:val="20"/>
+                <w:szCs w:val="20"/>
+              </w:rPr>
+              <w:t>id]_Dane_WI_VIII.csv</w:t>
+            </w:r>
+            <w:proofErr w:type="gramEnd"/>
           </w:p>
         </w:tc>
         <w:tc>
@@ -16265,8 +17091,19 @@
                 <w:sz w:val="20"/>
                 <w:szCs w:val="20"/>
               </w:rPr>
-              <w:t>2_createFigures_HD.R</w:t>
-            </w:r>
+              <w:t>2_createFigures_</w:t>
+            </w:r>
+            <w:proofErr w:type="gramStart"/>
+            <w:r>
+              <w:rPr>
+                <w:rFonts w:asciiTheme="minorHAnsi" w:hAnsiTheme="minorHAnsi" w:cstheme="minorHAnsi"/>
+                <w:color w:val="000000" w:themeColor="text1"/>
+                <w:sz w:val="20"/>
+                <w:szCs w:val="20"/>
+              </w:rPr>
+              <w:t>HD.R</w:t>
+            </w:r>
+            <w:proofErr w:type="gramEnd"/>
           </w:p>
         </w:tc>
         <w:tc>
@@ -16343,8 +17180,19 @@
                 <w:sz w:val="20"/>
                 <w:szCs w:val="20"/>
               </w:rPr>
-              <w:t>3_plotModel_functions.R</w:t>
-            </w:r>
+              <w:t>3_plotModel_</w:t>
+            </w:r>
+            <w:proofErr w:type="gramStart"/>
+            <w:r>
+              <w:rPr>
+                <w:rFonts w:asciiTheme="minorHAnsi" w:hAnsiTheme="minorHAnsi" w:cstheme="minorHAnsi"/>
+                <w:color w:val="000000" w:themeColor="text1"/>
+                <w:sz w:val="20"/>
+                <w:szCs w:val="20"/>
+              </w:rPr>
+              <w:t>functions.R</w:t>
+            </w:r>
+            <w:proofErr w:type="gramEnd"/>
           </w:p>
         </w:tc>
         <w:tc>
@@ -16421,8 +17269,19 @@
                 <w:sz w:val="20"/>
                 <w:szCs w:val="20"/>
               </w:rPr>
-              <w:t>3_plotModelOutputs_plots.R</w:t>
-            </w:r>
+              <w:t>3_plotModelOutputs_</w:t>
+            </w:r>
+            <w:proofErr w:type="gramStart"/>
+            <w:r>
+              <w:rPr>
+                <w:rFonts w:asciiTheme="minorHAnsi" w:hAnsiTheme="minorHAnsi" w:cstheme="minorHAnsi"/>
+                <w:color w:val="000000" w:themeColor="text1"/>
+                <w:sz w:val="20"/>
+                <w:szCs w:val="20"/>
+              </w:rPr>
+              <w:t>plots.R</w:t>
+            </w:r>
+            <w:proofErr w:type="gramEnd"/>
           </w:p>
         </w:tc>
         <w:tc>
@@ -16499,8 +17358,19 @@
                 <w:sz w:val="20"/>
                 <w:szCs w:val="20"/>
               </w:rPr>
-              <w:t>/numerical/…/1_calibration/calibrate_LER.R</w:t>
-            </w:r>
+              <w:t>/numerical/…/1_calibration/</w:t>
+            </w:r>
+            <w:proofErr w:type="spellStart"/>
+            <w:r>
+              <w:rPr>
+                <w:rFonts w:asciiTheme="minorHAnsi" w:hAnsiTheme="minorHAnsi" w:cstheme="minorHAnsi"/>
+                <w:color w:val="000000" w:themeColor="text1"/>
+                <w:sz w:val="20"/>
+                <w:szCs w:val="20"/>
+              </w:rPr>
+              <w:t>calibrate_LER.R</w:t>
+            </w:r>
+            <w:proofErr w:type="spellEnd"/>
           </w:p>
         </w:tc>
         <w:tc>
@@ -16577,45 +17447,19 @@
                 <w:sz w:val="20"/>
                 <w:szCs w:val="20"/>
               </w:rPr>
-              <w:lastRenderedPageBreak/>
-              <w:t>/numerical/…/</w:t>
-            </w:r>
-            <w:r>
-              <w:rPr>
-                <w:rFonts w:asciiTheme="minorHAnsi" w:hAnsiTheme="minorHAnsi" w:cstheme="minorHAnsi"/>
-                <w:color w:val="000000" w:themeColor="text1"/>
-                <w:sz w:val="20"/>
-                <w:szCs w:val="20"/>
-              </w:rPr>
-              <w:t>2_validation</w:t>
-            </w:r>
-            <w:r>
-              <w:rPr>
-                <w:rFonts w:asciiTheme="minorHAnsi" w:hAnsiTheme="minorHAnsi" w:cstheme="minorHAnsi"/>
-                <w:color w:val="000000" w:themeColor="text1"/>
-                <w:sz w:val="20"/>
-                <w:szCs w:val="20"/>
-              </w:rPr>
-              <w:t>/</w:t>
-            </w:r>
-            <w:r>
-              <w:rPr>
-                <w:rFonts w:asciiTheme="minorHAnsi" w:hAnsiTheme="minorHAnsi" w:cstheme="minorHAnsi"/>
-                <w:color w:val="000000" w:themeColor="text1"/>
-                <w:sz w:val="20"/>
-                <w:szCs w:val="20"/>
-              </w:rPr>
-              <w:t>validate_</w:t>
-            </w:r>
-            <w:r>
-              <w:rPr>
-                <w:rFonts w:asciiTheme="minorHAnsi" w:hAnsiTheme="minorHAnsi" w:cstheme="minorHAnsi"/>
-                <w:color w:val="000000" w:themeColor="text1"/>
-                <w:sz w:val="20"/>
-                <w:szCs w:val="20"/>
-              </w:rPr>
-              <w:t>LER.R</w:t>
-            </w:r>
+              <w:t>/numerical/…/2_validation/</w:t>
+            </w:r>
+            <w:proofErr w:type="spellStart"/>
+            <w:r>
+              <w:rPr>
+                <w:rFonts w:asciiTheme="minorHAnsi" w:hAnsiTheme="minorHAnsi" w:cstheme="minorHAnsi"/>
+                <w:color w:val="000000" w:themeColor="text1"/>
+                <w:sz w:val="20"/>
+                <w:szCs w:val="20"/>
+              </w:rPr>
+              <w:t>validate_LER.R</w:t>
+            </w:r>
+            <w:proofErr w:type="spellEnd"/>
           </w:p>
         </w:tc>
         <w:tc>
@@ -16692,44 +17536,31 @@
                 <w:sz w:val="20"/>
                 <w:szCs w:val="20"/>
               </w:rPr>
-              <w:t>/numerical/…/</w:t>
-            </w:r>
-            <w:r>
-              <w:rPr>
-                <w:rFonts w:asciiTheme="minorHAnsi" w:hAnsiTheme="minorHAnsi" w:cstheme="minorHAnsi"/>
-                <w:color w:val="000000" w:themeColor="text1"/>
-                <w:sz w:val="20"/>
-                <w:szCs w:val="20"/>
-              </w:rPr>
-              <w:t>3_scenarios</w:t>
-            </w:r>
-            <w:r>
-              <w:rPr>
-                <w:rFonts w:asciiTheme="minorHAnsi" w:hAnsiTheme="minorHAnsi" w:cstheme="minorHAnsi"/>
-                <w:color w:val="000000" w:themeColor="text1"/>
-                <w:sz w:val="20"/>
-                <w:szCs w:val="20"/>
-              </w:rPr>
-              <w:t>/</w:t>
-            </w:r>
-            <w:r>
-              <w:rPr>
-                <w:rFonts w:asciiTheme="minorHAnsi" w:hAnsiTheme="minorHAnsi" w:cstheme="minorHAnsi"/>
-                <w:color w:val="000000" w:themeColor="text1"/>
-                <w:sz w:val="20"/>
-                <w:szCs w:val="20"/>
-              </w:rPr>
-              <w:t>analyse_scenarios</w:t>
-            </w:r>
-            <w:r>
-              <w:rPr>
-                <w:rFonts w:asciiTheme="minorHAnsi" w:hAnsiTheme="minorHAnsi" w:cstheme="minorHAnsi"/>
-                <w:color w:val="000000" w:themeColor="text1"/>
-                <w:sz w:val="20"/>
-                <w:szCs w:val="20"/>
-              </w:rPr>
-              <w:t>.R</w:t>
-            </w:r>
+              <w:lastRenderedPageBreak/>
+              <w:t>/numerical/…/3_scenarios/</w:t>
+            </w:r>
+            <w:proofErr w:type="spellStart"/>
+            <w:r>
+              <w:rPr>
+                <w:rFonts w:asciiTheme="minorHAnsi" w:hAnsiTheme="minorHAnsi" w:cstheme="minorHAnsi"/>
+                <w:color w:val="000000" w:themeColor="text1"/>
+                <w:sz w:val="20"/>
+                <w:szCs w:val="20"/>
+              </w:rPr>
+              <w:t>analyse_</w:t>
+            </w:r>
+            <w:proofErr w:type="gramStart"/>
+            <w:r>
+              <w:rPr>
+                <w:rFonts w:asciiTheme="minorHAnsi" w:hAnsiTheme="minorHAnsi" w:cstheme="minorHAnsi"/>
+                <w:color w:val="000000" w:themeColor="text1"/>
+                <w:sz w:val="20"/>
+                <w:szCs w:val="20"/>
+              </w:rPr>
+              <w:t>scenarios.R</w:t>
+            </w:r>
+            <w:proofErr w:type="spellEnd"/>
+            <w:proofErr w:type="gramEnd"/>
           </w:p>
         </w:tc>
         <w:tc>
@@ -16806,26 +17637,19 @@
                 <w:sz w:val="20"/>
                 <w:szCs w:val="20"/>
               </w:rPr>
-              <w:t>/numerical/…/1_calibration</w:t>
-            </w:r>
-            <w:r>
-              <w:rPr>
-                <w:rFonts w:asciiTheme="minorHAnsi" w:hAnsiTheme="minorHAnsi" w:cstheme="minorHAnsi"/>
-                <w:color w:val="000000" w:themeColor="text1"/>
-                <w:sz w:val="20"/>
-                <w:szCs w:val="20"/>
-              </w:rPr>
-              <w:t>/…/scenario</w:t>
-            </w:r>
-            <w:r>
-              <w:rPr>
-                <w:rFonts w:asciiTheme="minorHAnsi" w:hAnsiTheme="minorHAnsi" w:cstheme="minorHAnsi"/>
-                <w:color w:val="000000" w:themeColor="text1"/>
-                <w:sz w:val="20"/>
-                <w:szCs w:val="20"/>
-              </w:rPr>
-              <w:t>_LER.R</w:t>
-            </w:r>
+              <w:t>/numerical/…/1_calibration/…/</w:t>
+            </w:r>
+            <w:proofErr w:type="spellStart"/>
+            <w:r>
+              <w:rPr>
+                <w:rFonts w:asciiTheme="minorHAnsi" w:hAnsiTheme="minorHAnsi" w:cstheme="minorHAnsi"/>
+                <w:color w:val="000000" w:themeColor="text1"/>
+                <w:sz w:val="20"/>
+                <w:szCs w:val="20"/>
+              </w:rPr>
+              <w:t>scenario_LER.R</w:t>
+            </w:r>
+            <w:proofErr w:type="spellEnd"/>
           </w:p>
         </w:tc>
         <w:tc>

</xml_diff>

<commit_message>
updated metadata Table 3
</commit_message>
<xml_diff>
--- a/Metadata.docx
+++ b/Metadata.docx
@@ -1659,6 +1659,7 @@
               </w:rPr>
               <w:t xml:space="preserve"> </w:t>
             </w:r>
+            <w:proofErr w:type="spellStart"/>
             <w:r>
               <w:rPr>
                 <w:rFonts w:asciiTheme="minorHAnsi" w:hAnsiTheme="minorHAnsi" w:cstheme="minorHAnsi"/>
@@ -1667,6 +1668,7 @@
               </w:rPr>
               <w:t>monomictic</w:t>
             </w:r>
+            <w:proofErr w:type="spellEnd"/>
             <w:r>
               <w:rPr>
                 <w:rFonts w:asciiTheme="minorHAnsi" w:hAnsiTheme="minorHAnsi" w:cstheme="minorHAnsi"/>
@@ -2033,6 +2035,7 @@
               </w:rPr>
               <w:t xml:space="preserve"> </w:t>
             </w:r>
+            <w:proofErr w:type="gramStart"/>
             <w:r>
               <w:rPr>
                 <w:rFonts w:asciiTheme="minorHAnsi" w:hAnsiTheme="minorHAnsi" w:cstheme="minorHAnsi"/>
@@ -2055,7 +2058,16 @@
                 <w:color w:val="000000" w:themeColor="text1"/>
                 <w:w w:val="105"/>
               </w:rPr>
-              <w:t xml:space="preserve"> USA,</w:t>
+              <w:t xml:space="preserve"> USA</w:t>
+            </w:r>
+            <w:proofErr w:type="gramEnd"/>
+            <w:r>
+              <w:rPr>
+                <w:rFonts w:asciiTheme="minorHAnsi" w:hAnsiTheme="minorHAnsi" w:cstheme="minorHAnsi"/>
+                <w:color w:val="000000" w:themeColor="text1"/>
+                <w:w w:val="105"/>
+              </w:rPr>
+              <w:t>,</w:t>
             </w:r>
             <w:r>
               <w:rPr>
@@ -2643,13 +2655,23 @@
               </w:rPr>
               <w:t xml:space="preserve"> </w:t>
             </w:r>
-            <w:r>
-              <w:rPr>
-                <w:rFonts w:asciiTheme="minorHAnsi" w:hAnsiTheme="minorHAnsi" w:cstheme="minorHAnsi"/>
-                <w:color w:val="000000" w:themeColor="text1"/>
-                <w:w w:val="105"/>
-              </w:rPr>
-              <w:t xml:space="preserve">Simstrat) </w:t>
+            <w:proofErr w:type="spellStart"/>
+            <w:r>
+              <w:rPr>
+                <w:rFonts w:asciiTheme="minorHAnsi" w:hAnsiTheme="minorHAnsi" w:cstheme="minorHAnsi"/>
+                <w:color w:val="000000" w:themeColor="text1"/>
+                <w:w w:val="105"/>
+              </w:rPr>
+              <w:t>Simstrat</w:t>
+            </w:r>
+            <w:proofErr w:type="spellEnd"/>
+            <w:r>
+              <w:rPr>
+                <w:rFonts w:asciiTheme="minorHAnsi" w:hAnsiTheme="minorHAnsi" w:cstheme="minorHAnsi"/>
+                <w:color w:val="000000" w:themeColor="text1"/>
+                <w:w w:val="105"/>
+              </w:rPr>
+              <w:t xml:space="preserve">) </w:t>
             </w:r>
             <w:r>
               <w:rPr>
@@ -3916,8 +3938,39 @@
                 <w:sz w:val="20"/>
                 <w:szCs w:val="20"/>
               </w:rPr>
-              <w:t>Lake Mendota; Lake Monona; Salinization; Freshwater lake; Lake modeling; GLM; GOTM; Simstrat</w:t>
-            </w:r>
+              <w:t xml:space="preserve">Lake Mendota; Lake Monona; Salinization; </w:t>
+            </w:r>
+            <w:proofErr w:type="gramStart"/>
+            <w:r>
+              <w:rPr>
+                <w:rFonts w:asciiTheme="minorHAnsi" w:hAnsiTheme="minorHAnsi" w:cstheme="minorHAnsi"/>
+                <w:color w:val="000000" w:themeColor="text1"/>
+                <w:sz w:val="20"/>
+                <w:szCs w:val="20"/>
+              </w:rPr>
+              <w:t>Freshwater lake</w:t>
+            </w:r>
+            <w:proofErr w:type="gramEnd"/>
+            <w:r>
+              <w:rPr>
+                <w:rFonts w:asciiTheme="minorHAnsi" w:hAnsiTheme="minorHAnsi" w:cstheme="minorHAnsi"/>
+                <w:color w:val="000000" w:themeColor="text1"/>
+                <w:sz w:val="20"/>
+                <w:szCs w:val="20"/>
+              </w:rPr>
+              <w:t xml:space="preserve">; Lake modeling; GLM; GOTM; </w:t>
+            </w:r>
+            <w:proofErr w:type="spellStart"/>
+            <w:r>
+              <w:rPr>
+                <w:rFonts w:asciiTheme="minorHAnsi" w:hAnsiTheme="minorHAnsi" w:cstheme="minorHAnsi"/>
+                <w:color w:val="000000" w:themeColor="text1"/>
+                <w:sz w:val="20"/>
+                <w:szCs w:val="20"/>
+              </w:rPr>
+              <w:t>Simstrat</w:t>
+            </w:r>
+            <w:proofErr w:type="spellEnd"/>
           </w:p>
         </w:tc>
       </w:tr>
@@ -3992,8 +4045,19 @@
                 <w:sz w:val="20"/>
                 <w:szCs w:val="20"/>
               </w:rPr>
-              <w:t>Robert Ladwig</w:t>
-            </w:r>
+              <w:t xml:space="preserve">Robert </w:t>
+            </w:r>
+            <w:proofErr w:type="spellStart"/>
+            <w:r>
+              <w:rPr>
+                <w:rFonts w:asciiTheme="minorHAnsi" w:hAnsiTheme="minorHAnsi" w:cstheme="minorHAnsi"/>
+                <w:color w:val="000000" w:themeColor="text1"/>
+                <w:sz w:val="20"/>
+                <w:szCs w:val="20"/>
+              </w:rPr>
+              <w:t>Ladwig</w:t>
+            </w:r>
+            <w:proofErr w:type="spellEnd"/>
           </w:p>
         </w:tc>
       </w:tr>
@@ -4931,7 +4995,27 @@
                 <w:sz w:val="20"/>
                 <w:szCs w:val="20"/>
               </w:rPr>
-              <w:t>Three-fold approach to investigate the impact of salinization on mixing in Lake Mendota and Monona, Wisconsin, USA, by deploying under-ice buoys to record salinity gradients, using an analytical approach to quantify the critical salt threshold that prevents spring mixing, and running an ensemble of vertical one-dimensional hydrodynamic lake models (GLM, GOTM and Simstrat) to investigate the long-term impact of salt loading on mixing and stratification.</w:t>
+              <w:t xml:space="preserve">Three-fold approach to investigate the impact of salinization on mixing in Lake Mendota and Monona, Wisconsin, USA, by deploying under-ice buoys to record salinity gradients, using an analytical approach to quantify the critical salt threshold that prevents spring mixing, and running an ensemble of vertical one-dimensional hydrodynamic lake models (GLM, GOTM and </w:t>
+            </w:r>
+            <w:proofErr w:type="spellStart"/>
+            <w:r>
+              <w:rPr>
+                <w:rFonts w:asciiTheme="minorHAnsi" w:hAnsiTheme="minorHAnsi" w:cstheme="minorHAnsi"/>
+                <w:color w:val="000000" w:themeColor="text1"/>
+                <w:sz w:val="20"/>
+                <w:szCs w:val="20"/>
+              </w:rPr>
+              <w:t>Simstrat</w:t>
+            </w:r>
+            <w:proofErr w:type="spellEnd"/>
+            <w:r>
+              <w:rPr>
+                <w:rFonts w:asciiTheme="minorHAnsi" w:hAnsiTheme="minorHAnsi" w:cstheme="minorHAnsi"/>
+                <w:color w:val="000000" w:themeColor="text1"/>
+                <w:sz w:val="20"/>
+                <w:szCs w:val="20"/>
+              </w:rPr>
+              <w:t>) to investigate the long-term impact of salt loading on mixing and stratification.</w:t>
             </w:r>
           </w:p>
         </w:tc>
@@ -4996,7 +5080,47 @@
                 <w:szCs w:val="20"/>
               </w:rPr>
               <w:lastRenderedPageBreak/>
-              <w:t>monitoring. Numerical solution by running the LakeEnsemblR-package in R using GLM, GOTM and Simstrat an 1D vertical hydrodynamic ensemble members.</w:t>
+              <w:t xml:space="preserve">monitoring. Numerical solution by running the </w:t>
+            </w:r>
+            <w:proofErr w:type="spellStart"/>
+            <w:r>
+              <w:rPr>
+                <w:rFonts w:asciiTheme="minorHAnsi" w:hAnsiTheme="minorHAnsi" w:cstheme="minorHAnsi"/>
+                <w:color w:val="000000" w:themeColor="text1"/>
+                <w:sz w:val="20"/>
+                <w:szCs w:val="20"/>
+              </w:rPr>
+              <w:t>LakeEnsemblR</w:t>
+            </w:r>
+            <w:proofErr w:type="spellEnd"/>
+            <w:r>
+              <w:rPr>
+                <w:rFonts w:asciiTheme="minorHAnsi" w:hAnsiTheme="minorHAnsi" w:cstheme="minorHAnsi"/>
+                <w:color w:val="000000" w:themeColor="text1"/>
+                <w:sz w:val="20"/>
+                <w:szCs w:val="20"/>
+              </w:rPr>
+              <w:t xml:space="preserve">-package in R using GLM, GOTM and </w:t>
+            </w:r>
+            <w:proofErr w:type="spellStart"/>
+            <w:r>
+              <w:rPr>
+                <w:rFonts w:asciiTheme="minorHAnsi" w:hAnsiTheme="minorHAnsi" w:cstheme="minorHAnsi"/>
+                <w:color w:val="000000" w:themeColor="text1"/>
+                <w:sz w:val="20"/>
+                <w:szCs w:val="20"/>
+              </w:rPr>
+              <w:t>Simstrat</w:t>
+            </w:r>
+            <w:proofErr w:type="spellEnd"/>
+            <w:r>
+              <w:rPr>
+                <w:rFonts w:asciiTheme="minorHAnsi" w:hAnsiTheme="minorHAnsi" w:cstheme="minorHAnsi"/>
+                <w:color w:val="000000" w:themeColor="text1"/>
+                <w:sz w:val="20"/>
+                <w:szCs w:val="20"/>
+              </w:rPr>
+              <w:t xml:space="preserve"> an 1D vertical hydrodynamic ensemble members.</w:t>
             </w:r>
           </w:p>
         </w:tc>
@@ -5053,7 +5177,27 @@
                 <w:sz w:val="20"/>
                 <w:szCs w:val="20"/>
               </w:rPr>
-              <w:t>HOBO electrical conductivity loggers on under-ice buoys for conductivity monitoring. Deployment happened prior to ice-on and retrieval occurred soon after ice-off. First surface logger at approx. 1 m below surface, and second logger at 1 m from the lake bottom.</w:t>
+              <w:t>HOBO electrical conductivity loggers on under-ice buoys for conductivity monitoring. Deployment happened prior to ice-</w:t>
+            </w:r>
+            <w:proofErr w:type="gramStart"/>
+            <w:r>
+              <w:rPr>
+                <w:rFonts w:asciiTheme="minorHAnsi" w:hAnsiTheme="minorHAnsi" w:cstheme="minorHAnsi"/>
+                <w:color w:val="000000" w:themeColor="text1"/>
+                <w:sz w:val="20"/>
+                <w:szCs w:val="20"/>
+              </w:rPr>
+              <w:t>on</w:t>
+            </w:r>
+            <w:proofErr w:type="gramEnd"/>
+            <w:r>
+              <w:rPr>
+                <w:rFonts w:asciiTheme="minorHAnsi" w:hAnsiTheme="minorHAnsi" w:cstheme="minorHAnsi"/>
+                <w:color w:val="000000" w:themeColor="text1"/>
+                <w:sz w:val="20"/>
+                <w:szCs w:val="20"/>
+              </w:rPr>
+              <w:t xml:space="preserve"> and retrieval occurred soon after ice-off. First surface logger at approx. 1 m below surface, and second logger at 1 m from the lake bottom.</w:t>
             </w:r>
           </w:p>
         </w:tc>
@@ -5430,8 +5574,19 @@
           <w:sz w:val="20"/>
           <w:szCs w:val="20"/>
         </w:rPr>
-        <w:t>/analytical/[lake_id]_bathymetry.csv</w:t>
+        <w:t>/analytical/[lake_</w:t>
       </w:r>
+      <w:proofErr w:type="gramStart"/>
+      <w:r>
+        <w:rPr>
+          <w:rFonts w:asciiTheme="minorHAnsi" w:hAnsiTheme="minorHAnsi" w:cstheme="minorHAnsi"/>
+          <w:color w:val="000000" w:themeColor="text1"/>
+          <w:sz w:val="20"/>
+          <w:szCs w:val="20"/>
+        </w:rPr>
+        <w:t>id]_bathymetry.csv</w:t>
+      </w:r>
+      <w:proofErr w:type="gramEnd"/>
     </w:p>
     <w:p>
       <w:pPr>
@@ -5670,6 +5825,7 @@
                 <w:szCs w:val="20"/>
               </w:rPr>
             </w:pPr>
+            <w:proofErr w:type="spellStart"/>
             <w:r>
               <w:rPr>
                 <w:rFonts w:asciiTheme="minorHAnsi" w:hAnsiTheme="minorHAnsi" w:cstheme="minorHAnsi"/>
@@ -5679,6 +5835,7 @@
               </w:rPr>
               <w:t>Depth_meter</w:t>
             </w:r>
+            <w:proofErr w:type="spellEnd"/>
           </w:p>
         </w:tc>
         <w:tc>
@@ -5821,6 +5978,7 @@
                 <w:szCs w:val="20"/>
               </w:rPr>
             </w:pPr>
+            <w:proofErr w:type="spellStart"/>
             <w:r>
               <w:rPr>
                 <w:rFonts w:asciiTheme="minorHAnsi" w:hAnsiTheme="minorHAnsi" w:cstheme="minorHAnsi"/>
@@ -5830,6 +5988,7 @@
               </w:rPr>
               <w:t>Area_meterSquared</w:t>
             </w:r>
+            <w:proofErr w:type="spellEnd"/>
           </w:p>
         </w:tc>
         <w:tc>
@@ -5984,6 +6143,7 @@
         </w:rPr>
         <w:t>Dataset filename: /</w:t>
       </w:r>
+      <w:proofErr w:type="spellStart"/>
       <w:r>
         <w:rPr>
           <w:rFonts w:asciiTheme="minorHAnsi" w:hAnsiTheme="minorHAnsi" w:cstheme="minorHAnsi"/>
@@ -5993,6 +6153,7 @@
         </w:rPr>
         <w:t>NTL_data</w:t>
       </w:r>
+      <w:proofErr w:type="spellEnd"/>
       <w:r>
         <w:rPr>
           <w:rFonts w:asciiTheme="minorHAnsi" w:hAnsiTheme="minorHAnsi" w:cstheme="minorHAnsi"/>
@@ -6000,8 +6161,19 @@
           <w:sz w:val="20"/>
           <w:szCs w:val="20"/>
         </w:rPr>
-        <w:t>/Lake[lake_id]_Dane_WI_VIII.csv</w:t>
+        <w:t>/Lake[lake_</w:t>
       </w:r>
+      <w:proofErr w:type="gramStart"/>
+      <w:r>
+        <w:rPr>
+          <w:rFonts w:asciiTheme="minorHAnsi" w:hAnsiTheme="minorHAnsi" w:cstheme="minorHAnsi"/>
+          <w:color w:val="000000" w:themeColor="text1"/>
+          <w:sz w:val="20"/>
+          <w:szCs w:val="20"/>
+        </w:rPr>
+        <w:t>id]_Dane_WI_VIII.csv</w:t>
+      </w:r>
+      <w:proofErr w:type="gramEnd"/>
     </w:p>
     <w:p>
       <w:pPr>
@@ -6304,6 +6476,7 @@
                 <w:szCs w:val="20"/>
               </w:rPr>
             </w:pPr>
+            <w:proofErr w:type="spellStart"/>
             <w:r>
               <w:rPr>
                 <w:rFonts w:asciiTheme="minorHAnsi" w:hAnsiTheme="minorHAnsi" w:cstheme="minorHAnsi"/>
@@ -6312,7 +6485,18 @@
                 <w:sz w:val="20"/>
                 <w:szCs w:val="20"/>
               </w:rPr>
-              <w:t>CiteofMadison refers to sampling by Madison city officials; Richard C. Lathrop refers to sampling done by Richard C. Lathrop (DNR); Wisconsin Department of Natural Resources refers to sampling done by the WI DNR; LTER refers to sampling done by UW-Madison</w:t>
+              <w:t>CiteofMadison</w:t>
+            </w:r>
+            <w:proofErr w:type="spellEnd"/>
+            <w:r>
+              <w:rPr>
+                <w:rFonts w:asciiTheme="minorHAnsi" w:hAnsiTheme="minorHAnsi" w:cstheme="minorHAnsi"/>
+                <w:bCs/>
+                <w:color w:val="000000" w:themeColor="text1"/>
+                <w:sz w:val="20"/>
+                <w:szCs w:val="20"/>
+              </w:rPr>
+              <w:t xml:space="preserve"> refers to sampling by Madison city officials; Richard C. Lathrop refers to sampling done by Richard C. Lathrop (DNR); Wisconsin Department of Natural Resources refers to sampling done by the WI DNR; LTER refers to sampling done by UW-Madison</w:t>
             </w:r>
           </w:p>
         </w:tc>
@@ -6455,14 +6639,45 @@
                 <w:szCs w:val="20"/>
               </w:rPr>
             </w:pPr>
-            <w:r>
-              <w:rPr>
-                <w:rFonts w:asciiTheme="minorHAnsi" w:hAnsiTheme="minorHAnsi" w:cstheme="minorHAnsi"/>
-                <w:color w:val="000000" w:themeColor="text1"/>
-                <w:sz w:val="20"/>
-                <w:szCs w:val="20"/>
-              </w:rPr>
-              <w:t>CityofMadison refers to sampling site by City of Madison, WI_DNR and WIDNR-WQX  refer to DNR sampling site; LTER refers to UW-Madison sampling site</w:t>
+            <w:proofErr w:type="spellStart"/>
+            <w:r>
+              <w:rPr>
+                <w:rFonts w:asciiTheme="minorHAnsi" w:hAnsiTheme="minorHAnsi" w:cstheme="minorHAnsi"/>
+                <w:color w:val="000000" w:themeColor="text1"/>
+                <w:sz w:val="20"/>
+                <w:szCs w:val="20"/>
+              </w:rPr>
+              <w:t>CityofMadison</w:t>
+            </w:r>
+            <w:proofErr w:type="spellEnd"/>
+            <w:r>
+              <w:rPr>
+                <w:rFonts w:asciiTheme="minorHAnsi" w:hAnsiTheme="minorHAnsi" w:cstheme="minorHAnsi"/>
+                <w:color w:val="000000" w:themeColor="text1"/>
+                <w:sz w:val="20"/>
+                <w:szCs w:val="20"/>
+              </w:rPr>
+              <w:t xml:space="preserve"> refers to sampling site by City of Madison, WI_DNR and WIDNR-</w:t>
+            </w:r>
+            <w:proofErr w:type="gramStart"/>
+            <w:r>
+              <w:rPr>
+                <w:rFonts w:asciiTheme="minorHAnsi" w:hAnsiTheme="minorHAnsi" w:cstheme="minorHAnsi"/>
+                <w:color w:val="000000" w:themeColor="text1"/>
+                <w:sz w:val="20"/>
+                <w:szCs w:val="20"/>
+              </w:rPr>
+              <w:t>WQX  refer</w:t>
+            </w:r>
+            <w:proofErr w:type="gramEnd"/>
+            <w:r>
+              <w:rPr>
+                <w:rFonts w:asciiTheme="minorHAnsi" w:hAnsiTheme="minorHAnsi" w:cstheme="minorHAnsi"/>
+                <w:color w:val="000000" w:themeColor="text1"/>
+                <w:sz w:val="20"/>
+                <w:szCs w:val="20"/>
+              </w:rPr>
+              <w:t xml:space="preserve"> to DNR sampling site; LTER refers to UW-Madison sampling site</w:t>
             </w:r>
           </w:p>
         </w:tc>
@@ -6533,6 +6748,7 @@
                 <w:szCs w:val="20"/>
               </w:rPr>
             </w:pPr>
+            <w:proofErr w:type="spellStart"/>
             <w:r>
               <w:rPr>
                 <w:rFonts w:asciiTheme="minorHAnsi" w:hAnsiTheme="minorHAnsi" w:cstheme="minorHAnsi"/>
@@ -6542,6 +6758,7 @@
               </w:rPr>
               <w:t>Sample.Date</w:t>
             </w:r>
+            <w:proofErr w:type="spellEnd"/>
           </w:p>
         </w:tc>
         <w:tc>
@@ -6683,6 +6900,7 @@
                 <w:szCs w:val="20"/>
               </w:rPr>
             </w:pPr>
+            <w:proofErr w:type="spellStart"/>
             <w:r>
               <w:rPr>
                 <w:rFonts w:asciiTheme="minorHAnsi" w:hAnsiTheme="minorHAnsi" w:cstheme="minorHAnsi"/>
@@ -6702,6 +6920,7 @@
               </w:rPr>
               <w:t>_m</w:t>
             </w:r>
+            <w:proofErr w:type="spellEnd"/>
           </w:p>
         </w:tc>
         <w:tc>
@@ -6843,6 +7062,7 @@
                 <w:szCs w:val="20"/>
               </w:rPr>
             </w:pPr>
+            <w:proofErr w:type="spellStart"/>
             <w:r>
               <w:rPr>
                 <w:rFonts w:asciiTheme="minorHAnsi" w:hAnsiTheme="minorHAnsi" w:cstheme="minorHAnsi"/>
@@ -6861,6 +7081,7 @@
               </w:rPr>
               <w:t>_mgL</w:t>
             </w:r>
+            <w:proofErr w:type="spellEnd"/>
           </w:p>
         </w:tc>
         <w:tc>
@@ -7002,6 +7223,7 @@
                 <w:szCs w:val="20"/>
               </w:rPr>
             </w:pPr>
+            <w:proofErr w:type="spellStart"/>
             <w:r>
               <w:rPr>
                 <w:rFonts w:asciiTheme="minorHAnsi" w:hAnsiTheme="minorHAnsi" w:cstheme="minorHAnsi"/>
@@ -7020,6 +7242,7 @@
               </w:rPr>
               <w:t>_mgL</w:t>
             </w:r>
+            <w:proofErr w:type="spellEnd"/>
           </w:p>
         </w:tc>
         <w:tc>
@@ -7161,6 +7384,7 @@
                 <w:szCs w:val="20"/>
               </w:rPr>
             </w:pPr>
+            <w:proofErr w:type="spellStart"/>
             <w:r>
               <w:rPr>
                 <w:rFonts w:asciiTheme="minorHAnsi" w:hAnsiTheme="minorHAnsi" w:cstheme="minorHAnsi"/>
@@ -7179,6 +7403,7 @@
               </w:rPr>
               <w:t>_mgL</w:t>
             </w:r>
+            <w:proofErr w:type="spellEnd"/>
           </w:p>
         </w:tc>
         <w:tc>
@@ -7725,6 +7950,7 @@
                 <w:szCs w:val="20"/>
               </w:rPr>
             </w:pPr>
+            <w:proofErr w:type="spellStart"/>
             <w:r>
               <w:rPr>
                 <w:rFonts w:asciiTheme="minorHAnsi" w:hAnsiTheme="minorHAnsi" w:cstheme="minorHAnsi"/>
@@ -7734,6 +7960,7 @@
               </w:rPr>
               <w:t>lakeid</w:t>
             </w:r>
+            <w:proofErr w:type="spellEnd"/>
           </w:p>
         </w:tc>
         <w:tc>
@@ -7884,6 +8111,7 @@
                 <w:szCs w:val="20"/>
               </w:rPr>
             </w:pPr>
+            <w:proofErr w:type="spellStart"/>
             <w:r>
               <w:rPr>
                 <w:rFonts w:asciiTheme="minorHAnsi" w:hAnsiTheme="minorHAnsi" w:cstheme="minorHAnsi"/>
@@ -7893,6 +8121,7 @@
               </w:rPr>
               <w:t>ice_duration</w:t>
             </w:r>
+            <w:proofErr w:type="spellEnd"/>
           </w:p>
         </w:tc>
         <w:tc>
@@ -8034,6 +8263,7 @@
                 <w:szCs w:val="20"/>
               </w:rPr>
             </w:pPr>
+            <w:proofErr w:type="spellStart"/>
             <w:r>
               <w:rPr>
                 <w:rFonts w:asciiTheme="minorHAnsi" w:hAnsiTheme="minorHAnsi" w:cstheme="minorHAnsi"/>
@@ -8043,6 +8273,7 @@
               </w:rPr>
               <w:t>firstice</w:t>
             </w:r>
+            <w:proofErr w:type="spellEnd"/>
           </w:p>
         </w:tc>
         <w:tc>
@@ -8184,6 +8415,7 @@
                 <w:szCs w:val="20"/>
               </w:rPr>
             </w:pPr>
+            <w:proofErr w:type="spellStart"/>
             <w:r>
               <w:rPr>
                 <w:rFonts w:asciiTheme="minorHAnsi" w:hAnsiTheme="minorHAnsi" w:cstheme="minorHAnsi"/>
@@ -8193,6 +8425,7 @@
               </w:rPr>
               <w:t>lastice</w:t>
             </w:r>
+            <w:proofErr w:type="spellEnd"/>
           </w:p>
         </w:tc>
         <w:tc>
@@ -8334,6 +8567,7 @@
                 <w:szCs w:val="20"/>
               </w:rPr>
             </w:pPr>
+            <w:proofErr w:type="spellStart"/>
             <w:r>
               <w:rPr>
                 <w:rFonts w:asciiTheme="minorHAnsi" w:hAnsiTheme="minorHAnsi" w:cstheme="minorHAnsi"/>
@@ -8343,6 +8577,7 @@
               </w:rPr>
               <w:t>firsticeYDAY</w:t>
             </w:r>
+            <w:proofErr w:type="spellEnd"/>
           </w:p>
         </w:tc>
         <w:tc>
@@ -8484,6 +8719,7 @@
                 <w:szCs w:val="20"/>
               </w:rPr>
             </w:pPr>
+            <w:proofErr w:type="spellStart"/>
             <w:r>
               <w:rPr>
                 <w:rFonts w:asciiTheme="minorHAnsi" w:hAnsiTheme="minorHAnsi" w:cstheme="minorHAnsi"/>
@@ -8493,6 +8729,7 @@
               </w:rPr>
               <w:t>lasticeYDAY</w:t>
             </w:r>
+            <w:proofErr w:type="spellEnd"/>
           </w:p>
         </w:tc>
         <w:tc>
@@ -11580,7 +11817,47 @@
           <w:sz w:val="20"/>
           <w:szCs w:val="20"/>
         </w:rPr>
-        <w:t>Dataset filename: /fieldmonitoring/[lake_id]_[layer]_[time].csv</w:t>
+        <w:t>Dataset filename: /</w:t>
+      </w:r>
+      <w:proofErr w:type="spellStart"/>
+      <w:r>
+        <w:rPr>
+          <w:rFonts w:asciiTheme="minorHAnsi" w:hAnsiTheme="minorHAnsi" w:cstheme="minorHAnsi"/>
+          <w:color w:val="000000" w:themeColor="text1"/>
+          <w:sz w:val="20"/>
+          <w:szCs w:val="20"/>
+        </w:rPr>
+        <w:t>fieldmonitoring</w:t>
+      </w:r>
+      <w:proofErr w:type="spellEnd"/>
+      <w:r>
+        <w:rPr>
+          <w:rFonts w:asciiTheme="minorHAnsi" w:hAnsiTheme="minorHAnsi" w:cstheme="minorHAnsi"/>
+          <w:color w:val="000000" w:themeColor="text1"/>
+          <w:sz w:val="20"/>
+          <w:szCs w:val="20"/>
+        </w:rPr>
+        <w:t>/[lake_</w:t>
+      </w:r>
+      <w:proofErr w:type="gramStart"/>
+      <w:r>
+        <w:rPr>
+          <w:rFonts w:asciiTheme="minorHAnsi" w:hAnsiTheme="minorHAnsi" w:cstheme="minorHAnsi"/>
+          <w:color w:val="000000" w:themeColor="text1"/>
+          <w:sz w:val="20"/>
+          <w:szCs w:val="20"/>
+        </w:rPr>
+        <w:t>id]_</w:t>
+      </w:r>
+      <w:proofErr w:type="gramEnd"/>
+      <w:r>
+        <w:rPr>
+          <w:rFonts w:asciiTheme="minorHAnsi" w:hAnsiTheme="minorHAnsi" w:cstheme="minorHAnsi"/>
+          <w:color w:val="000000" w:themeColor="text1"/>
+          <w:sz w:val="20"/>
+          <w:szCs w:val="20"/>
+        </w:rPr>
+        <w:t>[layer]_[time].csv</w:t>
       </w:r>
     </w:p>
     <w:p>
@@ -11851,8 +12128,19 @@
                 <w:sz w:val="20"/>
                 <w:szCs w:val="20"/>
               </w:rPr>
-              <w:t>Number of sequence</w:t>
-            </w:r>
+              <w:t xml:space="preserve">Number of </w:t>
+            </w:r>
+            <w:proofErr w:type="gramStart"/>
+            <w:r>
+              <w:rPr>
+                <w:rFonts w:asciiTheme="minorHAnsi" w:hAnsiTheme="minorHAnsi" w:cstheme="minorHAnsi"/>
+                <w:color w:val="000000" w:themeColor="text1"/>
+                <w:sz w:val="20"/>
+                <w:szCs w:val="20"/>
+              </w:rPr>
+              <w:t>sequence</w:t>
+            </w:r>
+            <w:proofErr w:type="gramEnd"/>
           </w:p>
         </w:tc>
         <w:tc>
@@ -12035,8 +12323,30 @@
                 <w:sz w:val="20"/>
                 <w:szCs w:val="20"/>
               </w:rPr>
-              <w:t>MM-DD-YYYY hh:mm:ss</w:t>
-            </w:r>
+              <w:t xml:space="preserve">MM-DD-YYYY </w:t>
+            </w:r>
+            <w:proofErr w:type="spellStart"/>
+            <w:r>
+              <w:rPr>
+                <w:rFonts w:asciiTheme="minorHAnsi" w:hAnsiTheme="minorHAnsi" w:cstheme="minorHAnsi"/>
+                <w:color w:val="000000" w:themeColor="text1"/>
+                <w:sz w:val="20"/>
+                <w:szCs w:val="20"/>
+              </w:rPr>
+              <w:t>hh:</w:t>
+            </w:r>
+            <w:proofErr w:type="gramStart"/>
+            <w:r>
+              <w:rPr>
+                <w:rFonts w:asciiTheme="minorHAnsi" w:hAnsiTheme="minorHAnsi" w:cstheme="minorHAnsi"/>
+                <w:color w:val="000000" w:themeColor="text1"/>
+                <w:sz w:val="20"/>
+                <w:szCs w:val="20"/>
+              </w:rPr>
+              <w:t>mm:ss</w:t>
+            </w:r>
+            <w:proofErr w:type="spellEnd"/>
+            <w:proofErr w:type="gramEnd"/>
           </w:p>
         </w:tc>
         <w:tc>
@@ -12178,15 +12488,37 @@
                 <w:szCs w:val="20"/>
               </w:rPr>
             </w:pPr>
-            <w:r>
-              <w:rPr>
-                <w:rFonts w:asciiTheme="minorHAnsi" w:hAnsiTheme="minorHAnsi" w:cstheme="minorHAnsi"/>
-                <w:color w:val="000000" w:themeColor="text1"/>
-                <w:sz w:val="20"/>
-                <w:szCs w:val="20"/>
-              </w:rPr>
-              <w:t>microSiemens per centimer</w:t>
-            </w:r>
+            <w:proofErr w:type="spellStart"/>
+            <w:r>
+              <w:rPr>
+                <w:rFonts w:asciiTheme="minorHAnsi" w:hAnsiTheme="minorHAnsi" w:cstheme="minorHAnsi"/>
+                <w:color w:val="000000" w:themeColor="text1"/>
+                <w:sz w:val="20"/>
+                <w:szCs w:val="20"/>
+              </w:rPr>
+              <w:t>microSiemens</w:t>
+            </w:r>
+            <w:proofErr w:type="spellEnd"/>
+            <w:r>
+              <w:rPr>
+                <w:rFonts w:asciiTheme="minorHAnsi" w:hAnsiTheme="minorHAnsi" w:cstheme="minorHAnsi"/>
+                <w:color w:val="000000" w:themeColor="text1"/>
+                <w:sz w:val="20"/>
+                <w:szCs w:val="20"/>
+              </w:rPr>
+              <w:t xml:space="preserve"> per </w:t>
+            </w:r>
+            <w:proofErr w:type="spellStart"/>
+            <w:r>
+              <w:rPr>
+                <w:rFonts w:asciiTheme="minorHAnsi" w:hAnsiTheme="minorHAnsi" w:cstheme="minorHAnsi"/>
+                <w:color w:val="000000" w:themeColor="text1"/>
+                <w:sz w:val="20"/>
+                <w:szCs w:val="20"/>
+              </w:rPr>
+              <w:t>centimer</w:t>
+            </w:r>
+            <w:proofErr w:type="spellEnd"/>
           </w:p>
         </w:tc>
         <w:tc>
@@ -12328,15 +12660,37 @@
                 <w:szCs w:val="20"/>
               </w:rPr>
             </w:pPr>
-            <w:r>
-              <w:rPr>
-                <w:rFonts w:asciiTheme="minorHAnsi" w:hAnsiTheme="minorHAnsi" w:cstheme="minorHAnsi"/>
-                <w:color w:val="000000" w:themeColor="text1"/>
-                <w:sz w:val="20"/>
-                <w:szCs w:val="20"/>
-              </w:rPr>
-              <w:t>microSiemens per centimer</w:t>
-            </w:r>
+            <w:proofErr w:type="spellStart"/>
+            <w:r>
+              <w:rPr>
+                <w:rFonts w:asciiTheme="minorHAnsi" w:hAnsiTheme="minorHAnsi" w:cstheme="minorHAnsi"/>
+                <w:color w:val="000000" w:themeColor="text1"/>
+                <w:sz w:val="20"/>
+                <w:szCs w:val="20"/>
+              </w:rPr>
+              <w:t>microSiemens</w:t>
+            </w:r>
+            <w:proofErr w:type="spellEnd"/>
+            <w:r>
+              <w:rPr>
+                <w:rFonts w:asciiTheme="minorHAnsi" w:hAnsiTheme="minorHAnsi" w:cstheme="minorHAnsi"/>
+                <w:color w:val="000000" w:themeColor="text1"/>
+                <w:sz w:val="20"/>
+                <w:szCs w:val="20"/>
+              </w:rPr>
+              <w:t xml:space="preserve"> per </w:t>
+            </w:r>
+            <w:proofErr w:type="spellStart"/>
+            <w:r>
+              <w:rPr>
+                <w:rFonts w:asciiTheme="minorHAnsi" w:hAnsiTheme="minorHAnsi" w:cstheme="minorHAnsi"/>
+                <w:color w:val="000000" w:themeColor="text1"/>
+                <w:sz w:val="20"/>
+                <w:szCs w:val="20"/>
+              </w:rPr>
+              <w:t>centimer</w:t>
+            </w:r>
+            <w:proofErr w:type="spellEnd"/>
           </w:p>
         </w:tc>
         <w:tc>
@@ -12610,7 +12964,87 @@
           <w:sz w:val="20"/>
           <w:szCs w:val="20"/>
         </w:rPr>
-        <w:t>Dataset description: Modeled output; variable can be density for water density, ice for ice thickness, lakenumber for Lake Number, salt for salinity, ssi for Schmidt Stability Index, wtemp for water temperature; model refers either to GLM, GOTM, Simstrat, or – if not existent – to the average ensemble output</w:t>
+        <w:t xml:space="preserve">Dataset description: Modeled output; variable can be density for water density, ice for ice thickness, </w:t>
+      </w:r>
+      <w:proofErr w:type="spellStart"/>
+      <w:r>
+        <w:rPr>
+          <w:rFonts w:asciiTheme="minorHAnsi" w:hAnsiTheme="minorHAnsi" w:cstheme="minorHAnsi"/>
+          <w:color w:val="000000" w:themeColor="text1"/>
+          <w:sz w:val="20"/>
+          <w:szCs w:val="20"/>
+        </w:rPr>
+        <w:t>lakenumber</w:t>
+      </w:r>
+      <w:proofErr w:type="spellEnd"/>
+      <w:r>
+        <w:rPr>
+          <w:rFonts w:asciiTheme="minorHAnsi" w:hAnsiTheme="minorHAnsi" w:cstheme="minorHAnsi"/>
+          <w:color w:val="000000" w:themeColor="text1"/>
+          <w:sz w:val="20"/>
+          <w:szCs w:val="20"/>
+        </w:rPr>
+        <w:t xml:space="preserve"> for Lake Number, salt for salinity, </w:t>
+      </w:r>
+      <w:proofErr w:type="spellStart"/>
+      <w:r>
+        <w:rPr>
+          <w:rFonts w:asciiTheme="minorHAnsi" w:hAnsiTheme="minorHAnsi" w:cstheme="minorHAnsi"/>
+          <w:color w:val="000000" w:themeColor="text1"/>
+          <w:sz w:val="20"/>
+          <w:szCs w:val="20"/>
+        </w:rPr>
+        <w:t>ssi</w:t>
+      </w:r>
+      <w:proofErr w:type="spellEnd"/>
+      <w:r>
+        <w:rPr>
+          <w:rFonts w:asciiTheme="minorHAnsi" w:hAnsiTheme="minorHAnsi" w:cstheme="minorHAnsi"/>
+          <w:color w:val="000000" w:themeColor="text1"/>
+          <w:sz w:val="20"/>
+          <w:szCs w:val="20"/>
+        </w:rPr>
+        <w:t xml:space="preserve"> for Schmidt Stability Index, </w:t>
+      </w:r>
+      <w:proofErr w:type="spellStart"/>
+      <w:r>
+        <w:rPr>
+          <w:rFonts w:asciiTheme="minorHAnsi" w:hAnsiTheme="minorHAnsi" w:cstheme="minorHAnsi"/>
+          <w:color w:val="000000" w:themeColor="text1"/>
+          <w:sz w:val="20"/>
+          <w:szCs w:val="20"/>
+        </w:rPr>
+        <w:t>wtemp</w:t>
+      </w:r>
+      <w:proofErr w:type="spellEnd"/>
+      <w:r>
+        <w:rPr>
+          <w:rFonts w:asciiTheme="minorHAnsi" w:hAnsiTheme="minorHAnsi" w:cstheme="minorHAnsi"/>
+          <w:color w:val="000000" w:themeColor="text1"/>
+          <w:sz w:val="20"/>
+          <w:szCs w:val="20"/>
+        </w:rPr>
+        <w:t xml:space="preserve"> for water temperature; model refers either to GLM, GOTM, </w:t>
+      </w:r>
+      <w:proofErr w:type="spellStart"/>
+      <w:r>
+        <w:rPr>
+          <w:rFonts w:asciiTheme="minorHAnsi" w:hAnsiTheme="minorHAnsi" w:cstheme="minorHAnsi"/>
+          <w:color w:val="000000" w:themeColor="text1"/>
+          <w:sz w:val="20"/>
+          <w:szCs w:val="20"/>
+        </w:rPr>
+        <w:t>Simstrat</w:t>
+      </w:r>
+      <w:proofErr w:type="spellEnd"/>
+      <w:r>
+        <w:rPr>
+          <w:rFonts w:asciiTheme="minorHAnsi" w:hAnsiTheme="minorHAnsi" w:cstheme="minorHAnsi"/>
+          <w:color w:val="000000" w:themeColor="text1"/>
+          <w:sz w:val="20"/>
+          <w:szCs w:val="20"/>
+        </w:rPr>
+        <w:t>, or – if not existent – to the average ensemble output</w:t>
       </w:r>
     </w:p>
     <w:tbl>
@@ -12853,8 +13287,19 @@
                 <w:sz w:val="20"/>
                 <w:szCs w:val="20"/>
               </w:rPr>
-              <w:t>Number of sequence</w:t>
-            </w:r>
+              <w:t xml:space="preserve">Number of </w:t>
+            </w:r>
+            <w:proofErr w:type="gramStart"/>
+            <w:r>
+              <w:rPr>
+                <w:rFonts w:asciiTheme="minorHAnsi" w:hAnsiTheme="minorHAnsi" w:cstheme="minorHAnsi"/>
+                <w:color w:val="000000" w:themeColor="text1"/>
+                <w:sz w:val="20"/>
+                <w:szCs w:val="20"/>
+              </w:rPr>
+              <w:t>sequence</w:t>
+            </w:r>
+            <w:proofErr w:type="gramEnd"/>
           </w:p>
         </w:tc>
         <w:tc>
@@ -13038,7 +13483,27 @@
                 <w:szCs w:val="20"/>
               </w:rPr>
               <w:lastRenderedPageBreak/>
-              <w:t>dimensionless, salt in gram per kilogram, ssi in Joule per meter squared, temp in degree Celsius</w:t>
+              <w:t xml:space="preserve">dimensionless, salt in gram per kilogram, </w:t>
+            </w:r>
+            <w:proofErr w:type="spellStart"/>
+            <w:r>
+              <w:rPr>
+                <w:rFonts w:asciiTheme="minorHAnsi" w:hAnsiTheme="minorHAnsi" w:cstheme="minorHAnsi"/>
+                <w:color w:val="000000" w:themeColor="text1"/>
+                <w:sz w:val="20"/>
+                <w:szCs w:val="20"/>
+              </w:rPr>
+              <w:t>ssi</w:t>
+            </w:r>
+            <w:proofErr w:type="spellEnd"/>
+            <w:r>
+              <w:rPr>
+                <w:rFonts w:asciiTheme="minorHAnsi" w:hAnsiTheme="minorHAnsi" w:cstheme="minorHAnsi"/>
+                <w:color w:val="000000" w:themeColor="text1"/>
+                <w:sz w:val="20"/>
+                <w:szCs w:val="20"/>
+              </w:rPr>
+              <w:t xml:space="preserve"> in Joule per meter squared, temp in degree Celsius</w:t>
             </w:r>
           </w:p>
         </w:tc>
@@ -13063,7 +13528,27 @@
                 <w:szCs w:val="20"/>
               </w:rPr>
               <w:lastRenderedPageBreak/>
-              <w:t xml:space="preserve">Dens for density, ice for ice thickness, ln for Lake Number, salt for salinity, ssi for Schmidt Stability </w:t>
+              <w:t xml:space="preserve">Dens for density, ice for ice thickness, ln for Lake Number, salt for salinity, </w:t>
+            </w:r>
+            <w:proofErr w:type="spellStart"/>
+            <w:r>
+              <w:rPr>
+                <w:rFonts w:asciiTheme="minorHAnsi" w:hAnsiTheme="minorHAnsi" w:cstheme="minorHAnsi"/>
+                <w:color w:val="000000" w:themeColor="text1"/>
+                <w:sz w:val="20"/>
+                <w:szCs w:val="20"/>
+              </w:rPr>
+              <w:t>ssi</w:t>
+            </w:r>
+            <w:proofErr w:type="spellEnd"/>
+            <w:r>
+              <w:rPr>
+                <w:rFonts w:asciiTheme="minorHAnsi" w:hAnsiTheme="minorHAnsi" w:cstheme="minorHAnsi"/>
+                <w:color w:val="000000" w:themeColor="text1"/>
+                <w:sz w:val="20"/>
+                <w:szCs w:val="20"/>
+              </w:rPr>
+              <w:t xml:space="preserve"> for Schmidt Stability </w:t>
             </w:r>
             <w:r>
               <w:rPr>
@@ -13200,7 +13685,27 @@
                 <w:sz w:val="20"/>
                 <w:szCs w:val="20"/>
               </w:rPr>
-              <w:t>dens in kilogram per cubic meter, ice in meter, ln is dimensionless, salt in gram per kilogram, ssi in Joule per meter squared, temp in degree Celsius</w:t>
+              <w:t xml:space="preserve">dens in kilogram per cubic meter, ice in meter, ln is dimensionless, salt in gram per kilogram, </w:t>
+            </w:r>
+            <w:proofErr w:type="spellStart"/>
+            <w:r>
+              <w:rPr>
+                <w:rFonts w:asciiTheme="minorHAnsi" w:hAnsiTheme="minorHAnsi" w:cstheme="minorHAnsi"/>
+                <w:color w:val="000000" w:themeColor="text1"/>
+                <w:sz w:val="20"/>
+                <w:szCs w:val="20"/>
+              </w:rPr>
+              <w:t>ssi</w:t>
+            </w:r>
+            <w:proofErr w:type="spellEnd"/>
+            <w:r>
+              <w:rPr>
+                <w:rFonts w:asciiTheme="minorHAnsi" w:hAnsiTheme="minorHAnsi" w:cstheme="minorHAnsi"/>
+                <w:color w:val="000000" w:themeColor="text1"/>
+                <w:sz w:val="20"/>
+                <w:szCs w:val="20"/>
+              </w:rPr>
+              <w:t xml:space="preserve"> in Joule per meter squared, temp in degree Celsius</w:t>
             </w:r>
           </w:p>
         </w:tc>
@@ -13224,7 +13729,27 @@
                 <w:sz w:val="20"/>
                 <w:szCs w:val="20"/>
               </w:rPr>
-              <w:t>Dens for density, ice for ice thickness, ln for Lake Number, salt for salinity, ssi for Schmidt Stability Index, temp for water temperature</w:t>
+              <w:t xml:space="preserve">Dens for density, ice for ice thickness, ln for Lake Number, salt for salinity, </w:t>
+            </w:r>
+            <w:proofErr w:type="spellStart"/>
+            <w:r>
+              <w:rPr>
+                <w:rFonts w:asciiTheme="minorHAnsi" w:hAnsiTheme="minorHAnsi" w:cstheme="minorHAnsi"/>
+                <w:color w:val="000000" w:themeColor="text1"/>
+                <w:sz w:val="20"/>
+                <w:szCs w:val="20"/>
+              </w:rPr>
+              <w:t>ssi</w:t>
+            </w:r>
+            <w:proofErr w:type="spellEnd"/>
+            <w:r>
+              <w:rPr>
+                <w:rFonts w:asciiTheme="minorHAnsi" w:hAnsiTheme="minorHAnsi" w:cstheme="minorHAnsi"/>
+                <w:color w:val="000000" w:themeColor="text1"/>
+                <w:sz w:val="20"/>
+                <w:szCs w:val="20"/>
+              </w:rPr>
+              <w:t xml:space="preserve"> for Schmidt Stability Index, temp for water temperature</w:t>
             </w:r>
           </w:p>
         </w:tc>
@@ -13350,7 +13875,27 @@
                 <w:sz w:val="20"/>
                 <w:szCs w:val="20"/>
               </w:rPr>
-              <w:t>dens in kilogram per cubic meter, ice in meter, ln is dimensionless, salt in gram per kilogram, ssi in Joule per meter squared, temp in degree Celsius</w:t>
+              <w:t xml:space="preserve">dens in kilogram per cubic meter, ice in meter, ln is dimensionless, salt in gram per kilogram, </w:t>
+            </w:r>
+            <w:proofErr w:type="spellStart"/>
+            <w:r>
+              <w:rPr>
+                <w:rFonts w:asciiTheme="minorHAnsi" w:hAnsiTheme="minorHAnsi" w:cstheme="minorHAnsi"/>
+                <w:color w:val="000000" w:themeColor="text1"/>
+                <w:sz w:val="20"/>
+                <w:szCs w:val="20"/>
+              </w:rPr>
+              <w:t>ssi</w:t>
+            </w:r>
+            <w:proofErr w:type="spellEnd"/>
+            <w:r>
+              <w:rPr>
+                <w:rFonts w:asciiTheme="minorHAnsi" w:hAnsiTheme="minorHAnsi" w:cstheme="minorHAnsi"/>
+                <w:color w:val="000000" w:themeColor="text1"/>
+                <w:sz w:val="20"/>
+                <w:szCs w:val="20"/>
+              </w:rPr>
+              <w:t xml:space="preserve"> in Joule per meter squared, temp in degree Celsius</w:t>
             </w:r>
           </w:p>
         </w:tc>
@@ -13374,7 +13919,27 @@
                 <w:sz w:val="20"/>
                 <w:szCs w:val="20"/>
               </w:rPr>
-              <w:t>Dens for density, ice for ice thickness, ln for Lake Number, salt for salinity, ssi for Schmidt Stability Index, temp for water temperature</w:t>
+              <w:t xml:space="preserve">Dens for density, ice for ice thickness, ln for Lake Number, salt for salinity, </w:t>
+            </w:r>
+            <w:proofErr w:type="spellStart"/>
+            <w:r>
+              <w:rPr>
+                <w:rFonts w:asciiTheme="minorHAnsi" w:hAnsiTheme="minorHAnsi" w:cstheme="minorHAnsi"/>
+                <w:color w:val="000000" w:themeColor="text1"/>
+                <w:sz w:val="20"/>
+                <w:szCs w:val="20"/>
+              </w:rPr>
+              <w:t>ssi</w:t>
+            </w:r>
+            <w:proofErr w:type="spellEnd"/>
+            <w:r>
+              <w:rPr>
+                <w:rFonts w:asciiTheme="minorHAnsi" w:hAnsiTheme="minorHAnsi" w:cstheme="minorHAnsi"/>
+                <w:color w:val="000000" w:themeColor="text1"/>
+                <w:sz w:val="20"/>
+                <w:szCs w:val="20"/>
+              </w:rPr>
+              <w:t xml:space="preserve"> for Schmidt Stability Index, temp for water temperature</w:t>
             </w:r>
           </w:p>
         </w:tc>
@@ -13500,7 +14065,27 @@
                 <w:sz w:val="20"/>
                 <w:szCs w:val="20"/>
               </w:rPr>
-              <w:t>dens in kilogram per cubic meter, ice in meter, ln is dimensionless, salt in gram per kilogram, ssi in Joule per meter squared, temp in degree Celsius</w:t>
+              <w:t xml:space="preserve">dens in kilogram per cubic meter, ice in meter, ln is dimensionless, salt in gram per kilogram, </w:t>
+            </w:r>
+            <w:proofErr w:type="spellStart"/>
+            <w:r>
+              <w:rPr>
+                <w:rFonts w:asciiTheme="minorHAnsi" w:hAnsiTheme="minorHAnsi" w:cstheme="minorHAnsi"/>
+                <w:color w:val="000000" w:themeColor="text1"/>
+                <w:sz w:val="20"/>
+                <w:szCs w:val="20"/>
+              </w:rPr>
+              <w:t>ssi</w:t>
+            </w:r>
+            <w:proofErr w:type="spellEnd"/>
+            <w:r>
+              <w:rPr>
+                <w:rFonts w:asciiTheme="minorHAnsi" w:hAnsiTheme="minorHAnsi" w:cstheme="minorHAnsi"/>
+                <w:color w:val="000000" w:themeColor="text1"/>
+                <w:sz w:val="20"/>
+                <w:szCs w:val="20"/>
+              </w:rPr>
+              <w:t xml:space="preserve"> in Joule per meter squared, temp in degree Celsius</w:t>
             </w:r>
           </w:p>
         </w:tc>
@@ -13524,7 +14109,27 @@
                 <w:sz w:val="20"/>
                 <w:szCs w:val="20"/>
               </w:rPr>
-              <w:t>Dens for density, ice for ice thickness, ln for Lake Number, salt for salinity, ssi for Schmidt Stability Index, temp for water temperature</w:t>
+              <w:t xml:space="preserve">Dens for density, ice for ice thickness, ln for Lake Number, salt for salinity, </w:t>
+            </w:r>
+            <w:proofErr w:type="spellStart"/>
+            <w:r>
+              <w:rPr>
+                <w:rFonts w:asciiTheme="minorHAnsi" w:hAnsiTheme="minorHAnsi" w:cstheme="minorHAnsi"/>
+                <w:color w:val="000000" w:themeColor="text1"/>
+                <w:sz w:val="20"/>
+                <w:szCs w:val="20"/>
+              </w:rPr>
+              <w:t>ssi</w:t>
+            </w:r>
+            <w:proofErr w:type="spellEnd"/>
+            <w:r>
+              <w:rPr>
+                <w:rFonts w:asciiTheme="minorHAnsi" w:hAnsiTheme="minorHAnsi" w:cstheme="minorHAnsi"/>
+                <w:color w:val="000000" w:themeColor="text1"/>
+                <w:sz w:val="20"/>
+                <w:szCs w:val="20"/>
+              </w:rPr>
+              <w:t xml:space="preserve"> for Schmidt Stability Index, temp for water temperature</w:t>
             </w:r>
           </w:p>
         </w:tc>
@@ -13652,6 +14257,7 @@
               </w:rPr>
               <w:t xml:space="preserve">dens in kilogram per cubic meter, ice in meter, ln is dimensionless, salt in gram per kilogram, </w:t>
             </w:r>
+            <w:proofErr w:type="spellStart"/>
             <w:r>
               <w:rPr>
                 <w:rFonts w:asciiTheme="minorHAnsi" w:hAnsiTheme="minorHAnsi" w:cstheme="minorHAnsi"/>
@@ -13660,7 +14266,17 @@
                 <w:szCs w:val="20"/>
               </w:rPr>
               <w:lastRenderedPageBreak/>
-              <w:t>ssi in Joule per meter squared, temp in degree Celsius</w:t>
+              <w:t>ssi</w:t>
+            </w:r>
+            <w:proofErr w:type="spellEnd"/>
+            <w:r>
+              <w:rPr>
+                <w:rFonts w:asciiTheme="minorHAnsi" w:hAnsiTheme="minorHAnsi" w:cstheme="minorHAnsi"/>
+                <w:color w:val="000000" w:themeColor="text1"/>
+                <w:sz w:val="20"/>
+                <w:szCs w:val="20"/>
+              </w:rPr>
+              <w:t xml:space="preserve"> in Joule per meter squared, temp in degree Celsius</w:t>
             </w:r>
           </w:p>
         </w:tc>
@@ -13685,7 +14301,27 @@
                 <w:szCs w:val="20"/>
               </w:rPr>
               <w:lastRenderedPageBreak/>
-              <w:t>Dens for density, ice for ice thickness, ln for Lake Number, salt for salinity, ssi for Schmidt Stability Index, temp for water temperature</w:t>
+              <w:t xml:space="preserve">Dens for density, ice for ice thickness, ln for Lake Number, salt for salinity, </w:t>
+            </w:r>
+            <w:proofErr w:type="spellStart"/>
+            <w:r>
+              <w:rPr>
+                <w:rFonts w:asciiTheme="minorHAnsi" w:hAnsiTheme="minorHAnsi" w:cstheme="minorHAnsi"/>
+                <w:color w:val="000000" w:themeColor="text1"/>
+                <w:sz w:val="20"/>
+                <w:szCs w:val="20"/>
+              </w:rPr>
+              <w:t>ssi</w:t>
+            </w:r>
+            <w:proofErr w:type="spellEnd"/>
+            <w:r>
+              <w:rPr>
+                <w:rFonts w:asciiTheme="minorHAnsi" w:hAnsiTheme="minorHAnsi" w:cstheme="minorHAnsi"/>
+                <w:color w:val="000000" w:themeColor="text1"/>
+                <w:sz w:val="20"/>
+                <w:szCs w:val="20"/>
+              </w:rPr>
+              <w:t xml:space="preserve"> for Schmidt Stability Index, temp for water temperature</w:t>
             </w:r>
           </w:p>
         </w:tc>
@@ -13811,7 +14447,27 @@
                 <w:sz w:val="20"/>
                 <w:szCs w:val="20"/>
               </w:rPr>
-              <w:t>dens in kilogram per cubic meter, ice in meter, ln is dimensionless, salt in gram per kilogram, ssi in Joule per meter squared, temp in degree Celsius</w:t>
+              <w:t xml:space="preserve">dens in kilogram per cubic meter, ice in meter, ln is dimensionless, salt in gram per kilogram, </w:t>
+            </w:r>
+            <w:proofErr w:type="spellStart"/>
+            <w:r>
+              <w:rPr>
+                <w:rFonts w:asciiTheme="minorHAnsi" w:hAnsiTheme="minorHAnsi" w:cstheme="minorHAnsi"/>
+                <w:color w:val="000000" w:themeColor="text1"/>
+                <w:sz w:val="20"/>
+                <w:szCs w:val="20"/>
+              </w:rPr>
+              <w:t>ssi</w:t>
+            </w:r>
+            <w:proofErr w:type="spellEnd"/>
+            <w:r>
+              <w:rPr>
+                <w:rFonts w:asciiTheme="minorHAnsi" w:hAnsiTheme="minorHAnsi" w:cstheme="minorHAnsi"/>
+                <w:color w:val="000000" w:themeColor="text1"/>
+                <w:sz w:val="20"/>
+                <w:szCs w:val="20"/>
+              </w:rPr>
+              <w:t xml:space="preserve"> in Joule per meter squared, temp in degree Celsius</w:t>
             </w:r>
           </w:p>
         </w:tc>
@@ -13835,7 +14491,27 @@
                 <w:sz w:val="20"/>
                 <w:szCs w:val="20"/>
               </w:rPr>
-              <w:t>Dens for density, ice for ice thickness, ln for Lake Number, salt for salinity, ssi for Schmidt Stability Index, temp for water temperature</w:t>
+              <w:t xml:space="preserve">Dens for density, ice for ice thickness, ln for Lake Number, salt for salinity, </w:t>
+            </w:r>
+            <w:proofErr w:type="spellStart"/>
+            <w:r>
+              <w:rPr>
+                <w:rFonts w:asciiTheme="minorHAnsi" w:hAnsiTheme="minorHAnsi" w:cstheme="minorHAnsi"/>
+                <w:color w:val="000000" w:themeColor="text1"/>
+                <w:sz w:val="20"/>
+                <w:szCs w:val="20"/>
+              </w:rPr>
+              <w:t>ssi</w:t>
+            </w:r>
+            <w:proofErr w:type="spellEnd"/>
+            <w:r>
+              <w:rPr>
+                <w:rFonts w:asciiTheme="minorHAnsi" w:hAnsiTheme="minorHAnsi" w:cstheme="minorHAnsi"/>
+                <w:color w:val="000000" w:themeColor="text1"/>
+                <w:sz w:val="20"/>
+                <w:szCs w:val="20"/>
+              </w:rPr>
+              <w:t xml:space="preserve"> for Schmidt Stability Index, temp for water temperature</w:t>
             </w:r>
           </w:p>
         </w:tc>
@@ -13961,7 +14637,27 @@
                 <w:sz w:val="20"/>
                 <w:szCs w:val="20"/>
               </w:rPr>
-              <w:t>dens in kilogram per cubic meter, ice in meter, ln is dimensionless, salt in gram per kilogram, ssi in Joule per meter squared, temp in degree Celsius</w:t>
+              <w:t xml:space="preserve">dens in kilogram per cubic meter, ice in meter, ln is dimensionless, salt in gram per kilogram, </w:t>
+            </w:r>
+            <w:proofErr w:type="spellStart"/>
+            <w:r>
+              <w:rPr>
+                <w:rFonts w:asciiTheme="minorHAnsi" w:hAnsiTheme="minorHAnsi" w:cstheme="minorHAnsi"/>
+                <w:color w:val="000000" w:themeColor="text1"/>
+                <w:sz w:val="20"/>
+                <w:szCs w:val="20"/>
+              </w:rPr>
+              <w:t>ssi</w:t>
+            </w:r>
+            <w:proofErr w:type="spellEnd"/>
+            <w:r>
+              <w:rPr>
+                <w:rFonts w:asciiTheme="minorHAnsi" w:hAnsiTheme="minorHAnsi" w:cstheme="minorHAnsi"/>
+                <w:color w:val="000000" w:themeColor="text1"/>
+                <w:sz w:val="20"/>
+                <w:szCs w:val="20"/>
+              </w:rPr>
+              <w:t xml:space="preserve"> in Joule per meter squared, temp in degree Celsius</w:t>
             </w:r>
           </w:p>
         </w:tc>
@@ -13985,7 +14681,27 @@
                 <w:sz w:val="20"/>
                 <w:szCs w:val="20"/>
               </w:rPr>
-              <w:t>Dens for density, ice for ice thickness, ln for Lake Number, salt for salinity, ssi for Schmidt Stability Index, temp for water temperature</w:t>
+              <w:t xml:space="preserve">Dens for density, ice for ice thickness, ln for Lake Number, salt for salinity, </w:t>
+            </w:r>
+            <w:proofErr w:type="spellStart"/>
+            <w:r>
+              <w:rPr>
+                <w:rFonts w:asciiTheme="minorHAnsi" w:hAnsiTheme="minorHAnsi" w:cstheme="minorHAnsi"/>
+                <w:color w:val="000000" w:themeColor="text1"/>
+                <w:sz w:val="20"/>
+                <w:szCs w:val="20"/>
+              </w:rPr>
+              <w:t>ssi</w:t>
+            </w:r>
+            <w:proofErr w:type="spellEnd"/>
+            <w:r>
+              <w:rPr>
+                <w:rFonts w:asciiTheme="minorHAnsi" w:hAnsiTheme="minorHAnsi" w:cstheme="minorHAnsi"/>
+                <w:color w:val="000000" w:themeColor="text1"/>
+                <w:sz w:val="20"/>
+                <w:szCs w:val="20"/>
+              </w:rPr>
+              <w:t xml:space="preserve"> for Schmidt Stability Index, temp for water temperature</w:t>
             </w:r>
           </w:p>
         </w:tc>
@@ -14111,7 +14827,27 @@
                 <w:sz w:val="20"/>
                 <w:szCs w:val="20"/>
               </w:rPr>
-              <w:t>dens in kilogram per cubic meter, ice in meter, ln is dimensionless, salt in gram per kilogram, ssi in Joule per meter squared, temp in degree Celsius</w:t>
+              <w:t xml:space="preserve">dens in kilogram per cubic meter, ice in meter, ln is dimensionless, salt in gram per kilogram, </w:t>
+            </w:r>
+            <w:proofErr w:type="spellStart"/>
+            <w:r>
+              <w:rPr>
+                <w:rFonts w:asciiTheme="minorHAnsi" w:hAnsiTheme="minorHAnsi" w:cstheme="minorHAnsi"/>
+                <w:color w:val="000000" w:themeColor="text1"/>
+                <w:sz w:val="20"/>
+                <w:szCs w:val="20"/>
+              </w:rPr>
+              <w:t>ssi</w:t>
+            </w:r>
+            <w:proofErr w:type="spellEnd"/>
+            <w:r>
+              <w:rPr>
+                <w:rFonts w:asciiTheme="minorHAnsi" w:hAnsiTheme="minorHAnsi" w:cstheme="minorHAnsi"/>
+                <w:color w:val="000000" w:themeColor="text1"/>
+                <w:sz w:val="20"/>
+                <w:szCs w:val="20"/>
+              </w:rPr>
+              <w:t xml:space="preserve"> in Joule per meter squared, temp in degree Celsius</w:t>
             </w:r>
           </w:p>
         </w:tc>
@@ -14135,7 +14871,27 @@
                 <w:sz w:val="20"/>
                 <w:szCs w:val="20"/>
               </w:rPr>
-              <w:t>Dens for density, ice for ice thickness, ln for Lake Number, salt for salinity, ssi for Schmidt Stability Index, temp for water temperature</w:t>
+              <w:t xml:space="preserve">Dens for density, ice for ice thickness, ln for Lake Number, salt for salinity, </w:t>
+            </w:r>
+            <w:proofErr w:type="spellStart"/>
+            <w:r>
+              <w:rPr>
+                <w:rFonts w:asciiTheme="minorHAnsi" w:hAnsiTheme="minorHAnsi" w:cstheme="minorHAnsi"/>
+                <w:color w:val="000000" w:themeColor="text1"/>
+                <w:sz w:val="20"/>
+                <w:szCs w:val="20"/>
+              </w:rPr>
+              <w:t>ssi</w:t>
+            </w:r>
+            <w:proofErr w:type="spellEnd"/>
+            <w:r>
+              <w:rPr>
+                <w:rFonts w:asciiTheme="minorHAnsi" w:hAnsiTheme="minorHAnsi" w:cstheme="minorHAnsi"/>
+                <w:color w:val="000000" w:themeColor="text1"/>
+                <w:sz w:val="20"/>
+                <w:szCs w:val="20"/>
+              </w:rPr>
+              <w:t xml:space="preserve"> for Schmidt Stability Index, temp for water temperature</w:t>
             </w:r>
           </w:p>
         </w:tc>
@@ -14237,7 +14993,27 @@
                 <w:sz w:val="20"/>
                 <w:szCs w:val="20"/>
               </w:rPr>
-              <w:t>Modeled output for 3.5  salt load scenario</w:t>
+              <w:t xml:space="preserve">Modeled output for </w:t>
+            </w:r>
+            <w:proofErr w:type="gramStart"/>
+            <w:r>
+              <w:rPr>
+                <w:rFonts w:asciiTheme="minorHAnsi" w:hAnsiTheme="minorHAnsi" w:cstheme="minorHAnsi"/>
+                <w:color w:val="000000" w:themeColor="text1"/>
+                <w:sz w:val="20"/>
+                <w:szCs w:val="20"/>
+              </w:rPr>
+              <w:t>3.5  salt</w:t>
+            </w:r>
+            <w:proofErr w:type="gramEnd"/>
+            <w:r>
+              <w:rPr>
+                <w:rFonts w:asciiTheme="minorHAnsi" w:hAnsiTheme="minorHAnsi" w:cstheme="minorHAnsi"/>
+                <w:color w:val="000000" w:themeColor="text1"/>
+                <w:sz w:val="20"/>
+                <w:szCs w:val="20"/>
+              </w:rPr>
+              <w:t xml:space="preserve"> load scenario</w:t>
             </w:r>
           </w:p>
         </w:tc>
@@ -14261,7 +15037,27 @@
                 <w:sz w:val="20"/>
                 <w:szCs w:val="20"/>
               </w:rPr>
-              <w:t xml:space="preserve">dens in kilogram per cubic meter, ice in meter, ln is dimensionless, salt in gram per kilogram, ssi in Joule per meter squared, temp </w:t>
+              <w:t xml:space="preserve">dens in kilogram per cubic meter, ice in meter, ln is dimensionless, salt in gram per kilogram, </w:t>
+            </w:r>
+            <w:proofErr w:type="spellStart"/>
+            <w:r>
+              <w:rPr>
+                <w:rFonts w:asciiTheme="minorHAnsi" w:hAnsiTheme="minorHAnsi" w:cstheme="minorHAnsi"/>
+                <w:color w:val="000000" w:themeColor="text1"/>
+                <w:sz w:val="20"/>
+                <w:szCs w:val="20"/>
+              </w:rPr>
+              <w:t>ssi</w:t>
+            </w:r>
+            <w:proofErr w:type="spellEnd"/>
+            <w:r>
+              <w:rPr>
+                <w:rFonts w:asciiTheme="minorHAnsi" w:hAnsiTheme="minorHAnsi" w:cstheme="minorHAnsi"/>
+                <w:color w:val="000000" w:themeColor="text1"/>
+                <w:sz w:val="20"/>
+                <w:szCs w:val="20"/>
+              </w:rPr>
+              <w:t xml:space="preserve"> in Joule per meter squared, temp </w:t>
             </w:r>
             <w:r>
               <w:rPr>
@@ -14296,7 +15092,27 @@
                 <w:szCs w:val="20"/>
               </w:rPr>
               <w:lastRenderedPageBreak/>
-              <w:t>Dens for density, ice for ice thickness, ln for Lake Number, salt for salinity, ssi for Schmidt Stability Index, temp for water temperature</w:t>
+              <w:t xml:space="preserve">Dens for density, ice for ice thickness, ln for Lake Number, salt for salinity, </w:t>
+            </w:r>
+            <w:proofErr w:type="spellStart"/>
+            <w:r>
+              <w:rPr>
+                <w:rFonts w:asciiTheme="minorHAnsi" w:hAnsiTheme="minorHAnsi" w:cstheme="minorHAnsi"/>
+                <w:color w:val="000000" w:themeColor="text1"/>
+                <w:sz w:val="20"/>
+                <w:szCs w:val="20"/>
+              </w:rPr>
+              <w:t>ssi</w:t>
+            </w:r>
+            <w:proofErr w:type="spellEnd"/>
+            <w:r>
+              <w:rPr>
+                <w:rFonts w:asciiTheme="minorHAnsi" w:hAnsiTheme="minorHAnsi" w:cstheme="minorHAnsi"/>
+                <w:color w:val="000000" w:themeColor="text1"/>
+                <w:sz w:val="20"/>
+                <w:szCs w:val="20"/>
+              </w:rPr>
+              <w:t xml:space="preserve"> for Schmidt Stability Index, temp for water temperature</w:t>
             </w:r>
           </w:p>
         </w:tc>
@@ -14422,7 +15238,27 @@
                 <w:sz w:val="20"/>
                 <w:szCs w:val="20"/>
               </w:rPr>
-              <w:t>dens in kilogram per cubic meter, ice in meter, ln is dimensionless, salt in gram per kilogram, ssi in Joule per meter squared, temp in degree Celsius</w:t>
+              <w:t xml:space="preserve">dens in kilogram per cubic meter, ice in meter, ln is dimensionless, salt in gram per kilogram, </w:t>
+            </w:r>
+            <w:proofErr w:type="spellStart"/>
+            <w:r>
+              <w:rPr>
+                <w:rFonts w:asciiTheme="minorHAnsi" w:hAnsiTheme="minorHAnsi" w:cstheme="minorHAnsi"/>
+                <w:color w:val="000000" w:themeColor="text1"/>
+                <w:sz w:val="20"/>
+                <w:szCs w:val="20"/>
+              </w:rPr>
+              <w:t>ssi</w:t>
+            </w:r>
+            <w:proofErr w:type="spellEnd"/>
+            <w:r>
+              <w:rPr>
+                <w:rFonts w:asciiTheme="minorHAnsi" w:hAnsiTheme="minorHAnsi" w:cstheme="minorHAnsi"/>
+                <w:color w:val="000000" w:themeColor="text1"/>
+                <w:sz w:val="20"/>
+                <w:szCs w:val="20"/>
+              </w:rPr>
+              <w:t xml:space="preserve"> in Joule per meter squared, temp in degree Celsius</w:t>
             </w:r>
           </w:p>
         </w:tc>
@@ -14446,7 +15282,27 @@
                 <w:sz w:val="20"/>
                 <w:szCs w:val="20"/>
               </w:rPr>
-              <w:t>Dens for density, ice for ice thickness, ln for Lake Number, salt for salinity, ssi for Schmidt Stability Index, temp for water temperature</w:t>
+              <w:t xml:space="preserve">Dens for density, ice for ice thickness, ln for Lake Number, salt for salinity, </w:t>
+            </w:r>
+            <w:proofErr w:type="spellStart"/>
+            <w:r>
+              <w:rPr>
+                <w:rFonts w:asciiTheme="minorHAnsi" w:hAnsiTheme="minorHAnsi" w:cstheme="minorHAnsi"/>
+                <w:color w:val="000000" w:themeColor="text1"/>
+                <w:sz w:val="20"/>
+                <w:szCs w:val="20"/>
+              </w:rPr>
+              <w:t>ssi</w:t>
+            </w:r>
+            <w:proofErr w:type="spellEnd"/>
+            <w:r>
+              <w:rPr>
+                <w:rFonts w:asciiTheme="minorHAnsi" w:hAnsiTheme="minorHAnsi" w:cstheme="minorHAnsi"/>
+                <w:color w:val="000000" w:themeColor="text1"/>
+                <w:sz w:val="20"/>
+                <w:szCs w:val="20"/>
+              </w:rPr>
+              <w:t xml:space="preserve"> for Schmidt Stability Index, temp for water temperature</w:t>
             </w:r>
           </w:p>
         </w:tc>
@@ -14572,7 +15428,27 @@
                 <w:sz w:val="20"/>
                 <w:szCs w:val="20"/>
               </w:rPr>
-              <w:t>dens in kilogram per cubic meter, ice in meter, ln is dimensionless, salt in gram per kilogram, ssi in Joule per meter squared, temp in degree Celsius</w:t>
+              <w:t xml:space="preserve">dens in kilogram per cubic meter, ice in meter, ln is dimensionless, salt in gram per kilogram, </w:t>
+            </w:r>
+            <w:proofErr w:type="spellStart"/>
+            <w:r>
+              <w:rPr>
+                <w:rFonts w:asciiTheme="minorHAnsi" w:hAnsiTheme="minorHAnsi" w:cstheme="minorHAnsi"/>
+                <w:color w:val="000000" w:themeColor="text1"/>
+                <w:sz w:val="20"/>
+                <w:szCs w:val="20"/>
+              </w:rPr>
+              <w:t>ssi</w:t>
+            </w:r>
+            <w:proofErr w:type="spellEnd"/>
+            <w:r>
+              <w:rPr>
+                <w:rFonts w:asciiTheme="minorHAnsi" w:hAnsiTheme="minorHAnsi" w:cstheme="minorHAnsi"/>
+                <w:color w:val="000000" w:themeColor="text1"/>
+                <w:sz w:val="20"/>
+                <w:szCs w:val="20"/>
+              </w:rPr>
+              <w:t xml:space="preserve"> in Joule per meter squared, temp in degree Celsius</w:t>
             </w:r>
           </w:p>
         </w:tc>
@@ -14596,7 +15472,27 @@
                 <w:sz w:val="20"/>
                 <w:szCs w:val="20"/>
               </w:rPr>
-              <w:t>Dens for density, ice for ice thickness, ln for Lake Number, salt for salinity, ssi for Schmidt Stability Index, temp for water temperature</w:t>
+              <w:t xml:space="preserve">Dens for density, ice for ice thickness, ln for Lake Number, salt for salinity, </w:t>
+            </w:r>
+            <w:proofErr w:type="spellStart"/>
+            <w:r>
+              <w:rPr>
+                <w:rFonts w:asciiTheme="minorHAnsi" w:hAnsiTheme="minorHAnsi" w:cstheme="minorHAnsi"/>
+                <w:color w:val="000000" w:themeColor="text1"/>
+                <w:sz w:val="20"/>
+                <w:szCs w:val="20"/>
+              </w:rPr>
+              <w:t>ssi</w:t>
+            </w:r>
+            <w:proofErr w:type="spellEnd"/>
+            <w:r>
+              <w:rPr>
+                <w:rFonts w:asciiTheme="minorHAnsi" w:hAnsiTheme="minorHAnsi" w:cstheme="minorHAnsi"/>
+                <w:color w:val="000000" w:themeColor="text1"/>
+                <w:sz w:val="20"/>
+                <w:szCs w:val="20"/>
+              </w:rPr>
+              <w:t xml:space="preserve"> for Schmidt Stability Index, temp for water temperature</w:t>
             </w:r>
           </w:p>
         </w:tc>
@@ -14722,7 +15618,27 @@
                 <w:sz w:val="20"/>
                 <w:szCs w:val="20"/>
               </w:rPr>
-              <w:t>dens in kilogram per cubic meter, ice in meter, ln is dimensionless, salt in gram per kilogram, ssi in Joule per meter squared, temp in degree Celsius</w:t>
+              <w:t xml:space="preserve">dens in kilogram per cubic meter, ice in meter, ln is dimensionless, salt in gram per kilogram, </w:t>
+            </w:r>
+            <w:proofErr w:type="spellStart"/>
+            <w:r>
+              <w:rPr>
+                <w:rFonts w:asciiTheme="minorHAnsi" w:hAnsiTheme="minorHAnsi" w:cstheme="minorHAnsi"/>
+                <w:color w:val="000000" w:themeColor="text1"/>
+                <w:sz w:val="20"/>
+                <w:szCs w:val="20"/>
+              </w:rPr>
+              <w:t>ssi</w:t>
+            </w:r>
+            <w:proofErr w:type="spellEnd"/>
+            <w:r>
+              <w:rPr>
+                <w:rFonts w:asciiTheme="minorHAnsi" w:hAnsiTheme="minorHAnsi" w:cstheme="minorHAnsi"/>
+                <w:color w:val="000000" w:themeColor="text1"/>
+                <w:sz w:val="20"/>
+                <w:szCs w:val="20"/>
+              </w:rPr>
+              <w:t xml:space="preserve"> in Joule per meter squared, temp in degree Celsius</w:t>
             </w:r>
           </w:p>
         </w:tc>
@@ -14746,7 +15662,27 @@
                 <w:sz w:val="20"/>
                 <w:szCs w:val="20"/>
               </w:rPr>
-              <w:t>Dens for density, ice for ice thickness, ln for Lake Number, salt for salinity, ssi for Schmidt Stability Index, temp for water temperature</w:t>
+              <w:t xml:space="preserve">Dens for density, ice for ice thickness, ln for Lake Number, salt for salinity, </w:t>
+            </w:r>
+            <w:proofErr w:type="spellStart"/>
+            <w:r>
+              <w:rPr>
+                <w:rFonts w:asciiTheme="minorHAnsi" w:hAnsiTheme="minorHAnsi" w:cstheme="minorHAnsi"/>
+                <w:color w:val="000000" w:themeColor="text1"/>
+                <w:sz w:val="20"/>
+                <w:szCs w:val="20"/>
+              </w:rPr>
+              <w:t>ssi</w:t>
+            </w:r>
+            <w:proofErr w:type="spellEnd"/>
+            <w:r>
+              <w:rPr>
+                <w:rFonts w:asciiTheme="minorHAnsi" w:hAnsiTheme="minorHAnsi" w:cstheme="minorHAnsi"/>
+                <w:color w:val="000000" w:themeColor="text1"/>
+                <w:sz w:val="20"/>
+                <w:szCs w:val="20"/>
+              </w:rPr>
+              <w:t xml:space="preserve"> for Schmidt Stability Index, temp for water temperature</w:t>
             </w:r>
           </w:p>
         </w:tc>
@@ -14848,8 +15784,19 @@
                 <w:sz w:val="20"/>
                 <w:szCs w:val="20"/>
               </w:rPr>
-              <w:t>Modeled output for 10 salt load scenario</w:t>
-            </w:r>
+              <w:t xml:space="preserve">Modeled output for 10 salt load </w:t>
+            </w:r>
+            <w:proofErr w:type="gramStart"/>
+            <w:r>
+              <w:rPr>
+                <w:rFonts w:asciiTheme="minorHAnsi" w:hAnsiTheme="minorHAnsi" w:cstheme="minorHAnsi"/>
+                <w:color w:val="000000" w:themeColor="text1"/>
+                <w:sz w:val="20"/>
+                <w:szCs w:val="20"/>
+              </w:rPr>
+              <w:t>scenario</w:t>
+            </w:r>
+            <w:proofErr w:type="gramEnd"/>
           </w:p>
         </w:tc>
         <w:tc>
@@ -14872,7 +15819,27 @@
                 <w:sz w:val="20"/>
                 <w:szCs w:val="20"/>
               </w:rPr>
-              <w:t>dens in kilogram per cubic meter, ice in meter, ln is dimensionless, salt in gram per kilogram, ssi in Joule per meter squared, temp in degree Celsius</w:t>
+              <w:t xml:space="preserve">dens in kilogram per cubic meter, ice in meter, ln is dimensionless, salt in gram per kilogram, </w:t>
+            </w:r>
+            <w:proofErr w:type="spellStart"/>
+            <w:r>
+              <w:rPr>
+                <w:rFonts w:asciiTheme="minorHAnsi" w:hAnsiTheme="minorHAnsi" w:cstheme="minorHAnsi"/>
+                <w:color w:val="000000" w:themeColor="text1"/>
+                <w:sz w:val="20"/>
+                <w:szCs w:val="20"/>
+              </w:rPr>
+              <w:t>ssi</w:t>
+            </w:r>
+            <w:proofErr w:type="spellEnd"/>
+            <w:r>
+              <w:rPr>
+                <w:rFonts w:asciiTheme="minorHAnsi" w:hAnsiTheme="minorHAnsi" w:cstheme="minorHAnsi"/>
+                <w:color w:val="000000" w:themeColor="text1"/>
+                <w:sz w:val="20"/>
+                <w:szCs w:val="20"/>
+              </w:rPr>
+              <w:t xml:space="preserve"> in Joule per meter squared, temp in degree Celsius</w:t>
             </w:r>
           </w:p>
         </w:tc>
@@ -14896,7 +15863,27 @@
                 <w:sz w:val="20"/>
                 <w:szCs w:val="20"/>
               </w:rPr>
-              <w:t>Dens for density, ice for ice thickness, ln for Lake Number, salt for salinity, ssi for Schmidt Stability Index, temp for water temperature</w:t>
+              <w:t xml:space="preserve">Dens for density, ice for ice thickness, ln for Lake Number, salt for salinity, </w:t>
+            </w:r>
+            <w:proofErr w:type="spellStart"/>
+            <w:r>
+              <w:rPr>
+                <w:rFonts w:asciiTheme="minorHAnsi" w:hAnsiTheme="minorHAnsi" w:cstheme="minorHAnsi"/>
+                <w:color w:val="000000" w:themeColor="text1"/>
+                <w:sz w:val="20"/>
+                <w:szCs w:val="20"/>
+              </w:rPr>
+              <w:t>ssi</w:t>
+            </w:r>
+            <w:proofErr w:type="spellEnd"/>
+            <w:r>
+              <w:rPr>
+                <w:rFonts w:asciiTheme="minorHAnsi" w:hAnsiTheme="minorHAnsi" w:cstheme="minorHAnsi"/>
+                <w:color w:val="000000" w:themeColor="text1"/>
+                <w:sz w:val="20"/>
+                <w:szCs w:val="20"/>
+              </w:rPr>
+              <w:t xml:space="preserve"> for Schmidt Stability Index, temp for water temperature</w:t>
             </w:r>
           </w:p>
         </w:tc>
@@ -15043,7 +16030,27 @@
                 <w:szCs w:val="20"/>
               </w:rPr>
               <w:lastRenderedPageBreak/>
-              <w:t>kilogram per cubic meter, ice in meter, ln is dimensionless, salt in gram per kilogram, ssi in Joule per meter squared, temp in degree Celsius</w:t>
+              <w:t xml:space="preserve">kilogram per cubic meter, ice in meter, ln is dimensionless, salt in gram per kilogram, </w:t>
+            </w:r>
+            <w:proofErr w:type="spellStart"/>
+            <w:r>
+              <w:rPr>
+                <w:rFonts w:asciiTheme="minorHAnsi" w:hAnsiTheme="minorHAnsi" w:cstheme="minorHAnsi"/>
+                <w:color w:val="000000" w:themeColor="text1"/>
+                <w:sz w:val="20"/>
+                <w:szCs w:val="20"/>
+              </w:rPr>
+              <w:t>ssi</w:t>
+            </w:r>
+            <w:proofErr w:type="spellEnd"/>
+            <w:r>
+              <w:rPr>
+                <w:rFonts w:asciiTheme="minorHAnsi" w:hAnsiTheme="minorHAnsi" w:cstheme="minorHAnsi"/>
+                <w:color w:val="000000" w:themeColor="text1"/>
+                <w:sz w:val="20"/>
+                <w:szCs w:val="20"/>
+              </w:rPr>
+              <w:t xml:space="preserve"> in Joule per meter squared, temp in degree Celsius</w:t>
             </w:r>
           </w:p>
         </w:tc>
@@ -15078,7 +16085,27 @@
                 <w:szCs w:val="20"/>
               </w:rPr>
               <w:lastRenderedPageBreak/>
-              <w:t>for ice thickness, ln for Lake Number, salt for salinity, ssi for Schmidt Stability Index, temp for water temperature</w:t>
+              <w:t xml:space="preserve">for ice thickness, ln for Lake Number, salt for salinity, </w:t>
+            </w:r>
+            <w:proofErr w:type="spellStart"/>
+            <w:r>
+              <w:rPr>
+                <w:rFonts w:asciiTheme="minorHAnsi" w:hAnsiTheme="minorHAnsi" w:cstheme="minorHAnsi"/>
+                <w:color w:val="000000" w:themeColor="text1"/>
+                <w:sz w:val="20"/>
+                <w:szCs w:val="20"/>
+              </w:rPr>
+              <w:t>ssi</w:t>
+            </w:r>
+            <w:proofErr w:type="spellEnd"/>
+            <w:r>
+              <w:rPr>
+                <w:rFonts w:asciiTheme="minorHAnsi" w:hAnsiTheme="minorHAnsi" w:cstheme="minorHAnsi"/>
+                <w:color w:val="000000" w:themeColor="text1"/>
+                <w:sz w:val="20"/>
+                <w:szCs w:val="20"/>
+              </w:rPr>
+              <w:t xml:space="preserve"> for Schmidt Stability Index, temp for water temperature</w:t>
             </w:r>
           </w:p>
         </w:tc>
@@ -15234,10 +16261,10 @@
         <w:tblLook w:val="04A0" w:firstRow="1" w:lastRow="0" w:firstColumn="1" w:lastColumn="0" w:noHBand="0" w:noVBand="1"/>
       </w:tblPr>
       <w:tblGrid>
-        <w:gridCol w:w="2883"/>
-        <w:gridCol w:w="4177"/>
-        <w:gridCol w:w="746"/>
-        <w:gridCol w:w="1392"/>
+        <w:gridCol w:w="2848"/>
+        <w:gridCol w:w="4125"/>
+        <w:gridCol w:w="740"/>
+        <w:gridCol w:w="1485"/>
       </w:tblGrid>
       <w:tr>
         <w:trPr>
@@ -15401,6 +16428,27 @@
                 <w:szCs w:val="20"/>
               </w:rPr>
             </w:pPr>
+            <w:hyperlink r:id="rId8" w:history="1">
+              <w:r>
+                <w:rPr>
+                  <w:rStyle w:val="Hyperlink"/>
+                  <w:rFonts w:asciiTheme="minorHAnsi" w:hAnsiTheme="minorHAnsi" w:cstheme="minorHAnsi"/>
+                  <w:sz w:val="20"/>
+                  <w:szCs w:val="20"/>
+                </w:rPr>
+                <w:t>https://www.ncdc.noaa.gov/cdo-web/</w:t>
+              </w:r>
+            </w:hyperlink>
+          </w:p>
+          <w:p>
+            <w:pPr>
+              <w:rPr>
+                <w:rFonts w:asciiTheme="minorHAnsi" w:hAnsiTheme="minorHAnsi" w:cstheme="minorHAnsi"/>
+                <w:color w:val="000000" w:themeColor="text1"/>
+                <w:sz w:val="20"/>
+                <w:szCs w:val="20"/>
+              </w:rPr>
+            </w:pPr>
           </w:p>
         </w:tc>
         <w:tc>
@@ -15440,6 +16488,15 @@
                 <w:szCs w:val="20"/>
               </w:rPr>
             </w:pPr>
+            <w:r>
+              <w:rPr>
+                <w:rFonts w:asciiTheme="minorHAnsi" w:hAnsiTheme="minorHAnsi" w:cstheme="minorHAnsi"/>
+                <w:color w:val="000000" w:themeColor="text1"/>
+                <w:sz w:val="20"/>
+                <w:szCs w:val="20"/>
+              </w:rPr>
+              <w:t>ncei.orders@noaa.gov</w:t>
+            </w:r>
           </w:p>
         </w:tc>
       </w:tr>
@@ -15528,18 +16585,25 @@
           <w:p>
             <w:pPr>
               <w:rPr>
-                <w:rFonts w:asciiTheme="minorHAnsi" w:hAnsiTheme="minorHAnsi" w:cstheme="minorHAnsi"/>
-                <w:color w:val="000000" w:themeColor="text1"/>
-                <w:sz w:val="20"/>
-                <w:szCs w:val="20"/>
-              </w:rPr>
-            </w:pPr>
-            <w:hyperlink r:id="rId8" w:history="1">
+                <w:rFonts w:ascii="Calibri" w:hAnsi="Calibri" w:cs="Calibri"/>
+                <w:color w:val="000000" w:themeColor="text1"/>
+                <w:sz w:val="20"/>
+                <w:szCs w:val="20"/>
+              </w:rPr>
+            </w:pPr>
+            <w:r>
+              <w:rPr>
+                <w:rFonts w:ascii="Calibri" w:hAnsi="Calibri" w:cs="Calibri"/>
+                <w:sz w:val="20"/>
+                <w:szCs w:val="20"/>
+              </w:rPr>
+              <w:t xml:space="preserve">Emily Stanley </w:t>
+            </w:r>
+            <w:hyperlink r:id="rId9" w:history="1">
               <w:r>
                 <w:rPr>
                   <w:rStyle w:val="Hyperlink"/>
-                  <w:rFonts w:asciiTheme="minorHAnsi" w:hAnsiTheme="minorHAnsi" w:cstheme="minorHAnsi"/>
-                  <w:color w:val="000000" w:themeColor="text1"/>
+                  <w:rFonts w:ascii="Calibri" w:hAnsi="Calibri" w:cs="Calibri"/>
                   <w:sz w:val="20"/>
                   <w:szCs w:val="20"/>
                 </w:rPr>
@@ -15550,7 +16614,7 @@
           <w:p>
             <w:pPr>
               <w:rPr>
-                <w:rFonts w:asciiTheme="minorHAnsi" w:hAnsiTheme="minorHAnsi" w:cstheme="minorHAnsi"/>
+                <w:rFonts w:ascii="Calibri" w:hAnsi="Calibri" w:cs="Calibri"/>
                 <w:color w:val="000000" w:themeColor="text1"/>
                 <w:sz w:val="20"/>
                 <w:szCs w:val="20"/>
@@ -15584,7 +16648,47 @@
                 <w:sz w:val="20"/>
                 <w:szCs w:val="20"/>
               </w:rPr>
-              <w:t>/fieldmonitoring/[lake_id]_[layer]_[time].csv</w:t>
+              <w:t>/</w:t>
+            </w:r>
+            <w:proofErr w:type="spellStart"/>
+            <w:r>
+              <w:rPr>
+                <w:rFonts w:asciiTheme="minorHAnsi" w:hAnsiTheme="minorHAnsi" w:cstheme="minorHAnsi"/>
+                <w:color w:val="000000" w:themeColor="text1"/>
+                <w:sz w:val="20"/>
+                <w:szCs w:val="20"/>
+              </w:rPr>
+              <w:t>fieldmonitoring</w:t>
+            </w:r>
+            <w:proofErr w:type="spellEnd"/>
+            <w:r>
+              <w:rPr>
+                <w:rFonts w:asciiTheme="minorHAnsi" w:hAnsiTheme="minorHAnsi" w:cstheme="minorHAnsi"/>
+                <w:color w:val="000000" w:themeColor="text1"/>
+                <w:sz w:val="20"/>
+                <w:szCs w:val="20"/>
+              </w:rPr>
+              <w:t>/[lake_</w:t>
+            </w:r>
+            <w:proofErr w:type="gramStart"/>
+            <w:r>
+              <w:rPr>
+                <w:rFonts w:asciiTheme="minorHAnsi" w:hAnsiTheme="minorHAnsi" w:cstheme="minorHAnsi"/>
+                <w:color w:val="000000" w:themeColor="text1"/>
+                <w:sz w:val="20"/>
+                <w:szCs w:val="20"/>
+              </w:rPr>
+              <w:t>id]_</w:t>
+            </w:r>
+            <w:proofErr w:type="gramEnd"/>
+            <w:r>
+              <w:rPr>
+                <w:rFonts w:asciiTheme="minorHAnsi" w:hAnsiTheme="minorHAnsi" w:cstheme="minorHAnsi"/>
+                <w:color w:val="000000" w:themeColor="text1"/>
+                <w:sz w:val="20"/>
+                <w:szCs w:val="20"/>
+              </w:rPr>
+              <w:t>[layer]_[time].csv</w:t>
             </w:r>
           </w:p>
         </w:tc>
@@ -15640,6 +16744,15 @@
                 <w:szCs w:val="20"/>
               </w:rPr>
             </w:pPr>
+            <w:r>
+              <w:rPr>
+                <w:rFonts w:asciiTheme="minorHAnsi" w:hAnsiTheme="minorHAnsi" w:cstheme="minorHAnsi"/>
+                <w:color w:val="000000" w:themeColor="text1"/>
+                <w:sz w:val="20"/>
+                <w:szCs w:val="20"/>
+              </w:rPr>
+              <w:t xml:space="preserve">Linnea Rock </w:t>
+            </w:r>
             <w:r>
               <w:rPr>
                 <w:rFonts w:asciiTheme="minorHAnsi" w:hAnsiTheme="minorHAnsi" w:cstheme="minorHAnsi"/>
@@ -15679,6 +16792,7 @@
               </w:rPr>
               <w:t>/</w:t>
             </w:r>
+            <w:proofErr w:type="spellStart"/>
             <w:r>
               <w:rPr>
                 <w:rFonts w:asciiTheme="minorHAnsi" w:hAnsiTheme="minorHAnsi" w:cstheme="minorHAnsi"/>
@@ -15688,15 +16802,27 @@
               </w:rPr>
               <w:t>NTL_data</w:t>
             </w:r>
-            <w:r>
-              <w:rPr>
-                <w:rFonts w:asciiTheme="minorHAnsi" w:hAnsiTheme="minorHAnsi" w:cstheme="minorHAnsi"/>
-                <w:color w:val="000000" w:themeColor="text1"/>
-                <w:sz w:val="20"/>
-                <w:szCs w:val="20"/>
-              </w:rPr>
-              <w:t>/Lake[lake_id]_Dane_WI_VIII.csv</w:t>
-            </w:r>
+            <w:proofErr w:type="spellEnd"/>
+            <w:r>
+              <w:rPr>
+                <w:rFonts w:asciiTheme="minorHAnsi" w:hAnsiTheme="minorHAnsi" w:cstheme="minorHAnsi"/>
+                <w:color w:val="000000" w:themeColor="text1"/>
+                <w:sz w:val="20"/>
+                <w:szCs w:val="20"/>
+              </w:rPr>
+              <w:t>/Lake[lake_</w:t>
+            </w:r>
+            <w:proofErr w:type="gramStart"/>
+            <w:r>
+              <w:rPr>
+                <w:rFonts w:asciiTheme="minorHAnsi" w:hAnsiTheme="minorHAnsi" w:cstheme="minorHAnsi"/>
+                <w:color w:val="000000" w:themeColor="text1"/>
+                <w:sz w:val="20"/>
+                <w:szCs w:val="20"/>
+              </w:rPr>
+              <w:t>id]_Dane_WI_VIII.csv</w:t>
+            </w:r>
+            <w:proofErr w:type="gramEnd"/>
           </w:p>
         </w:tc>
         <w:tc>
@@ -15712,6 +16838,15 @@
                 <w:szCs w:val="20"/>
               </w:rPr>
             </w:pPr>
+            <w:r>
+              <w:rPr>
+                <w:rFonts w:asciiTheme="minorHAnsi" w:hAnsiTheme="minorHAnsi" w:cstheme="minorHAnsi"/>
+                <w:color w:val="000000" w:themeColor="text1"/>
+                <w:sz w:val="20"/>
+                <w:szCs w:val="20"/>
+              </w:rPr>
+              <w:t>https://portal.edirepository.org/nis/mapbrowse?packageid=knb-lter-ntl.319.17</w:t>
+            </w:r>
           </w:p>
         </w:tc>
         <w:tc>
@@ -15751,6 +16886,34 @@
                 <w:szCs w:val="20"/>
               </w:rPr>
             </w:pPr>
+            <w:r>
+              <w:rPr>
+                <w:rFonts w:asciiTheme="minorHAnsi" w:hAnsiTheme="minorHAnsi" w:cstheme="minorHAnsi"/>
+                <w:color w:val="000000" w:themeColor="text1"/>
+                <w:sz w:val="20"/>
+                <w:szCs w:val="20"/>
+              </w:rPr>
+              <w:t xml:space="preserve">Dick Lathrop </w:t>
+            </w:r>
+          </w:p>
+          <w:p>
+            <w:pPr>
+              <w:rPr>
+                <w:rFonts w:asciiTheme="minorHAnsi" w:hAnsiTheme="minorHAnsi" w:cstheme="minorHAnsi"/>
+                <w:color w:val="000000" w:themeColor="text1"/>
+                <w:sz w:val="20"/>
+                <w:szCs w:val="20"/>
+              </w:rPr>
+            </w:pPr>
+            <w:r>
+              <w:rPr>
+                <w:rFonts w:asciiTheme="minorHAnsi" w:hAnsiTheme="minorHAnsi" w:cstheme="minorHAnsi"/>
+                <w:color w:val="000000" w:themeColor="text1"/>
+                <w:sz w:val="20"/>
+                <w:szCs w:val="20"/>
+              </w:rPr>
+              <w:t>rlathrop@wisc.edu</w:t>
+            </w:r>
           </w:p>
         </w:tc>
       </w:tr>
@@ -16044,8 +17207,19 @@
                 <w:sz w:val="20"/>
                 <w:szCs w:val="20"/>
               </w:rPr>
-              <w:t>2_createFigures_HD.R</w:t>
-            </w:r>
+              <w:t>2_createFigures_</w:t>
+            </w:r>
+            <w:proofErr w:type="gramStart"/>
+            <w:r>
+              <w:rPr>
+                <w:rFonts w:asciiTheme="minorHAnsi" w:hAnsiTheme="minorHAnsi" w:cstheme="minorHAnsi"/>
+                <w:color w:val="000000" w:themeColor="text1"/>
+                <w:sz w:val="20"/>
+                <w:szCs w:val="20"/>
+              </w:rPr>
+              <w:t>HD.R</w:t>
+            </w:r>
+            <w:proofErr w:type="gramEnd"/>
           </w:p>
         </w:tc>
         <w:tc>
@@ -16122,8 +17296,19 @@
                 <w:sz w:val="20"/>
                 <w:szCs w:val="20"/>
               </w:rPr>
-              <w:t>3_plotModel_functions.R</w:t>
-            </w:r>
+              <w:t>3_plotModel_</w:t>
+            </w:r>
+            <w:proofErr w:type="gramStart"/>
+            <w:r>
+              <w:rPr>
+                <w:rFonts w:asciiTheme="minorHAnsi" w:hAnsiTheme="minorHAnsi" w:cstheme="minorHAnsi"/>
+                <w:color w:val="000000" w:themeColor="text1"/>
+                <w:sz w:val="20"/>
+                <w:szCs w:val="20"/>
+              </w:rPr>
+              <w:t>functions.R</w:t>
+            </w:r>
+            <w:proofErr w:type="gramEnd"/>
           </w:p>
         </w:tc>
         <w:tc>
@@ -16200,8 +17385,19 @@
                 <w:sz w:val="20"/>
                 <w:szCs w:val="20"/>
               </w:rPr>
-              <w:t>3_plotModelOutputs_plots.R</w:t>
-            </w:r>
+              <w:t>3_plotModelOutputs_</w:t>
+            </w:r>
+            <w:proofErr w:type="gramStart"/>
+            <w:r>
+              <w:rPr>
+                <w:rFonts w:asciiTheme="minorHAnsi" w:hAnsiTheme="minorHAnsi" w:cstheme="minorHAnsi"/>
+                <w:color w:val="000000" w:themeColor="text1"/>
+                <w:sz w:val="20"/>
+                <w:szCs w:val="20"/>
+              </w:rPr>
+              <w:t>plots.R</w:t>
+            </w:r>
+            <w:proofErr w:type="gramEnd"/>
           </w:p>
         </w:tc>
         <w:tc>
@@ -16278,8 +17474,19 @@
                 <w:sz w:val="20"/>
                 <w:szCs w:val="20"/>
               </w:rPr>
-              <w:t>/numerical/…/1_calibration/calibrate_LER.R</w:t>
-            </w:r>
+              <w:t>/numerical/…/1_calibration/</w:t>
+            </w:r>
+            <w:proofErr w:type="spellStart"/>
+            <w:r>
+              <w:rPr>
+                <w:rFonts w:asciiTheme="minorHAnsi" w:hAnsiTheme="minorHAnsi" w:cstheme="minorHAnsi"/>
+                <w:color w:val="000000" w:themeColor="text1"/>
+                <w:sz w:val="20"/>
+                <w:szCs w:val="20"/>
+              </w:rPr>
+              <w:t>calibrate_LER.R</w:t>
+            </w:r>
+            <w:proofErr w:type="spellEnd"/>
           </w:p>
         </w:tc>
         <w:tc>
@@ -16356,8 +17563,19 @@
                 <w:sz w:val="20"/>
                 <w:szCs w:val="20"/>
               </w:rPr>
-              <w:t>/numerical/…/2_validation/validate_LER.R</w:t>
-            </w:r>
+              <w:t>/numerical/…/2_validation/</w:t>
+            </w:r>
+            <w:proofErr w:type="spellStart"/>
+            <w:r>
+              <w:rPr>
+                <w:rFonts w:asciiTheme="minorHAnsi" w:hAnsiTheme="minorHAnsi" w:cstheme="minorHAnsi"/>
+                <w:color w:val="000000" w:themeColor="text1"/>
+                <w:sz w:val="20"/>
+                <w:szCs w:val="20"/>
+              </w:rPr>
+              <w:t>validate_LER.R</w:t>
+            </w:r>
+            <w:proofErr w:type="spellEnd"/>
           </w:p>
         </w:tc>
         <w:tc>
@@ -16435,8 +17653,30 @@
                 <w:szCs w:val="20"/>
               </w:rPr>
               <w:lastRenderedPageBreak/>
-              <w:t>/numerical/…/3_scenarios/analyse_scenarios.R</w:t>
-            </w:r>
+              <w:t>/numerical/…/3_scenarios/</w:t>
+            </w:r>
+            <w:proofErr w:type="spellStart"/>
+            <w:r>
+              <w:rPr>
+                <w:rFonts w:asciiTheme="minorHAnsi" w:hAnsiTheme="minorHAnsi" w:cstheme="minorHAnsi"/>
+                <w:color w:val="000000" w:themeColor="text1"/>
+                <w:sz w:val="20"/>
+                <w:szCs w:val="20"/>
+              </w:rPr>
+              <w:t>analyse_</w:t>
+            </w:r>
+            <w:proofErr w:type="gramStart"/>
+            <w:r>
+              <w:rPr>
+                <w:rFonts w:asciiTheme="minorHAnsi" w:hAnsiTheme="minorHAnsi" w:cstheme="minorHAnsi"/>
+                <w:color w:val="000000" w:themeColor="text1"/>
+                <w:sz w:val="20"/>
+                <w:szCs w:val="20"/>
+              </w:rPr>
+              <w:t>scenarios.R</w:t>
+            </w:r>
+            <w:proofErr w:type="spellEnd"/>
+            <w:proofErr w:type="gramEnd"/>
           </w:p>
         </w:tc>
         <w:tc>
@@ -16513,8 +17753,19 @@
                 <w:sz w:val="20"/>
                 <w:szCs w:val="20"/>
               </w:rPr>
-              <w:t>/numerical/…/1_calibration/…/scenario_LER.R</w:t>
-            </w:r>
+              <w:t>/numerical/…/1_calibration/…/</w:t>
+            </w:r>
+            <w:proofErr w:type="spellStart"/>
+            <w:r>
+              <w:rPr>
+                <w:rFonts w:asciiTheme="minorHAnsi" w:hAnsiTheme="minorHAnsi" w:cstheme="minorHAnsi"/>
+                <w:color w:val="000000" w:themeColor="text1"/>
+                <w:sz w:val="20"/>
+                <w:szCs w:val="20"/>
+              </w:rPr>
+              <w:t>scenario_LER.R</w:t>
+            </w:r>
+            <w:proofErr w:type="spellEnd"/>
           </w:p>
         </w:tc>
         <w:tc>
@@ -16653,8 +17904,8 @@
       </w:pPr>
     </w:p>
     <w:sectPr>
-      <w:footerReference w:type="default" r:id="rId9"/>
-      <w:headerReference w:type="first" r:id="rId10"/>
+      <w:footerReference w:type="default" r:id="rId10"/>
+      <w:headerReference w:type="first" r:id="rId11"/>
       <w:pgSz w:w="12240" w:h="15840"/>
       <w:pgMar w:top="990" w:right="1440" w:bottom="720" w:left="1440" w:header="720" w:footer="144" w:gutter="0"/>
       <w:pgNumType w:start="1"/>

</xml_diff>